<commit_message>
Add two more user stories for iteration two
</commit_message>
<xml_diff>
--- a/CMPT276Iteration1_ckwright.docx
+++ b/CMPT276Iteration1_ckwright.docx
@@ -1,6 +1,6 @@
 
 <file path=word/document.xml><?xml version="1.0" encoding="utf-8"?>
-<w:document xmlns:wpc="http://schemas.microsoft.com/office/word/2010/wordprocessingCanvas" xmlns:cx="http://schemas.microsoft.com/office/drawing/2014/chartex" xmlns:cx1="http://schemas.microsoft.com/office/drawing/2015/9/8/chartex" xmlns:cx2="http://schemas.microsoft.com/office/drawing/2015/10/21/chartex" xmlns:cx3="http://schemas.microsoft.com/office/drawing/2016/5/9/chartex" xmlns:cx4="http://schemas.microsoft.com/office/drawing/2016/5/10/chartex" xmlns:cx5="http://schemas.microsoft.com/office/drawing/2016/5/11/chartex" xmlns:cx6="http://schemas.microsoft.com/office/drawing/2016/5/12/chartex" xmlns:cx7="http://schemas.microsoft.com/office/drawing/2016/5/13/chartex" xmlns:cx8="http://schemas.microsoft.com/office/drawing/2016/5/14/chartex" xmlns:mc="http://schemas.openxmlformats.org/markup-compatibility/2006" xmlns:aink="http://schemas.microsoft.com/office/drawing/2016/ink" xmlns:am3d="http://schemas.microsoft.com/office/drawing/2017/model3d" xmlns:o="urn:schemas-microsoft-com:office:office" xmlns:r="http://schemas.openxmlformats.org/officeDocument/2006/relationships" xmlns:m="http://schemas.openxmlformats.org/officeDocument/2006/math" xmlns:v="urn:schemas-microsoft-com:vml" xmlns:wp14="http://schemas.microsoft.com/office/word/2010/wordprocessingDrawing" xmlns:wp="http://schemas.openxmlformats.org/drawingml/2006/wordprocessingDrawing" xmlns:w10="urn:schemas-microsoft-com:office:word" xmlns:w="http://schemas.openxmlformats.org/wordprocessingml/2006/main" xmlns:w14="http://schemas.microsoft.com/office/word/2010/wordml" xmlns:w15="http://schemas.microsoft.com/office/word/2012/wordml" xmlns:w16cid="http://schemas.microsoft.com/office/word/2016/wordml/cid" xmlns:w16se="http://schemas.microsoft.com/office/word/2015/wordml/symex" xmlns:wpg="http://schemas.microsoft.com/office/word/2010/wordprocessingGroup" xmlns:wpi="http://schemas.microsoft.com/office/word/2010/wordprocessingInk" xmlns:wne="http://schemas.microsoft.com/office/word/2006/wordml" xmlns:wps="http://schemas.microsoft.com/office/word/2010/wordprocessingShape" mc:Ignorable="w14 w15 w16se w16cid wp14">
+<w:document xmlns:wpc="http://schemas.microsoft.com/office/word/2010/wordprocessingCanvas" xmlns:cx="http://schemas.microsoft.com/office/drawing/2014/chartex" xmlns:mc="http://schemas.openxmlformats.org/markup-compatibility/2006" xmlns:o="urn:schemas-microsoft-com:office:office" xmlns:r="http://schemas.openxmlformats.org/officeDocument/2006/relationships" xmlns:m="http://schemas.openxmlformats.org/officeDocument/2006/math" xmlns:v="urn:schemas-microsoft-com:vml" xmlns:wp14="http://schemas.microsoft.com/office/word/2010/wordprocessingDrawing" xmlns:wp="http://schemas.openxmlformats.org/drawingml/2006/wordprocessingDrawing" xmlns:w10="urn:schemas-microsoft-com:office:word" xmlns:w="http://schemas.openxmlformats.org/wordprocessingml/2006/main" xmlns:w14="http://schemas.microsoft.com/office/word/2010/wordml" xmlns:w15="http://schemas.microsoft.com/office/word/2012/wordml" xmlns:w16se="http://schemas.microsoft.com/office/word/2015/wordml/symex" xmlns:wpg="http://schemas.microsoft.com/office/word/2010/wordprocessingGroup" xmlns:wpi="http://schemas.microsoft.com/office/word/2010/wordprocessingInk" xmlns:wne="http://schemas.microsoft.com/office/word/2006/wordml" xmlns:wps="http://schemas.microsoft.com/office/word/2010/wordprocessingShape" mc:Ignorable="w14 w15 w16se wp14">
   <w:body>
     <w:p>
       <w:pPr>
@@ -17,7 +17,7 @@
           <w:szCs w:val="24"/>
         </w:rPr>
         <w:pict w14:anchorId="104EA728">
-          <v:rect id="_x0000_i1029" style="width:0;height:1.5pt" o:hralign="center" o:hrstd="t" o:hr="t" fillcolor="#a0a0a0" stroked="f"/>
+          <v:rect id="_x0000_i1025" style="width:0;height:1.5pt" o:hralign="center" o:hrstd="t" o:hr="t" fillcolor="#a0a0a0" stroked="f"/>
         </w:pict>
       </w:r>
     </w:p>
@@ -186,7 +186,7 @@
           <w:szCs w:val="24"/>
         </w:rPr>
         <w:pict w14:anchorId="2E6BD479">
-          <v:rect id="_x0000_i1025" style="width:0;height:1.5pt" o:hralign="center" o:hrstd="t" o:hr="t" fillcolor="#a0a0a0" stroked="f"/>
+          <v:rect id="_x0000_i1026" style="width:0;height:1.5pt" o:hralign="center" o:hrstd="t" o:hr="t" fillcolor="#a0a0a0" stroked="f"/>
         </w:pict>
       </w:r>
     </w:p>
@@ -306,7 +306,7 @@
           <w:szCs w:val="24"/>
         </w:rPr>
         <w:pict w14:anchorId="7324665D">
-          <v:rect id="_x0000_i1026" style="width:0;height:1.5pt" o:hralign="center" o:hrstd="t" o:hr="t" fillcolor="#a0a0a0" stroked="f"/>
+          <v:rect id="_x0000_i1027" style="width:0;height:1.5pt" o:hralign="center" o:hrstd="t" o:hr="t" fillcolor="#a0a0a0" stroked="f"/>
         </w:pict>
       </w:r>
     </w:p>
@@ -521,25 +521,7 @@
           <w:sz w:val="24"/>
           <w:szCs w:val="24"/>
         </w:rPr>
-        <w:t xml:space="preserve"> It also provides </w:t>
-      </w:r>
-      <w:proofErr w:type="gramStart"/>
-      <w:r>
-        <w:rPr>
-          <w:rFonts w:ascii="Times New Roman" w:hAnsi="Times New Roman" w:cs="Times New Roman"/>
-          <w:sz w:val="24"/>
-          <w:szCs w:val="24"/>
-        </w:rPr>
-        <w:t>ice-breakers</w:t>
-      </w:r>
-      <w:proofErr w:type="gramEnd"/>
-      <w:r>
-        <w:rPr>
-          <w:rFonts w:ascii="Times New Roman" w:hAnsi="Times New Roman" w:cs="Times New Roman"/>
-          <w:sz w:val="24"/>
-          <w:szCs w:val="24"/>
-        </w:rPr>
-        <w:t xml:space="preserve"> for students in the form of minigames and different views for faculty and students, so that each user sees the information that directly applies to their own needs. </w:t>
+        <w:t xml:space="preserve"> It also provides ice-breakers for students in the form of minigames and different views for faculty and students, so that each user sees the information that directly applies to their own needs. </w:t>
       </w:r>
       <w:r>
         <w:rPr>
@@ -593,7 +575,7 @@
         </w:rPr>
         <w:lastRenderedPageBreak/>
         <w:pict w14:anchorId="1C2D301F">
-          <v:rect id="_x0000_i1027" style="width:0;height:1.5pt" o:hralign="center" o:hrstd="t" o:hr="t" fillcolor="#a0a0a0" stroked="f"/>
+          <v:rect id="_x0000_i1028" style="width:0;height:1.5pt" o:hralign="center" o:hrstd="t" o:hr="t" fillcolor="#a0a0a0" stroked="f"/>
         </w:pict>
       </w:r>
     </w:p>
@@ -671,15 +653,7 @@
           <w:sz w:val="24"/>
           <w:szCs w:val="24"/>
         </w:rPr>
-        <w:t xml:space="preserve"> </w:t>
-      </w:r>
-      <w:r>
-        <w:rPr>
-          <w:rFonts w:ascii="Times New Roman" w:hAnsi="Times New Roman" w:cs="Times New Roman"/>
-          <w:sz w:val="24"/>
-          <w:szCs w:val="24"/>
-        </w:rPr>
-        <w:t>Enable faculty and students to easily interact and meet up for studying or course/career discussion.</w:t>
+        <w:t xml:space="preserve"> Enable faculty and students to easily interact and meet up for studying or course/career discussion.</w:t>
       </w:r>
     </w:p>
     <w:p>
@@ -735,43 +709,7 @@
           <w:sz w:val="24"/>
           <w:szCs w:val="24"/>
         </w:rPr>
-        <w:t xml:space="preserve">Allow students and faculty to interact in </w:t>
-      </w:r>
-      <w:proofErr w:type="gramStart"/>
-      <w:r>
-        <w:rPr>
-          <w:rFonts w:ascii="Times New Roman" w:hAnsi="Times New Roman" w:cs="Times New Roman"/>
-          <w:sz w:val="24"/>
-          <w:szCs w:val="24"/>
-        </w:rPr>
-        <w:t>mini-games</w:t>
-      </w:r>
-      <w:proofErr w:type="gramEnd"/>
-      <w:r>
-        <w:rPr>
-          <w:rFonts w:ascii="Times New Roman" w:hAnsi="Times New Roman" w:cs="Times New Roman"/>
-          <w:sz w:val="24"/>
-          <w:szCs w:val="24"/>
-        </w:rPr>
-        <w:t xml:space="preserve"> with those nearby based on location. This would allow users to play small various games that can act as </w:t>
-      </w:r>
-      <w:proofErr w:type="gramStart"/>
-      <w:r>
-        <w:rPr>
-          <w:rFonts w:ascii="Times New Roman" w:hAnsi="Times New Roman" w:cs="Times New Roman"/>
-          <w:sz w:val="24"/>
-          <w:szCs w:val="24"/>
-        </w:rPr>
-        <w:t>ice-breakers</w:t>
-      </w:r>
-      <w:proofErr w:type="gramEnd"/>
-      <w:r>
-        <w:rPr>
-          <w:rFonts w:ascii="Times New Roman" w:hAnsi="Times New Roman" w:cs="Times New Roman"/>
-          <w:sz w:val="24"/>
-          <w:szCs w:val="24"/>
-        </w:rPr>
-        <w:t xml:space="preserve"> between their fellow peers.</w:t>
+        <w:t>Allow students and faculty to interact in mini-games with those nearby based on location. This would allow users to play small various games that can act as ice-breakers between their fellow peers.</w:t>
       </w:r>
     </w:p>
     <w:p>
@@ -789,7 +727,7 @@
           <w:szCs w:val="24"/>
         </w:rPr>
         <w:pict w14:anchorId="1F316463">
-          <v:rect id="_x0000_i1028" style="width:0;height:1.5pt" o:hralign="center" o:hrstd="t" o:hr="t" fillcolor="#a0a0a0" stroked="f"/>
+          <v:rect id="_x0000_i1029" style="width:0;height:1.5pt" o:hralign="center" o:hrstd="t" o:hr="t" fillcolor="#a0a0a0" stroked="f"/>
         </w:pict>
       </w:r>
     </w:p>
@@ -842,6 +780,15 @@
         </w:rPr>
         <w:t>:</w:t>
       </w:r>
+    </w:p>
+    <w:p>
+      <w:pPr>
+        <w:rPr>
+          <w:rFonts w:ascii="Times New Roman" w:hAnsi="Times New Roman" w:cs="Times New Roman"/>
+          <w:sz w:val="24"/>
+          <w:szCs w:val="24"/>
+        </w:rPr>
+      </w:pPr>
       <w:r>
         <w:rPr>
           <w:rFonts w:ascii="Times New Roman" w:hAnsi="Times New Roman" w:cs="Times New Roman"/>
@@ -898,8 +845,80 @@
           <w:sz w:val="24"/>
           <w:szCs w:val="24"/>
         </w:rPr>
-        <w:t>, view the map, view and schedule events, and play minigames. Students can view, request, reschedule, and cancel meetings with Faculty and other students. They can view and schedule events, view the map for specific rooms and buildings, and play minigames.</w:t>
-      </w:r>
+        <w:t xml:space="preserve">, view the map, view and schedule events, and play minigames. Students can view, request, reschedule, and cancel meetings with Faculty and other students. They can view and schedule events, view the map for specific rooms and buildings, and play </w:t>
+      </w:r>
+      <w:proofErr w:type="spellStart"/>
+      <w:r>
+        <w:rPr>
+          <w:rFonts w:ascii="Times New Roman" w:hAnsi="Times New Roman" w:cs="Times New Roman"/>
+          <w:sz w:val="24"/>
+          <w:szCs w:val="24"/>
+        </w:rPr>
+        <w:t>minigames</w:t>
+      </w:r>
+      <w:proofErr w:type="spellEnd"/>
+      <w:r>
+        <w:rPr>
+          <w:rFonts w:ascii="Times New Roman" w:hAnsi="Times New Roman" w:cs="Times New Roman"/>
+          <w:sz w:val="24"/>
+          <w:szCs w:val="24"/>
+        </w:rPr>
+        <w:t>.</w:t>
+      </w:r>
+    </w:p>
+    <w:p>
+      <w:pPr>
+        <w:rPr>
+          <w:rFonts w:ascii="Times New Roman" w:hAnsi="Times New Roman" w:cs="Times New Roman"/>
+          <w:sz w:val="24"/>
+          <w:szCs w:val="24"/>
+        </w:rPr>
+      </w:pPr>
+      <w:r>
+        <w:rPr>
+          <w:rFonts w:ascii="Times New Roman" w:hAnsi="Times New Roman" w:cs="Times New Roman"/>
+          <w:b/>
+          <w:bCs/>
+          <w:sz w:val="24"/>
+          <w:szCs w:val="24"/>
+        </w:rPr>
+        <w:t>Students</w:t>
+      </w:r>
+      <w:r>
+        <w:rPr>
+          <w:rFonts w:ascii="Times New Roman" w:hAnsi="Times New Roman" w:cs="Times New Roman"/>
+          <w:sz w:val="24"/>
+          <w:szCs w:val="24"/>
+        </w:rPr>
+        <w:t xml:space="preserve"> can view, request, reschedule, and cancel meetings with Faculty and other students. They can view and schedule events, view the map for specific rooms and buildings, and play </w:t>
+      </w:r>
+      <w:proofErr w:type="spellStart"/>
+      <w:r>
+        <w:rPr>
+          <w:rFonts w:ascii="Times New Roman" w:hAnsi="Times New Roman" w:cs="Times New Roman"/>
+          <w:sz w:val="24"/>
+          <w:szCs w:val="24"/>
+        </w:rPr>
+        <w:t>minigames</w:t>
+      </w:r>
+      <w:proofErr w:type="spellEnd"/>
+      <w:r>
+        <w:rPr>
+          <w:rFonts w:ascii="Times New Roman" w:hAnsi="Times New Roman" w:cs="Times New Roman"/>
+          <w:sz w:val="24"/>
+          <w:szCs w:val="24"/>
+        </w:rPr>
+        <w:t>.</w:t>
+      </w:r>
+    </w:p>
+    <w:p>
+      <w:pPr>
+        <w:rPr>
+          <w:rFonts w:ascii="Times New Roman" w:hAnsi="Times New Roman" w:cs="Times New Roman"/>
+          <w:sz w:val="24"/>
+          <w:szCs w:val="24"/>
+        </w:rPr>
+      </w:pPr>
     </w:p>
     <w:p>
       <w:pPr>
@@ -1207,6 +1226,7 @@
           <w:sz w:val="24"/>
           <w:szCs w:val="24"/>
         </w:rPr>
+        <w:lastRenderedPageBreak/>
         <w:t>Location services are enabled</w:t>
       </w:r>
     </w:p>
@@ -1348,7 +1368,6 @@
           <w:sz w:val="24"/>
           <w:szCs w:val="24"/>
         </w:rPr>
-        <w:lastRenderedPageBreak/>
         <w:t>---</w:t>
       </w:r>
     </w:p>
@@ -1376,15 +1395,7 @@
           <w:sz w:val="24"/>
           <w:szCs w:val="24"/>
         </w:rPr>
-        <w:t xml:space="preserve"> A </w:t>
-      </w:r>
-      <w:r>
-        <w:rPr>
-          <w:rFonts w:ascii="Times New Roman" w:hAnsi="Times New Roman" w:cs="Times New Roman"/>
-          <w:sz w:val="24"/>
-          <w:szCs w:val="24"/>
-        </w:rPr>
-        <w:t>student wants to meet with another student</w:t>
+        <w:t xml:space="preserve"> A student wants to meet with another student</w:t>
       </w:r>
     </w:p>
     <w:p>
@@ -1411,15 +1422,7 @@
           <w:sz w:val="24"/>
           <w:szCs w:val="24"/>
         </w:rPr>
-        <w:t xml:space="preserve"> </w:t>
-      </w:r>
-      <w:r>
-        <w:rPr>
-          <w:rFonts w:ascii="Times New Roman" w:hAnsi="Times New Roman" w:cs="Times New Roman"/>
-          <w:sz w:val="24"/>
-          <w:szCs w:val="24"/>
-        </w:rPr>
-        <w:t>Multiple students named ‘Maddie’ and ‘Bud’</w:t>
+        <w:t xml:space="preserve"> Multiple students named ‘Maddie’ and ‘Bud’</w:t>
       </w:r>
     </w:p>
     <w:p>
@@ -1560,23 +1563,7 @@
           <w:sz w:val="24"/>
           <w:szCs w:val="24"/>
         </w:rPr>
-        <w:t>Meeting location</w:t>
-      </w:r>
-      <w:r>
-        <w:rPr>
-          <w:rFonts w:ascii="Times New Roman" w:hAnsi="Times New Roman" w:cs="Times New Roman"/>
-          <w:sz w:val="24"/>
-          <w:szCs w:val="24"/>
-        </w:rPr>
-        <w:t xml:space="preserve"> is valid and can be </w:t>
-      </w:r>
-      <w:r>
-        <w:rPr>
-          <w:rFonts w:ascii="Times New Roman" w:hAnsi="Times New Roman" w:cs="Times New Roman"/>
-          <w:sz w:val="24"/>
-          <w:szCs w:val="24"/>
-        </w:rPr>
-        <w:t>chosen</w:t>
+        <w:t>Meeting location is valid and can be chosen</w:t>
       </w:r>
     </w:p>
     <w:p>
@@ -1675,15 +1662,7 @@
           <w:sz w:val="24"/>
           <w:szCs w:val="24"/>
         </w:rPr>
-        <w:t xml:space="preserve">Started </w:t>
-      </w:r>
-      <w:r>
-        <w:rPr>
-          <w:rFonts w:ascii="Times New Roman" w:hAnsi="Times New Roman" w:cs="Times New Roman"/>
-          <w:sz w:val="24"/>
-          <w:szCs w:val="24"/>
-        </w:rPr>
-        <w:t xml:space="preserve">in </w:t>
+        <w:t xml:space="preserve">Started in </w:t>
       </w:r>
       <w:r>
         <w:rPr>
@@ -2048,6 +2027,7 @@
           <w:sz w:val="24"/>
           <w:szCs w:val="24"/>
         </w:rPr>
+        <w:lastRenderedPageBreak/>
         <w:t>---</w:t>
       </w:r>
     </w:p>
@@ -2091,7 +2071,6 @@
           <w:sz w:val="24"/>
           <w:szCs w:val="24"/>
         </w:rPr>
-        <w:lastRenderedPageBreak/>
         <w:t>Name/Description:</w:t>
       </w:r>
       <w:r>
@@ -2374,25 +2353,7 @@
           <w:sz w:val="24"/>
           <w:szCs w:val="24"/>
         </w:rPr>
-        <w:t xml:space="preserve">Erik </w:t>
-      </w:r>
-      <w:proofErr w:type="gramStart"/>
-      <w:r>
-        <w:rPr>
-          <w:rFonts w:ascii="Times New Roman" w:hAnsi="Times New Roman" w:cs="Times New Roman"/>
-          <w:sz w:val="24"/>
-          <w:szCs w:val="24"/>
-        </w:rPr>
-        <w:t>is able to</w:t>
-      </w:r>
-      <w:proofErr w:type="gramEnd"/>
-      <w:r>
-        <w:rPr>
-          <w:rFonts w:ascii="Times New Roman" w:hAnsi="Times New Roman" w:cs="Times New Roman"/>
-          <w:sz w:val="24"/>
-          <w:szCs w:val="24"/>
-        </w:rPr>
-        <w:t xml:space="preserve"> view the meetup as cancelled through his meetups page</w:t>
+        <w:t>Erik is able to view the meetup as cancelled through his meetups page</w:t>
       </w:r>
     </w:p>
     <w:p>
@@ -2831,94 +2792,199 @@
           <w:szCs w:val="24"/>
           <w:u w:val="single"/>
         </w:rPr>
-        <w:t>Future</w:t>
-      </w:r>
-      <w:r>
-        <w:rPr>
-          <w:rFonts w:ascii="Times New Roman" w:hAnsi="Times New Roman" w:cs="Times New Roman"/>
-          <w:b/>
-          <w:bCs/>
-          <w:sz w:val="24"/>
-          <w:szCs w:val="24"/>
-          <w:u w:val="single"/>
-        </w:rPr>
-        <w:t xml:space="preserve"> Iteration</w:t>
-      </w:r>
-      <w:r>
-        <w:rPr>
-          <w:rFonts w:ascii="Times New Roman" w:hAnsi="Times New Roman" w:cs="Times New Roman"/>
-          <w:b/>
-          <w:bCs/>
-          <w:sz w:val="24"/>
-          <w:szCs w:val="24"/>
-          <w:u w:val="single"/>
-        </w:rPr>
-        <w:t>s</w:t>
-      </w:r>
-    </w:p>
-    <w:p>
-      <w:pPr>
-        <w:rPr>
-          <w:rFonts w:ascii="Times New Roman" w:hAnsi="Times New Roman" w:cs="Times New Roman"/>
-          <w:sz w:val="24"/>
-          <w:szCs w:val="24"/>
-        </w:rPr>
-      </w:pPr>
-      <w:r>
-        <w:rPr>
-          <w:rFonts w:ascii="Times New Roman" w:hAnsi="Times New Roman" w:cs="Times New Roman"/>
-          <w:sz w:val="24"/>
-          <w:szCs w:val="24"/>
-        </w:rPr>
-        <w:t>Name:</w:t>
-      </w:r>
-    </w:p>
-    <w:p>
-      <w:pPr>
-        <w:rPr>
-          <w:rFonts w:ascii="Times New Roman" w:hAnsi="Times New Roman" w:cs="Times New Roman"/>
-          <w:sz w:val="24"/>
-          <w:szCs w:val="24"/>
-        </w:rPr>
-      </w:pPr>
-      <w:r>
-        <w:rPr>
-          <w:rFonts w:ascii="Times New Roman" w:hAnsi="Times New Roman" w:cs="Times New Roman"/>
+        <w:lastRenderedPageBreak/>
+        <w:t>Future Iterations</w:t>
+      </w:r>
+    </w:p>
+    <w:p>
+      <w:pPr>
+        <w:rPr>
+          <w:rFonts w:ascii="Times New Roman" w:hAnsi="Times New Roman" w:cs="Times New Roman"/>
+          <w:b/>
+          <w:bCs/>
+          <w:color w:val="808080" w:themeColor="background1" w:themeShade="80"/>
+          <w:sz w:val="24"/>
+          <w:szCs w:val="24"/>
+        </w:rPr>
+      </w:pPr>
+      <w:r>
+        <w:rPr>
+          <w:rFonts w:ascii="Times New Roman" w:hAnsi="Times New Roman" w:cs="Times New Roman"/>
+          <w:b/>
+          <w:bCs/>
+          <w:color w:val="808080" w:themeColor="background1" w:themeShade="80"/>
+          <w:sz w:val="24"/>
+          <w:szCs w:val="24"/>
+        </w:rPr>
+        <w:t>---</w:t>
+      </w:r>
+    </w:p>
+    <w:p>
+      <w:pPr>
+        <w:rPr>
+          <w:rFonts w:ascii="Times New Roman" w:hAnsi="Times New Roman" w:cs="Times New Roman"/>
+          <w:sz w:val="24"/>
+          <w:szCs w:val="24"/>
+        </w:rPr>
+      </w:pPr>
+      <w:r>
+        <w:rPr>
+          <w:rFonts w:ascii="Times New Roman" w:hAnsi="Times New Roman" w:cs="Times New Roman"/>
+          <w:b/>
+          <w:bCs/>
+          <w:sz w:val="24"/>
+          <w:szCs w:val="24"/>
+        </w:rPr>
+        <w:t>Name/Description:</w:t>
+      </w:r>
+      <w:r>
+        <w:rPr>
+          <w:rFonts w:ascii="Times New Roman" w:hAnsi="Times New Roman" w:cs="Times New Roman"/>
+          <w:sz w:val="24"/>
+          <w:szCs w:val="24"/>
+        </w:rPr>
+        <w:t xml:space="preserve"> </w:t>
+      </w:r>
+      <w:r>
+        <w:rPr>
+          <w:rFonts w:ascii="Times New Roman" w:hAnsi="Times New Roman" w:cs="Times New Roman"/>
+          <w:sz w:val="24"/>
+          <w:szCs w:val="24"/>
+        </w:rPr>
+        <w:t>A new student is lost and looking for their classroom.</w:t>
+      </w:r>
+    </w:p>
+    <w:p>
+      <w:pPr>
+        <w:rPr>
+          <w:rFonts w:ascii="Times New Roman" w:hAnsi="Times New Roman" w:cs="Times New Roman"/>
+          <w:sz w:val="24"/>
+          <w:szCs w:val="24"/>
+        </w:rPr>
+      </w:pPr>
+      <w:r>
+        <w:rPr>
+          <w:rFonts w:ascii="Times New Roman" w:hAnsi="Times New Roman" w:cs="Times New Roman"/>
+          <w:b/>
+          <w:bCs/>
           <w:sz w:val="24"/>
           <w:szCs w:val="24"/>
         </w:rPr>
         <w:t>Actors:</w:t>
       </w:r>
-    </w:p>
-    <w:p>
-      <w:pPr>
-        <w:rPr>
-          <w:rFonts w:ascii="Times New Roman" w:hAnsi="Times New Roman" w:cs="Times New Roman"/>
-          <w:sz w:val="24"/>
-          <w:szCs w:val="24"/>
-        </w:rPr>
-      </w:pPr>
-      <w:r>
-        <w:rPr>
-          <w:rFonts w:ascii="Times New Roman" w:hAnsi="Times New Roman" w:cs="Times New Roman"/>
-          <w:sz w:val="24"/>
-          <w:szCs w:val="24"/>
-        </w:rPr>
-        <w:lastRenderedPageBreak/>
-        <w:t>Triggers/Preconditions:</w:t>
-      </w:r>
-    </w:p>
-    <w:p>
-      <w:pPr>
-        <w:rPr>
-          <w:rFonts w:ascii="Times New Roman" w:hAnsi="Times New Roman" w:cs="Times New Roman"/>
-          <w:sz w:val="24"/>
-          <w:szCs w:val="24"/>
-        </w:rPr>
-      </w:pPr>
-      <w:r>
-        <w:rPr>
-          <w:rFonts w:ascii="Times New Roman" w:hAnsi="Times New Roman" w:cs="Times New Roman"/>
+      <w:r>
+        <w:rPr>
+          <w:rFonts w:ascii="Times New Roman" w:hAnsi="Times New Roman" w:cs="Times New Roman"/>
+          <w:sz w:val="24"/>
+          <w:szCs w:val="24"/>
+        </w:rPr>
+        <w:t xml:space="preserve"> </w:t>
+      </w:r>
+      <w:r>
+        <w:rPr>
+          <w:rFonts w:ascii="Times New Roman" w:hAnsi="Times New Roman" w:cs="Times New Roman"/>
+          <w:sz w:val="24"/>
+          <w:szCs w:val="24"/>
+        </w:rPr>
+        <w:t xml:space="preserve">A </w:t>
+      </w:r>
+      <w:r>
+        <w:rPr>
+          <w:rFonts w:ascii="Times New Roman" w:hAnsi="Times New Roman" w:cs="Times New Roman"/>
+          <w:sz w:val="24"/>
+          <w:szCs w:val="24"/>
+        </w:rPr>
+        <w:t>new</w:t>
+      </w:r>
+      <w:r>
+        <w:rPr>
+          <w:rFonts w:ascii="Times New Roman" w:hAnsi="Times New Roman" w:cs="Times New Roman"/>
+          <w:sz w:val="24"/>
+          <w:szCs w:val="24"/>
+        </w:rPr>
+        <w:t xml:space="preserve"> </w:t>
+      </w:r>
+      <w:r>
+        <w:rPr>
+          <w:rFonts w:ascii="Times New Roman" w:hAnsi="Times New Roman" w:cs="Times New Roman"/>
+          <w:sz w:val="24"/>
+          <w:szCs w:val="24"/>
+        </w:rPr>
+        <w:t>student</w:t>
+      </w:r>
+      <w:r>
+        <w:rPr>
+          <w:rFonts w:ascii="Times New Roman" w:hAnsi="Times New Roman" w:cs="Times New Roman"/>
+          <w:sz w:val="24"/>
+          <w:szCs w:val="24"/>
+        </w:rPr>
+        <w:t xml:space="preserve">, </w:t>
+      </w:r>
+      <w:r>
+        <w:rPr>
+          <w:rFonts w:ascii="Times New Roman" w:hAnsi="Times New Roman" w:cs="Times New Roman"/>
+          <w:sz w:val="24"/>
+          <w:szCs w:val="24"/>
+        </w:rPr>
+        <w:t>Justin</w:t>
+      </w:r>
+    </w:p>
+    <w:p>
+      <w:pPr>
+        <w:rPr>
+          <w:rFonts w:ascii="Times New Roman" w:hAnsi="Times New Roman" w:cs="Times New Roman"/>
+          <w:sz w:val="24"/>
+          <w:szCs w:val="24"/>
+        </w:rPr>
+      </w:pPr>
+      <w:r>
+        <w:rPr>
+          <w:rFonts w:ascii="Times New Roman" w:hAnsi="Times New Roman" w:cs="Times New Roman"/>
+          <w:b/>
+          <w:bCs/>
+          <w:sz w:val="24"/>
+          <w:szCs w:val="24"/>
+        </w:rPr>
+        <w:t xml:space="preserve">Triggers/Preconditions: </w:t>
+      </w:r>
+      <w:r>
+        <w:rPr>
+          <w:rFonts w:ascii="Times New Roman" w:hAnsi="Times New Roman" w:cs="Times New Roman"/>
+          <w:sz w:val="24"/>
+          <w:szCs w:val="24"/>
+        </w:rPr>
+        <w:t>Student Justin</w:t>
+      </w:r>
+      <w:r>
+        <w:rPr>
+          <w:rFonts w:ascii="Times New Roman" w:hAnsi="Times New Roman" w:cs="Times New Roman"/>
+          <w:sz w:val="24"/>
+          <w:szCs w:val="24"/>
+        </w:rPr>
+        <w:t xml:space="preserve"> </w:t>
+      </w:r>
+      <w:r>
+        <w:rPr>
+          <w:rFonts w:ascii="Times New Roman" w:hAnsi="Times New Roman" w:cs="Times New Roman"/>
+          <w:sz w:val="24"/>
+          <w:szCs w:val="24"/>
+        </w:rPr>
+        <w:t>clicks the Room Finder Tab on their page.</w:t>
+      </w:r>
+    </w:p>
+    <w:p>
+      <w:pPr>
+        <w:rPr>
+          <w:rFonts w:ascii="Times New Roman" w:hAnsi="Times New Roman" w:cs="Times New Roman"/>
+          <w:sz w:val="24"/>
+          <w:szCs w:val="24"/>
+        </w:rPr>
+      </w:pPr>
+      <w:r>
+        <w:rPr>
+          <w:rFonts w:ascii="Times New Roman" w:hAnsi="Times New Roman" w:cs="Times New Roman"/>
+          <w:b/>
+          <w:bCs/>
           <w:sz w:val="24"/>
           <w:szCs w:val="24"/>
         </w:rPr>
@@ -2928,54 +2994,508 @@
       <w:r>
         <w:rPr>
           <w:rFonts w:ascii="Times New Roman" w:hAnsi="Times New Roman" w:cs="Times New Roman"/>
-          <w:sz w:val="24"/>
-          <w:szCs w:val="24"/>
-        </w:rPr>
-        <w:t>Posconditions</w:t>
+          <w:b/>
+          <w:bCs/>
+          <w:sz w:val="24"/>
+          <w:szCs w:val="24"/>
+        </w:rPr>
+        <w:t>Postconditions</w:t>
       </w:r>
       <w:proofErr w:type="spellEnd"/>
       <w:r>
         <w:rPr>
           <w:rFonts w:ascii="Times New Roman" w:hAnsi="Times New Roman" w:cs="Times New Roman"/>
-          <w:sz w:val="24"/>
-          <w:szCs w:val="24"/>
-        </w:rPr>
-        <w:t>:</w:t>
-      </w:r>
-    </w:p>
-    <w:p>
-      <w:pPr>
-        <w:rPr>
-          <w:rFonts w:ascii="Times New Roman" w:hAnsi="Times New Roman" w:cs="Times New Roman"/>
-          <w:sz w:val="24"/>
-          <w:szCs w:val="24"/>
-        </w:rPr>
-      </w:pPr>
-      <w:r>
-        <w:rPr>
-          <w:rFonts w:ascii="Times New Roman" w:hAnsi="Times New Roman" w:cs="Times New Roman"/>
-          <w:sz w:val="24"/>
-          <w:szCs w:val="24"/>
-        </w:rPr>
-        <w:t>Acceptance Tests:</w:t>
-      </w:r>
-    </w:p>
-    <w:p>
-      <w:pPr>
-        <w:rPr>
-          <w:rFonts w:ascii="Times New Roman" w:hAnsi="Times New Roman" w:cs="Times New Roman"/>
-          <w:sz w:val="24"/>
-          <w:szCs w:val="24"/>
-        </w:rPr>
-      </w:pPr>
-      <w:r>
-        <w:rPr>
-          <w:rFonts w:ascii="Times New Roman" w:hAnsi="Times New Roman" w:cs="Times New Roman"/>
-          <w:sz w:val="24"/>
-          <w:szCs w:val="24"/>
-        </w:rPr>
-        <w:t>Iteration:</w:t>
-      </w:r>
+          <w:b/>
+          <w:bCs/>
+          <w:sz w:val="24"/>
+          <w:szCs w:val="24"/>
+        </w:rPr>
+        <w:t xml:space="preserve">: </w:t>
+      </w:r>
+      <w:r>
+        <w:rPr>
+          <w:rFonts w:ascii="Times New Roman" w:hAnsi="Times New Roman" w:cs="Times New Roman"/>
+          <w:sz w:val="24"/>
+          <w:szCs w:val="24"/>
+        </w:rPr>
+        <w:t>Shows a map allowing Justin to search for his classroom or view the entire university as a whole.</w:t>
+      </w:r>
+    </w:p>
+    <w:p>
+      <w:pPr>
+        <w:rPr>
+          <w:rFonts w:ascii="Times New Roman" w:hAnsi="Times New Roman" w:cs="Times New Roman"/>
+          <w:b/>
+          <w:bCs/>
+          <w:sz w:val="24"/>
+          <w:szCs w:val="24"/>
+        </w:rPr>
+      </w:pPr>
+      <w:r>
+        <w:rPr>
+          <w:rFonts w:ascii="Times New Roman" w:hAnsi="Times New Roman" w:cs="Times New Roman"/>
+          <w:b/>
+          <w:bCs/>
+          <w:sz w:val="24"/>
+          <w:szCs w:val="24"/>
+        </w:rPr>
+        <w:t xml:space="preserve">Acceptance Tests: </w:t>
+      </w:r>
+    </w:p>
+    <w:p>
+      <w:pPr>
+        <w:pStyle w:val="ListParagraph"/>
+        <w:numPr>
+          <w:ilvl w:val="0"/>
+          <w:numId w:val="1"/>
+        </w:numPr>
+        <w:rPr>
+          <w:rFonts w:ascii="Times New Roman" w:hAnsi="Times New Roman" w:cs="Times New Roman"/>
+          <w:sz w:val="24"/>
+          <w:szCs w:val="24"/>
+        </w:rPr>
+      </w:pPr>
+      <w:r>
+        <w:rPr>
+          <w:rFonts w:ascii="Times New Roman" w:hAnsi="Times New Roman" w:cs="Times New Roman"/>
+          <w:sz w:val="24"/>
+          <w:szCs w:val="24"/>
+        </w:rPr>
+        <w:t>View every class room</w:t>
+      </w:r>
+    </w:p>
+    <w:p>
+      <w:pPr>
+        <w:pStyle w:val="ListParagraph"/>
+        <w:numPr>
+          <w:ilvl w:val="0"/>
+          <w:numId w:val="1"/>
+        </w:numPr>
+        <w:rPr>
+          <w:rFonts w:ascii="Times New Roman" w:hAnsi="Times New Roman" w:cs="Times New Roman"/>
+          <w:sz w:val="24"/>
+          <w:szCs w:val="24"/>
+        </w:rPr>
+      </w:pPr>
+      <w:r>
+        <w:rPr>
+          <w:rFonts w:ascii="Times New Roman" w:hAnsi="Times New Roman" w:cs="Times New Roman"/>
+          <w:sz w:val="24"/>
+          <w:szCs w:val="24"/>
+        </w:rPr>
+        <w:t>Rooms are searchable</w:t>
+      </w:r>
+    </w:p>
+    <w:p>
+      <w:pPr>
+        <w:pStyle w:val="ListParagraph"/>
+        <w:rPr>
+          <w:rFonts w:ascii="Times New Roman" w:hAnsi="Times New Roman" w:cs="Times New Roman"/>
+          <w:sz w:val="24"/>
+          <w:szCs w:val="24"/>
+        </w:rPr>
+      </w:pPr>
+    </w:p>
+    <w:p>
+      <w:pPr>
+        <w:rPr>
+          <w:rFonts w:ascii="Times New Roman" w:hAnsi="Times New Roman" w:cs="Times New Roman"/>
+          <w:sz w:val="24"/>
+          <w:szCs w:val="24"/>
+        </w:rPr>
+      </w:pPr>
+      <w:r>
+        <w:rPr>
+          <w:rFonts w:ascii="Times New Roman" w:hAnsi="Times New Roman" w:cs="Times New Roman"/>
+          <w:b/>
+          <w:bCs/>
+          <w:sz w:val="24"/>
+          <w:szCs w:val="24"/>
+        </w:rPr>
+        <w:t xml:space="preserve">Iteration: </w:t>
+      </w:r>
+      <w:r>
+        <w:rPr>
+          <w:rFonts w:ascii="Times New Roman" w:hAnsi="Times New Roman" w:cs="Times New Roman"/>
+          <w:sz w:val="24"/>
+          <w:szCs w:val="24"/>
+        </w:rPr>
+        <w:t>Implement in Iteration 2</w:t>
+      </w:r>
+    </w:p>
+    <w:p>
+      <w:pPr>
+        <w:rPr>
+          <w:rFonts w:ascii="Times New Roman" w:hAnsi="Times New Roman" w:cs="Times New Roman"/>
+          <w:b/>
+          <w:bCs/>
+          <w:color w:val="808080" w:themeColor="background1" w:themeShade="80"/>
+          <w:sz w:val="24"/>
+          <w:szCs w:val="24"/>
+        </w:rPr>
+      </w:pPr>
+      <w:r>
+        <w:rPr>
+          <w:rFonts w:ascii="Times New Roman" w:hAnsi="Times New Roman" w:cs="Times New Roman"/>
+          <w:b/>
+          <w:bCs/>
+          <w:color w:val="808080" w:themeColor="background1" w:themeShade="80"/>
+          <w:sz w:val="24"/>
+          <w:szCs w:val="24"/>
+        </w:rPr>
+        <w:t>---</w:t>
+      </w:r>
+    </w:p>
+    <w:p>
+      <w:pPr>
+        <w:rPr>
+          <w:rFonts w:ascii="Times New Roman" w:hAnsi="Times New Roman" w:cs="Times New Roman"/>
+          <w:sz w:val="24"/>
+          <w:szCs w:val="24"/>
+        </w:rPr>
+      </w:pPr>
+      <w:r>
+        <w:rPr>
+          <w:rFonts w:ascii="Times New Roman" w:hAnsi="Times New Roman" w:cs="Times New Roman"/>
+          <w:b/>
+          <w:bCs/>
+          <w:sz w:val="24"/>
+          <w:szCs w:val="24"/>
+        </w:rPr>
+        <w:t>Name/Description:</w:t>
+      </w:r>
+      <w:r>
+        <w:rPr>
+          <w:rFonts w:ascii="Times New Roman" w:hAnsi="Times New Roman" w:cs="Times New Roman"/>
+          <w:sz w:val="24"/>
+          <w:szCs w:val="24"/>
+        </w:rPr>
+        <w:t xml:space="preserve"> </w:t>
+      </w:r>
+      <w:r>
+        <w:rPr>
+          <w:rFonts w:ascii="Times New Roman" w:hAnsi="Times New Roman" w:cs="Times New Roman"/>
+          <w:sz w:val="24"/>
+          <w:szCs w:val="24"/>
+        </w:rPr>
+        <w:t xml:space="preserve">A new student is </w:t>
+      </w:r>
+      <w:r>
+        <w:rPr>
+          <w:rFonts w:ascii="Times New Roman" w:hAnsi="Times New Roman" w:cs="Times New Roman"/>
+          <w:sz w:val="24"/>
+          <w:szCs w:val="24"/>
+        </w:rPr>
+        <w:t>looking to make new friends at SFU, wants to play a game.</w:t>
+      </w:r>
+    </w:p>
+    <w:p>
+      <w:pPr>
+        <w:rPr>
+          <w:rFonts w:ascii="Times New Roman" w:hAnsi="Times New Roman" w:cs="Times New Roman"/>
+          <w:sz w:val="24"/>
+          <w:szCs w:val="24"/>
+        </w:rPr>
+      </w:pPr>
+      <w:r>
+        <w:rPr>
+          <w:rFonts w:ascii="Times New Roman" w:hAnsi="Times New Roman" w:cs="Times New Roman"/>
+          <w:b/>
+          <w:bCs/>
+          <w:sz w:val="24"/>
+          <w:szCs w:val="24"/>
+        </w:rPr>
+        <w:t>Actors:</w:t>
+      </w:r>
+      <w:r>
+        <w:rPr>
+          <w:rFonts w:ascii="Times New Roman" w:hAnsi="Times New Roman" w:cs="Times New Roman"/>
+          <w:sz w:val="24"/>
+          <w:szCs w:val="24"/>
+        </w:rPr>
+        <w:t xml:space="preserve"> </w:t>
+      </w:r>
+      <w:r>
+        <w:rPr>
+          <w:rFonts w:ascii="Times New Roman" w:hAnsi="Times New Roman" w:cs="Times New Roman"/>
+          <w:sz w:val="24"/>
+          <w:szCs w:val="24"/>
+        </w:rPr>
+        <w:t xml:space="preserve">A student, </w:t>
+      </w:r>
+      <w:r>
+        <w:rPr>
+          <w:rFonts w:ascii="Times New Roman" w:hAnsi="Times New Roman" w:cs="Times New Roman"/>
+          <w:sz w:val="24"/>
+          <w:szCs w:val="24"/>
+        </w:rPr>
+        <w:t>Sophia, wants to play a game with someone.</w:t>
+      </w:r>
+    </w:p>
+    <w:p>
+      <w:pPr>
+        <w:rPr>
+          <w:rFonts w:ascii="Times New Roman" w:hAnsi="Times New Roman" w:cs="Times New Roman"/>
+          <w:sz w:val="24"/>
+          <w:szCs w:val="24"/>
+        </w:rPr>
+      </w:pPr>
+      <w:r>
+        <w:rPr>
+          <w:rFonts w:ascii="Times New Roman" w:hAnsi="Times New Roman" w:cs="Times New Roman"/>
+          <w:b/>
+          <w:bCs/>
+          <w:sz w:val="24"/>
+          <w:szCs w:val="24"/>
+        </w:rPr>
+        <w:t xml:space="preserve">Triggers/Preconditions: </w:t>
+      </w:r>
+      <w:r>
+        <w:rPr>
+          <w:rFonts w:ascii="Times New Roman" w:hAnsi="Times New Roman" w:cs="Times New Roman"/>
+          <w:sz w:val="24"/>
+          <w:szCs w:val="24"/>
+        </w:rPr>
+        <w:t xml:space="preserve">Student Justin clicks </w:t>
+      </w:r>
+      <w:proofErr w:type="spellStart"/>
+      <w:r>
+        <w:rPr>
+          <w:rFonts w:ascii="Times New Roman" w:hAnsi="Times New Roman" w:cs="Times New Roman"/>
+          <w:sz w:val="24"/>
+          <w:szCs w:val="24"/>
+        </w:rPr>
+        <w:t>Minigames</w:t>
+      </w:r>
+      <w:proofErr w:type="spellEnd"/>
+      <w:r>
+        <w:rPr>
+          <w:rFonts w:ascii="Times New Roman" w:hAnsi="Times New Roman" w:cs="Times New Roman"/>
+          <w:sz w:val="24"/>
+          <w:szCs w:val="24"/>
+        </w:rPr>
+        <w:t xml:space="preserve"> tab on their page.</w:t>
+      </w:r>
+    </w:p>
+    <w:p>
+      <w:pPr>
+        <w:rPr>
+          <w:rFonts w:ascii="Times New Roman" w:hAnsi="Times New Roman" w:cs="Times New Roman"/>
+          <w:sz w:val="24"/>
+          <w:szCs w:val="24"/>
+        </w:rPr>
+      </w:pPr>
+      <w:r>
+        <w:rPr>
+          <w:rFonts w:ascii="Times New Roman" w:hAnsi="Times New Roman" w:cs="Times New Roman"/>
+          <w:b/>
+          <w:bCs/>
+          <w:sz w:val="24"/>
+          <w:szCs w:val="24"/>
+        </w:rPr>
+        <w:t>Actions/</w:t>
+      </w:r>
+      <w:proofErr w:type="spellStart"/>
+      <w:r>
+        <w:rPr>
+          <w:rFonts w:ascii="Times New Roman" w:hAnsi="Times New Roman" w:cs="Times New Roman"/>
+          <w:b/>
+          <w:bCs/>
+          <w:sz w:val="24"/>
+          <w:szCs w:val="24"/>
+        </w:rPr>
+        <w:t>Postconditions</w:t>
+      </w:r>
+      <w:proofErr w:type="spellEnd"/>
+      <w:r>
+        <w:rPr>
+          <w:rFonts w:ascii="Times New Roman" w:hAnsi="Times New Roman" w:cs="Times New Roman"/>
+          <w:b/>
+          <w:bCs/>
+          <w:sz w:val="24"/>
+          <w:szCs w:val="24"/>
+        </w:rPr>
+        <w:t xml:space="preserve">: </w:t>
+      </w:r>
+      <w:r>
+        <w:rPr>
+          <w:rFonts w:ascii="Times New Roman" w:hAnsi="Times New Roman" w:cs="Times New Roman"/>
+          <w:sz w:val="24"/>
+          <w:szCs w:val="24"/>
+        </w:rPr>
+        <w:t xml:space="preserve">Shows different types of </w:t>
+      </w:r>
+      <w:proofErr w:type="spellStart"/>
+      <w:r>
+        <w:rPr>
+          <w:rFonts w:ascii="Times New Roman" w:hAnsi="Times New Roman" w:cs="Times New Roman"/>
+          <w:sz w:val="24"/>
+          <w:szCs w:val="24"/>
+        </w:rPr>
+        <w:t>minigames</w:t>
+      </w:r>
+      <w:proofErr w:type="spellEnd"/>
+      <w:r>
+        <w:rPr>
+          <w:rFonts w:ascii="Times New Roman" w:hAnsi="Times New Roman" w:cs="Times New Roman"/>
+          <w:sz w:val="24"/>
+          <w:szCs w:val="24"/>
+        </w:rPr>
+        <w:t xml:space="preserve"> and allows them to play with people nearby.</w:t>
+      </w:r>
+    </w:p>
+    <w:p>
+      <w:pPr>
+        <w:rPr>
+          <w:rFonts w:ascii="Times New Roman" w:hAnsi="Times New Roman" w:cs="Times New Roman"/>
+          <w:b/>
+          <w:bCs/>
+          <w:sz w:val="24"/>
+          <w:szCs w:val="24"/>
+        </w:rPr>
+      </w:pPr>
+      <w:r>
+        <w:rPr>
+          <w:rFonts w:ascii="Times New Roman" w:hAnsi="Times New Roman" w:cs="Times New Roman"/>
+          <w:b/>
+          <w:bCs/>
+          <w:sz w:val="24"/>
+          <w:szCs w:val="24"/>
+        </w:rPr>
+        <w:t xml:space="preserve">Acceptance Tests: </w:t>
+      </w:r>
+    </w:p>
+    <w:p>
+      <w:pPr>
+        <w:pStyle w:val="ListParagraph"/>
+        <w:numPr>
+          <w:ilvl w:val="0"/>
+          <w:numId w:val="1"/>
+        </w:numPr>
+        <w:rPr>
+          <w:rFonts w:ascii="Times New Roman" w:hAnsi="Times New Roman" w:cs="Times New Roman"/>
+          <w:sz w:val="24"/>
+          <w:szCs w:val="24"/>
+        </w:rPr>
+      </w:pPr>
+      <w:r>
+        <w:rPr>
+          <w:rFonts w:ascii="Times New Roman" w:hAnsi="Times New Roman" w:cs="Times New Roman"/>
+          <w:sz w:val="24"/>
+          <w:szCs w:val="24"/>
+        </w:rPr>
+        <w:t>Able to connect with other players</w:t>
+      </w:r>
+    </w:p>
+    <w:p>
+      <w:pPr>
+        <w:pStyle w:val="ListParagraph"/>
+        <w:numPr>
+          <w:ilvl w:val="0"/>
+          <w:numId w:val="1"/>
+        </w:numPr>
+        <w:rPr>
+          <w:rFonts w:ascii="Times New Roman" w:hAnsi="Times New Roman" w:cs="Times New Roman"/>
+          <w:sz w:val="24"/>
+          <w:szCs w:val="24"/>
+        </w:rPr>
+      </w:pPr>
+      <w:r>
+        <w:rPr>
+          <w:rFonts w:ascii="Times New Roman" w:hAnsi="Times New Roman" w:cs="Times New Roman"/>
+          <w:sz w:val="24"/>
+          <w:szCs w:val="24"/>
+        </w:rPr>
+        <w:t>Game logic is correct</w:t>
+      </w:r>
+    </w:p>
+    <w:p>
+      <w:pPr>
+        <w:pStyle w:val="ListParagraph"/>
+        <w:numPr>
+          <w:ilvl w:val="0"/>
+          <w:numId w:val="1"/>
+        </w:numPr>
+        <w:rPr>
+          <w:rFonts w:ascii="Times New Roman" w:hAnsi="Times New Roman" w:cs="Times New Roman"/>
+          <w:sz w:val="24"/>
+          <w:szCs w:val="24"/>
+        </w:rPr>
+      </w:pPr>
+      <w:r>
+        <w:rPr>
+          <w:rFonts w:ascii="Times New Roman" w:hAnsi="Times New Roman" w:cs="Times New Roman"/>
+          <w:sz w:val="24"/>
+          <w:szCs w:val="24"/>
+        </w:rPr>
+        <w:t>Able to choose what type of game to play</w:t>
+      </w:r>
+    </w:p>
+    <w:p>
+      <w:pPr>
+        <w:pStyle w:val="ListParagraph"/>
+        <w:numPr>
+          <w:ilvl w:val="0"/>
+          <w:numId w:val="1"/>
+        </w:numPr>
+        <w:rPr>
+          <w:rFonts w:ascii="Times New Roman" w:hAnsi="Times New Roman" w:cs="Times New Roman"/>
+          <w:sz w:val="24"/>
+          <w:szCs w:val="24"/>
+        </w:rPr>
+      </w:pPr>
+      <w:r>
+        <w:rPr>
+          <w:rFonts w:ascii="Times New Roman" w:hAnsi="Times New Roman" w:cs="Times New Roman"/>
+          <w:sz w:val="24"/>
+          <w:szCs w:val="24"/>
+        </w:rPr>
+        <w:t>Able to correctly interact with game buttons.</w:t>
+      </w:r>
+      <w:bookmarkStart w:id="0" w:name="_GoBack"/>
+      <w:bookmarkEnd w:id="0"/>
+    </w:p>
+    <w:p>
+      <w:pPr>
+        <w:rPr>
+          <w:rFonts w:ascii="Times New Roman" w:hAnsi="Times New Roman" w:cs="Times New Roman"/>
+          <w:i/>
+          <w:iCs/>
+          <w:color w:val="4472C4" w:themeColor="accent1"/>
+          <w:sz w:val="24"/>
+          <w:szCs w:val="24"/>
+        </w:rPr>
+      </w:pPr>
+      <w:r>
+        <w:rPr>
+          <w:rFonts w:ascii="Times New Roman" w:hAnsi="Times New Roman" w:cs="Times New Roman"/>
+          <w:b/>
+          <w:bCs/>
+          <w:sz w:val="24"/>
+          <w:szCs w:val="24"/>
+        </w:rPr>
+        <w:t xml:space="preserve">Iteration: </w:t>
+      </w:r>
+      <w:r>
+        <w:rPr>
+          <w:rFonts w:ascii="Times New Roman" w:hAnsi="Times New Roman" w:cs="Times New Roman"/>
+          <w:sz w:val="24"/>
+          <w:szCs w:val="24"/>
+        </w:rPr>
+        <w:t>Implement in Iteration 2</w:t>
+      </w:r>
+    </w:p>
+    <w:p>
+      <w:pPr>
+        <w:rPr>
+          <w:rFonts w:ascii="Times New Roman" w:hAnsi="Times New Roman" w:cs="Times New Roman"/>
+          <w:i/>
+          <w:iCs/>
+          <w:color w:val="4472C4" w:themeColor="accent1"/>
+          <w:sz w:val="24"/>
+          <w:szCs w:val="24"/>
+        </w:rPr>
+      </w:pPr>
     </w:p>
     <w:p>
       <w:pPr>
@@ -3006,18 +3526,7 @@
           <w:szCs w:val="28"/>
           <w:u w:val="single"/>
         </w:rPr>
-        <w:t xml:space="preserve">User </w:t>
-      </w:r>
-      <w:r>
-        <w:rPr>
-          <w:rFonts w:ascii="Times New Roman" w:hAnsi="Times New Roman" w:cs="Times New Roman"/>
-          <w:b/>
-          <w:bCs/>
-          <w:sz w:val="28"/>
-          <w:szCs w:val="28"/>
-          <w:u w:val="single"/>
-        </w:rPr>
-        <w:t>Interface Requirements</w:t>
+        <w:t>User Interface Requirements</w:t>
       </w:r>
     </w:p>
     <w:p>
@@ -3034,7 +3543,9 @@
           <w:noProof/>
           <w:sz w:val="24"/>
           <w:szCs w:val="24"/>
-        </w:rPr>
+          <w:lang w:eastAsia="en-CA"/>
+        </w:rPr>
+        <w:lastRenderedPageBreak/>
         <w:drawing>
           <wp:inline distT="0" distB="0" distL="0" distR="0" wp14:anchorId="6230DEC4" wp14:editId="47C30C13">
             <wp:extent cx="5943600" cy="4050665"/>
@@ -3092,6 +3603,7 @@
           <w:noProof/>
           <w:sz w:val="24"/>
           <w:szCs w:val="24"/>
+          <w:lang w:eastAsia="en-CA"/>
         </w:rPr>
         <w:lastRenderedPageBreak/>
         <w:drawing>
@@ -3151,6 +3663,7 @@
           <w:noProof/>
           <w:sz w:val="24"/>
           <w:szCs w:val="24"/>
+          <w:lang w:eastAsia="en-CA"/>
         </w:rPr>
         <w:lastRenderedPageBreak/>
         <w:drawing>
@@ -3210,6 +3723,7 @@
           <w:noProof/>
           <w:sz w:val="24"/>
           <w:szCs w:val="24"/>
+          <w:lang w:eastAsia="en-CA"/>
         </w:rPr>
         <w:lastRenderedPageBreak/>
         <w:drawing>
@@ -3269,6 +3783,7 @@
           <w:noProof/>
           <w:sz w:val="24"/>
           <w:szCs w:val="24"/>
+          <w:lang w:eastAsia="en-CA"/>
         </w:rPr>
         <w:lastRenderedPageBreak/>
         <w:drawing>
@@ -3480,8 +3995,6 @@
           <w:u w:val="single"/>
         </w:rPr>
       </w:pPr>
-      <w:bookmarkStart w:id="0" w:name="_GoBack"/>
-      <w:bookmarkEnd w:id="0"/>
     </w:p>
     <w:p>
       <w:pPr>
@@ -3646,7 +4159,7 @@
 </file>
 
 <file path=word/endnotes.xml><?xml version="1.0" encoding="utf-8"?>
-<w:endnotes xmlns:wpc="http://schemas.microsoft.com/office/word/2010/wordprocessingCanvas" xmlns:cx="http://schemas.microsoft.com/office/drawing/2014/chartex" xmlns:cx1="http://schemas.microsoft.com/office/drawing/2015/9/8/chartex" xmlns:cx2="http://schemas.microsoft.com/office/drawing/2015/10/21/chartex" xmlns:cx3="http://schemas.microsoft.com/office/drawing/2016/5/9/chartex" xmlns:cx4="http://schemas.microsoft.com/office/drawing/2016/5/10/chartex" xmlns:cx5="http://schemas.microsoft.com/office/drawing/2016/5/11/chartex" xmlns:cx6="http://schemas.microsoft.com/office/drawing/2016/5/12/chartex" xmlns:cx7="http://schemas.microsoft.com/office/drawing/2016/5/13/chartex" xmlns:cx8="http://schemas.microsoft.com/office/drawing/2016/5/14/chartex" xmlns:mc="http://schemas.openxmlformats.org/markup-compatibility/2006" xmlns:aink="http://schemas.microsoft.com/office/drawing/2016/ink" xmlns:am3d="http://schemas.microsoft.com/office/drawing/2017/model3d" xmlns:o="urn:schemas-microsoft-com:office:office" xmlns:r="http://schemas.openxmlformats.org/officeDocument/2006/relationships" xmlns:m="http://schemas.openxmlformats.org/officeDocument/2006/math" xmlns:v="urn:schemas-microsoft-com:vml" xmlns:wp14="http://schemas.microsoft.com/office/word/2010/wordprocessingDrawing" xmlns:wp="http://schemas.openxmlformats.org/drawingml/2006/wordprocessingDrawing" xmlns:w10="urn:schemas-microsoft-com:office:word" xmlns:w="http://schemas.openxmlformats.org/wordprocessingml/2006/main" xmlns:w14="http://schemas.microsoft.com/office/word/2010/wordml" xmlns:w15="http://schemas.microsoft.com/office/word/2012/wordml" xmlns:w16cid="http://schemas.microsoft.com/office/word/2016/wordml/cid" xmlns:w16se="http://schemas.microsoft.com/office/word/2015/wordml/symex" xmlns:wpg="http://schemas.microsoft.com/office/word/2010/wordprocessingGroup" xmlns:wpi="http://schemas.microsoft.com/office/word/2010/wordprocessingInk" xmlns:wne="http://schemas.microsoft.com/office/word/2006/wordml" xmlns:wps="http://schemas.microsoft.com/office/word/2010/wordprocessingShape" mc:Ignorable="w14 w15 w16se w16cid wp14">
+<w:endnotes xmlns:wpc="http://schemas.microsoft.com/office/word/2010/wordprocessingCanvas" xmlns:cx="http://schemas.microsoft.com/office/drawing/2014/chartex" xmlns:mc="http://schemas.openxmlformats.org/markup-compatibility/2006" xmlns:o="urn:schemas-microsoft-com:office:office" xmlns:r="http://schemas.openxmlformats.org/officeDocument/2006/relationships" xmlns:m="http://schemas.openxmlformats.org/officeDocument/2006/math" xmlns:v="urn:schemas-microsoft-com:vml" xmlns:wp14="http://schemas.microsoft.com/office/word/2010/wordprocessingDrawing" xmlns:wp="http://schemas.openxmlformats.org/drawingml/2006/wordprocessingDrawing" xmlns:w10="urn:schemas-microsoft-com:office:word" xmlns:w="http://schemas.openxmlformats.org/wordprocessingml/2006/main" xmlns:w14="http://schemas.microsoft.com/office/word/2010/wordml" xmlns:w15="http://schemas.microsoft.com/office/word/2012/wordml" xmlns:w16se="http://schemas.microsoft.com/office/word/2015/wordml/symex" xmlns:wpg="http://schemas.microsoft.com/office/word/2010/wordprocessingGroup" xmlns:wpi="http://schemas.microsoft.com/office/word/2010/wordprocessingInk" xmlns:wne="http://schemas.microsoft.com/office/word/2006/wordml" xmlns:wps="http://schemas.microsoft.com/office/word/2010/wordprocessingShape" mc:Ignorable="w14 w15 w16se wp14">
   <w:endnote w:type="separator" w:id="-1">
     <w:p>
       <w:pPr>
@@ -3671,7 +4184,7 @@
 </file>
 
 <file path=word/footnotes.xml><?xml version="1.0" encoding="utf-8"?>
-<w:footnotes xmlns:wpc="http://schemas.microsoft.com/office/word/2010/wordprocessingCanvas" xmlns:cx="http://schemas.microsoft.com/office/drawing/2014/chartex" xmlns:cx1="http://schemas.microsoft.com/office/drawing/2015/9/8/chartex" xmlns:cx2="http://schemas.microsoft.com/office/drawing/2015/10/21/chartex" xmlns:cx3="http://schemas.microsoft.com/office/drawing/2016/5/9/chartex" xmlns:cx4="http://schemas.microsoft.com/office/drawing/2016/5/10/chartex" xmlns:cx5="http://schemas.microsoft.com/office/drawing/2016/5/11/chartex" xmlns:cx6="http://schemas.microsoft.com/office/drawing/2016/5/12/chartex" xmlns:cx7="http://schemas.microsoft.com/office/drawing/2016/5/13/chartex" xmlns:cx8="http://schemas.microsoft.com/office/drawing/2016/5/14/chartex" xmlns:mc="http://schemas.openxmlformats.org/markup-compatibility/2006" xmlns:aink="http://schemas.microsoft.com/office/drawing/2016/ink" xmlns:am3d="http://schemas.microsoft.com/office/drawing/2017/model3d" xmlns:o="urn:schemas-microsoft-com:office:office" xmlns:r="http://schemas.openxmlformats.org/officeDocument/2006/relationships" xmlns:m="http://schemas.openxmlformats.org/officeDocument/2006/math" xmlns:v="urn:schemas-microsoft-com:vml" xmlns:wp14="http://schemas.microsoft.com/office/word/2010/wordprocessingDrawing" xmlns:wp="http://schemas.openxmlformats.org/drawingml/2006/wordprocessingDrawing" xmlns:w10="urn:schemas-microsoft-com:office:word" xmlns:w="http://schemas.openxmlformats.org/wordprocessingml/2006/main" xmlns:w14="http://schemas.microsoft.com/office/word/2010/wordml" xmlns:w15="http://schemas.microsoft.com/office/word/2012/wordml" xmlns:w16cid="http://schemas.microsoft.com/office/word/2016/wordml/cid" xmlns:w16se="http://schemas.microsoft.com/office/word/2015/wordml/symex" xmlns:wpg="http://schemas.microsoft.com/office/word/2010/wordprocessingGroup" xmlns:wpi="http://schemas.microsoft.com/office/word/2010/wordprocessingInk" xmlns:wne="http://schemas.microsoft.com/office/word/2006/wordml" xmlns:wps="http://schemas.microsoft.com/office/word/2010/wordprocessingShape" mc:Ignorable="w14 w15 w16se w16cid wp14">
+<w:footnotes xmlns:wpc="http://schemas.microsoft.com/office/word/2010/wordprocessingCanvas" xmlns:cx="http://schemas.microsoft.com/office/drawing/2014/chartex" xmlns:mc="http://schemas.openxmlformats.org/markup-compatibility/2006" xmlns:o="urn:schemas-microsoft-com:office:office" xmlns:r="http://schemas.openxmlformats.org/officeDocument/2006/relationships" xmlns:m="http://schemas.openxmlformats.org/officeDocument/2006/math" xmlns:v="urn:schemas-microsoft-com:vml" xmlns:wp14="http://schemas.microsoft.com/office/word/2010/wordprocessingDrawing" xmlns:wp="http://schemas.openxmlformats.org/drawingml/2006/wordprocessingDrawing" xmlns:w10="urn:schemas-microsoft-com:office:word" xmlns:w="http://schemas.openxmlformats.org/wordprocessingml/2006/main" xmlns:w14="http://schemas.microsoft.com/office/word/2010/wordml" xmlns:w15="http://schemas.microsoft.com/office/word/2012/wordml" xmlns:w16se="http://schemas.microsoft.com/office/word/2015/wordml/symex" xmlns:wpg="http://schemas.microsoft.com/office/word/2010/wordprocessingGroup" xmlns:wpi="http://schemas.microsoft.com/office/word/2010/wordprocessingInk" xmlns:wne="http://schemas.microsoft.com/office/word/2006/wordml" xmlns:wps="http://schemas.microsoft.com/office/word/2010/wordprocessingShape" mc:Ignorable="w14 w15 w16se wp14">
   <w:footnote w:type="separator" w:id="-1">
     <w:p>
       <w:pPr>
@@ -3696,7 +4209,7 @@
 </file>
 
 <file path=word/header1.xml><?xml version="1.0" encoding="utf-8"?>
-<w:hdr xmlns:wpc="http://schemas.microsoft.com/office/word/2010/wordprocessingCanvas" xmlns:cx="http://schemas.microsoft.com/office/drawing/2014/chartex" xmlns:cx1="http://schemas.microsoft.com/office/drawing/2015/9/8/chartex" xmlns:cx2="http://schemas.microsoft.com/office/drawing/2015/10/21/chartex" xmlns:cx3="http://schemas.microsoft.com/office/drawing/2016/5/9/chartex" xmlns:cx4="http://schemas.microsoft.com/office/drawing/2016/5/10/chartex" xmlns:cx5="http://schemas.microsoft.com/office/drawing/2016/5/11/chartex" xmlns:cx6="http://schemas.microsoft.com/office/drawing/2016/5/12/chartex" xmlns:cx7="http://schemas.microsoft.com/office/drawing/2016/5/13/chartex" xmlns:cx8="http://schemas.microsoft.com/office/drawing/2016/5/14/chartex" xmlns:mc="http://schemas.openxmlformats.org/markup-compatibility/2006" xmlns:aink="http://schemas.microsoft.com/office/drawing/2016/ink" xmlns:am3d="http://schemas.microsoft.com/office/drawing/2017/model3d" xmlns:o="urn:schemas-microsoft-com:office:office" xmlns:r="http://schemas.openxmlformats.org/officeDocument/2006/relationships" xmlns:m="http://schemas.openxmlformats.org/officeDocument/2006/math" xmlns:v="urn:schemas-microsoft-com:vml" xmlns:wp14="http://schemas.microsoft.com/office/word/2010/wordprocessingDrawing" xmlns:wp="http://schemas.openxmlformats.org/drawingml/2006/wordprocessingDrawing" xmlns:w10="urn:schemas-microsoft-com:office:word" xmlns:w="http://schemas.openxmlformats.org/wordprocessingml/2006/main" xmlns:w14="http://schemas.microsoft.com/office/word/2010/wordml" xmlns:w15="http://schemas.microsoft.com/office/word/2012/wordml" xmlns:w16cid="http://schemas.microsoft.com/office/word/2016/wordml/cid" xmlns:w16se="http://schemas.microsoft.com/office/word/2015/wordml/symex" xmlns:wpg="http://schemas.microsoft.com/office/word/2010/wordprocessingGroup" xmlns:wpi="http://schemas.microsoft.com/office/word/2010/wordprocessingInk" xmlns:wne="http://schemas.microsoft.com/office/word/2006/wordml" xmlns:wps="http://schemas.microsoft.com/office/word/2010/wordprocessingShape" mc:Ignorable="w14 w15 w16se w16cid wp14">
+<w:hdr xmlns:wpc="http://schemas.microsoft.com/office/word/2010/wordprocessingCanvas" xmlns:cx="http://schemas.microsoft.com/office/drawing/2014/chartex" xmlns:mc="http://schemas.openxmlformats.org/markup-compatibility/2006" xmlns:o="urn:schemas-microsoft-com:office:office" xmlns:r="http://schemas.openxmlformats.org/officeDocument/2006/relationships" xmlns:m="http://schemas.openxmlformats.org/officeDocument/2006/math" xmlns:v="urn:schemas-microsoft-com:vml" xmlns:wp14="http://schemas.microsoft.com/office/word/2010/wordprocessingDrawing" xmlns:wp="http://schemas.openxmlformats.org/drawingml/2006/wordprocessingDrawing" xmlns:w10="urn:schemas-microsoft-com:office:word" xmlns:w="http://schemas.openxmlformats.org/wordprocessingml/2006/main" xmlns:w14="http://schemas.microsoft.com/office/word/2010/wordml" xmlns:w15="http://schemas.microsoft.com/office/word/2012/wordml" xmlns:w16se="http://schemas.microsoft.com/office/word/2015/wordml/symex" xmlns:wpg="http://schemas.microsoft.com/office/word/2010/wordprocessingGroup" xmlns:wpi="http://schemas.microsoft.com/office/word/2010/wordprocessingInk" xmlns:wne="http://schemas.microsoft.com/office/word/2006/wordml" xmlns:wps="http://schemas.microsoft.com/office/word/2010/wordprocessingShape" mc:Ignorable="w14 w15 w16se wp14">
   <w:p>
     <w:pPr>
       <w:pStyle w:val="Header"/>
@@ -3757,6 +4270,7 @@
           <w:calendar w:val="gregorian"/>
         </w:date>
       </w:sdtPr>
+      <w:sdtEndPr/>
       <w:sdtContent>
         <w:r>
           <w:rPr>
@@ -3815,6 +4329,7 @@
         <w:dataBinding w:prefixMappings="xmlns:ns0='http://purl.org/dc/elements/1.1/' xmlns:ns1='http://schemas.openxmlformats.org/package/2006/metadata/core-properties' " w:xpath="/ns1:coreProperties[1]/ns0:title[1]" w:storeItemID="{6C3C8BC8-F283-45AE-878A-BAB7291924A1}"/>
         <w:text/>
       </w:sdtPr>
+      <w:sdtEndPr/>
       <w:sdtContent>
         <w:r>
           <w:rPr>
@@ -3841,7 +4356,7 @@
 </file>
 
 <file path=word/numbering.xml><?xml version="1.0" encoding="utf-8"?>
-<w:numbering xmlns:wpc="http://schemas.microsoft.com/office/word/2010/wordprocessingCanvas" xmlns:cx="http://schemas.microsoft.com/office/drawing/2014/chartex" xmlns:cx1="http://schemas.microsoft.com/office/drawing/2015/9/8/chartex" xmlns:cx2="http://schemas.microsoft.com/office/drawing/2015/10/21/chartex" xmlns:cx3="http://schemas.microsoft.com/office/drawing/2016/5/9/chartex" xmlns:cx4="http://schemas.microsoft.com/office/drawing/2016/5/10/chartex" xmlns:cx5="http://schemas.microsoft.com/office/drawing/2016/5/11/chartex" xmlns:cx6="http://schemas.microsoft.com/office/drawing/2016/5/12/chartex" xmlns:cx7="http://schemas.microsoft.com/office/drawing/2016/5/13/chartex" xmlns:cx8="http://schemas.microsoft.com/office/drawing/2016/5/14/chartex" xmlns:mc="http://schemas.openxmlformats.org/markup-compatibility/2006" xmlns:aink="http://schemas.microsoft.com/office/drawing/2016/ink" xmlns:am3d="http://schemas.microsoft.com/office/drawing/2017/model3d" xmlns:o="urn:schemas-microsoft-com:office:office" xmlns:r="http://schemas.openxmlformats.org/officeDocument/2006/relationships" xmlns:m="http://schemas.openxmlformats.org/officeDocument/2006/math" xmlns:v="urn:schemas-microsoft-com:vml" xmlns:wp14="http://schemas.microsoft.com/office/word/2010/wordprocessingDrawing" xmlns:wp="http://schemas.openxmlformats.org/drawingml/2006/wordprocessingDrawing" xmlns:w10="urn:schemas-microsoft-com:office:word" xmlns:w="http://schemas.openxmlformats.org/wordprocessingml/2006/main" xmlns:w14="http://schemas.microsoft.com/office/word/2010/wordml" xmlns:w15="http://schemas.microsoft.com/office/word/2012/wordml" xmlns:w16cid="http://schemas.microsoft.com/office/word/2016/wordml/cid" xmlns:w16se="http://schemas.microsoft.com/office/word/2015/wordml/symex" xmlns:wpg="http://schemas.microsoft.com/office/word/2010/wordprocessingGroup" xmlns:wpi="http://schemas.microsoft.com/office/word/2010/wordprocessingInk" xmlns:wne="http://schemas.microsoft.com/office/word/2006/wordml" xmlns:wps="http://schemas.microsoft.com/office/word/2010/wordprocessingShape" mc:Ignorable="w14 w15 w16se w16cid wp14">
+<w:numbering xmlns:wpc="http://schemas.microsoft.com/office/word/2010/wordprocessingCanvas" xmlns:cx="http://schemas.microsoft.com/office/drawing/2014/chartex" xmlns:mc="http://schemas.openxmlformats.org/markup-compatibility/2006" xmlns:o="urn:schemas-microsoft-com:office:office" xmlns:r="http://schemas.openxmlformats.org/officeDocument/2006/relationships" xmlns:m="http://schemas.openxmlformats.org/officeDocument/2006/math" xmlns:v="urn:schemas-microsoft-com:vml" xmlns:wp14="http://schemas.microsoft.com/office/word/2010/wordprocessingDrawing" xmlns:wp="http://schemas.openxmlformats.org/drawingml/2006/wordprocessingDrawing" xmlns:w10="urn:schemas-microsoft-com:office:word" xmlns:w="http://schemas.openxmlformats.org/wordprocessingml/2006/main" xmlns:w14="http://schemas.microsoft.com/office/word/2010/wordml" xmlns:w15="http://schemas.microsoft.com/office/word/2012/wordml" xmlns:w16se="http://schemas.microsoft.com/office/word/2015/wordml/symex" xmlns:wpg="http://schemas.microsoft.com/office/word/2010/wordprocessingGroup" xmlns:wpi="http://schemas.microsoft.com/office/word/2010/wordprocessingInk" xmlns:wne="http://schemas.microsoft.com/office/word/2006/wordml" xmlns:wps="http://schemas.microsoft.com/office/word/2010/wordprocessingShape" mc:Ignorable="w14 w15 w16se wp14">
   <w:abstractNum w:abstractNumId="0" w15:restartNumberingAfterBreak="0">
     <w:nsid w:val="08F833E5"/>
     <w:multiLevelType w:val="hybridMultilevel"/>
@@ -4078,7 +4593,7 @@
 </file>
 
 <file path=word/styles.xml><?xml version="1.0" encoding="utf-8"?>
-<w:styles xmlns:mc="http://schemas.openxmlformats.org/markup-compatibility/2006" xmlns:r="http://schemas.openxmlformats.org/officeDocument/2006/relationships" xmlns:w="http://schemas.openxmlformats.org/wordprocessingml/2006/main" xmlns:w14="http://schemas.microsoft.com/office/word/2010/wordml" xmlns:w15="http://schemas.microsoft.com/office/word/2012/wordml" xmlns:w16cid="http://schemas.microsoft.com/office/word/2016/wordml/cid" xmlns:w16se="http://schemas.microsoft.com/office/word/2015/wordml/symex" mc:Ignorable="w14 w15 w16se w16cid">
+<w:styles xmlns:mc="http://schemas.openxmlformats.org/markup-compatibility/2006" xmlns:r="http://schemas.openxmlformats.org/officeDocument/2006/relationships" xmlns:w="http://schemas.openxmlformats.org/wordprocessingml/2006/main" xmlns:w14="http://schemas.microsoft.com/office/word/2010/wordml" xmlns:w15="http://schemas.microsoft.com/office/word/2012/wordml" xmlns:w16se="http://schemas.microsoft.com/office/word/2015/wordml/symex" mc:Ignorable="w14 w15 w16se">
   <w:docDefaults>
     <w:rPrDefault>
       <w:rPr>
@@ -4094,654 +4609,7 @@
       </w:pPr>
     </w:pPrDefault>
   </w:docDefaults>
-  <w:latentStyles w:defLockedState="0" w:defUIPriority="99" w:defSemiHidden="0" w:defUnhideWhenUsed="0" w:defQFormat="0" w:count="377">
-    <w:lsdException w:name="Normal" w:uiPriority="0" w:qFormat="1"/>
-    <w:lsdException w:name="heading 1" w:uiPriority="9" w:qFormat="1"/>
-    <w:lsdException w:name="heading 2" w:semiHidden="1" w:uiPriority="9" w:unhideWhenUsed="1" w:qFormat="1"/>
-    <w:lsdException w:name="heading 3" w:semiHidden="1" w:uiPriority="9" w:unhideWhenUsed="1" w:qFormat="1"/>
-    <w:lsdException w:name="heading 4" w:semiHidden="1" w:uiPriority="9" w:unhideWhenUsed="1" w:qFormat="1"/>
-    <w:lsdException w:name="heading 5" w:semiHidden="1" w:uiPriority="9" w:unhideWhenUsed="1" w:qFormat="1"/>
-    <w:lsdException w:name="heading 6" w:semiHidden="1" w:uiPriority="9" w:unhideWhenUsed="1" w:qFormat="1"/>
-    <w:lsdException w:name="heading 7" w:semiHidden="1" w:uiPriority="9" w:unhideWhenUsed="1" w:qFormat="1"/>
-    <w:lsdException w:name="heading 8" w:semiHidden="1" w:uiPriority="9" w:unhideWhenUsed="1" w:qFormat="1"/>
-    <w:lsdException w:name="heading 9" w:semiHidden="1" w:uiPriority="9" w:unhideWhenUsed="1" w:qFormat="1"/>
-    <w:lsdException w:name="index 1" w:semiHidden="1" w:unhideWhenUsed="1"/>
-    <w:lsdException w:name="index 2" w:semiHidden="1" w:unhideWhenUsed="1"/>
-    <w:lsdException w:name="index 3" w:semiHidden="1" w:unhideWhenUsed="1"/>
-    <w:lsdException w:name="index 4" w:semiHidden="1" w:unhideWhenUsed="1"/>
-    <w:lsdException w:name="index 5" w:semiHidden="1" w:unhideWhenUsed="1"/>
-    <w:lsdException w:name="index 6" w:semiHidden="1" w:unhideWhenUsed="1"/>
-    <w:lsdException w:name="index 7" w:semiHidden="1" w:unhideWhenUsed="1"/>
-    <w:lsdException w:name="index 8" w:semiHidden="1" w:unhideWhenUsed="1"/>
-    <w:lsdException w:name="index 9" w:semiHidden="1" w:unhideWhenUsed="1"/>
-    <w:lsdException w:name="toc 1" w:semiHidden="1" w:uiPriority="39" w:unhideWhenUsed="1"/>
-    <w:lsdException w:name="toc 2" w:semiHidden="1" w:uiPriority="39" w:unhideWhenUsed="1"/>
-    <w:lsdException w:name="toc 3" w:semiHidden="1" w:uiPriority="39" w:unhideWhenUsed="1"/>
-    <w:lsdException w:name="toc 4" w:semiHidden="1" w:uiPriority="39" w:unhideWhenUsed="1"/>
-    <w:lsdException w:name="toc 5" w:semiHidden="1" w:uiPriority="39" w:unhideWhenUsed="1"/>
-    <w:lsdException w:name="toc 6" w:semiHidden="1" w:uiPriority="39" w:unhideWhenUsed="1"/>
-    <w:lsdException w:name="toc 7" w:semiHidden="1" w:uiPriority="39" w:unhideWhenUsed="1"/>
-    <w:lsdException w:name="toc 8" w:semiHidden="1" w:uiPriority="39" w:unhideWhenUsed="1"/>
-    <w:lsdException w:name="toc 9" w:semiHidden="1" w:uiPriority="39" w:unhideWhenUsed="1"/>
-    <w:lsdException w:name="Normal Indent" w:semiHidden="1" w:unhideWhenUsed="1"/>
-    <w:lsdException w:name="footnote text" w:semiHidden="1" w:unhideWhenUsed="1"/>
-    <w:lsdException w:name="annotation text" w:semiHidden="1" w:unhideWhenUsed="1"/>
-    <w:lsdException w:name="header" w:semiHidden="1" w:unhideWhenUsed="1"/>
-    <w:lsdException w:name="footer" w:semiHidden="1" w:unhideWhenUsed="1"/>
-    <w:lsdException w:name="index heading" w:semiHidden="1" w:unhideWhenUsed="1"/>
-    <w:lsdException w:name="caption" w:semiHidden="1" w:uiPriority="35" w:unhideWhenUsed="1" w:qFormat="1"/>
-    <w:lsdException w:name="table of figures" w:semiHidden="1" w:unhideWhenUsed="1"/>
-    <w:lsdException w:name="envelope address" w:semiHidden="1" w:unhideWhenUsed="1"/>
-    <w:lsdException w:name="envelope return" w:semiHidden="1" w:unhideWhenUsed="1"/>
-    <w:lsdException w:name="footnote reference" w:semiHidden="1" w:unhideWhenUsed="1"/>
-    <w:lsdException w:name="annotation reference" w:semiHidden="1" w:unhideWhenUsed="1"/>
-    <w:lsdException w:name="line number" w:semiHidden="1" w:unhideWhenUsed="1"/>
-    <w:lsdException w:name="page number" w:semiHidden="1" w:unhideWhenUsed="1"/>
-    <w:lsdException w:name="endnote reference" w:semiHidden="1" w:unhideWhenUsed="1"/>
-    <w:lsdException w:name="endnote text" w:semiHidden="1" w:unhideWhenUsed="1"/>
-    <w:lsdException w:name="table of authorities" w:semiHidden="1" w:unhideWhenUsed="1"/>
-    <w:lsdException w:name="macro" w:semiHidden="1" w:unhideWhenUsed="1"/>
-    <w:lsdException w:name="toa heading" w:semiHidden="1" w:unhideWhenUsed="1"/>
-    <w:lsdException w:name="List" w:semiHidden="1" w:unhideWhenUsed="1"/>
-    <w:lsdException w:name="List Bullet" w:semiHidden="1" w:unhideWhenUsed="1"/>
-    <w:lsdException w:name="List Number" w:semiHidden="1" w:unhideWhenUsed="1"/>
-    <w:lsdException w:name="List 2" w:semiHidden="1" w:unhideWhenUsed="1"/>
-    <w:lsdException w:name="List 3" w:semiHidden="1" w:unhideWhenUsed="1"/>
-    <w:lsdException w:name="List 4" w:semiHidden="1" w:unhideWhenUsed="1"/>
-    <w:lsdException w:name="List 5" w:semiHidden="1" w:unhideWhenUsed="1"/>
-    <w:lsdException w:name="List Bullet 2" w:semiHidden="1" w:unhideWhenUsed="1"/>
-    <w:lsdException w:name="List Bullet 3" w:semiHidden="1" w:unhideWhenUsed="1"/>
-    <w:lsdException w:name="List Bullet 4" w:semiHidden="1" w:unhideWhenUsed="1"/>
-    <w:lsdException w:name="List Bullet 5" w:semiHidden="1" w:unhideWhenUsed="1"/>
-    <w:lsdException w:name="List Number 2" w:semiHidden="1" w:unhideWhenUsed="1"/>
-    <w:lsdException w:name="List Number 3" w:semiHidden="1" w:unhideWhenUsed="1"/>
-    <w:lsdException w:name="List Number 4" w:semiHidden="1" w:unhideWhenUsed="1"/>
-    <w:lsdException w:name="List Number 5" w:semiHidden="1" w:unhideWhenUsed="1"/>
-    <w:lsdException w:name="Title" w:uiPriority="10" w:qFormat="1"/>
-    <w:lsdException w:name="Closing" w:semiHidden="1" w:unhideWhenUsed="1"/>
-    <w:lsdException w:name="Signature" w:semiHidden="1" w:unhideWhenUsed="1"/>
-    <w:lsdException w:name="Default Paragraph Font" w:semiHidden="1" w:uiPriority="1" w:unhideWhenUsed="1"/>
-    <w:lsdException w:name="Body Text" w:semiHidden="1" w:unhideWhenUsed="1"/>
-    <w:lsdException w:name="Body Text Indent" w:semiHidden="1" w:unhideWhenUsed="1"/>
-    <w:lsdException w:name="List Continue" w:semiHidden="1" w:unhideWhenUsed="1"/>
-    <w:lsdException w:name="List Continue 2" w:semiHidden="1" w:unhideWhenUsed="1"/>
-    <w:lsdException w:name="List Continue 3" w:semiHidden="1" w:unhideWhenUsed="1"/>
-    <w:lsdException w:name="List Continue 4" w:semiHidden="1" w:unhideWhenUsed="1"/>
-    <w:lsdException w:name="List Continue 5" w:semiHidden="1" w:unhideWhenUsed="1"/>
-    <w:lsdException w:name="Message Header" w:semiHidden="1" w:unhideWhenUsed="1"/>
-    <w:lsdException w:name="Subtitle" w:uiPriority="11" w:qFormat="1"/>
-    <w:lsdException w:name="Salutation" w:semiHidden="1" w:unhideWhenUsed="1"/>
-    <w:lsdException w:name="Date" w:semiHidden="1" w:unhideWhenUsed="1"/>
-    <w:lsdException w:name="Body Text First Indent" w:semiHidden="1" w:unhideWhenUsed="1"/>
-    <w:lsdException w:name="Body Text First Indent 2" w:semiHidden="1" w:unhideWhenUsed="1"/>
-    <w:lsdException w:name="Note Heading" w:semiHidden="1" w:unhideWhenUsed="1"/>
-    <w:lsdException w:name="Body Text 2" w:semiHidden="1" w:unhideWhenUsed="1"/>
-    <w:lsdException w:name="Body Text 3" w:semiHidden="1" w:unhideWhenUsed="1"/>
-    <w:lsdException w:name="Body Text Indent 2" w:semiHidden="1" w:unhideWhenUsed="1"/>
-    <w:lsdException w:name="Body Text Indent 3" w:semiHidden="1" w:unhideWhenUsed="1"/>
-    <w:lsdException w:name="Block Text" w:semiHidden="1" w:unhideWhenUsed="1"/>
-    <w:lsdException w:name="Hyperlink" w:semiHidden="1" w:unhideWhenUsed="1"/>
-    <w:lsdException w:name="FollowedHyperlink" w:semiHidden="1" w:unhideWhenUsed="1"/>
-    <w:lsdException w:name="Strong" w:uiPriority="22" w:qFormat="1"/>
-    <w:lsdException w:name="Emphasis" w:uiPriority="20" w:qFormat="1"/>
-    <w:lsdException w:name="Document Map" w:semiHidden="1" w:unhideWhenUsed="1"/>
-    <w:lsdException w:name="Plain Text" w:semiHidden="1" w:unhideWhenUsed="1"/>
-    <w:lsdException w:name="E-mail Signature" w:semiHidden="1" w:unhideWhenUsed="1"/>
-    <w:lsdException w:name="HTML Top of Form" w:semiHidden="1" w:unhideWhenUsed="1"/>
-    <w:lsdException w:name="HTML Bottom of Form" w:semiHidden="1" w:unhideWhenUsed="1"/>
-    <w:lsdException w:name="Normal (Web)" w:semiHidden="1" w:unhideWhenUsed="1"/>
-    <w:lsdException w:name="HTML Acronym" w:semiHidden="1" w:unhideWhenUsed="1"/>
-    <w:lsdException w:name="HTML Address" w:semiHidden="1" w:unhideWhenUsed="1"/>
-    <w:lsdException w:name="HTML Cite" w:semiHidden="1" w:unhideWhenUsed="1"/>
-    <w:lsdException w:name="HTML Code" w:semiHidden="1" w:unhideWhenUsed="1"/>
-    <w:lsdException w:name="HTML Definition" w:semiHidden="1" w:unhideWhenUsed="1"/>
-    <w:lsdException w:name="HTML Keyboard" w:semiHidden="1" w:unhideWhenUsed="1"/>
-    <w:lsdException w:name="HTML Preformatted" w:semiHidden="1" w:unhideWhenUsed="1"/>
-    <w:lsdException w:name="HTML Sample" w:semiHidden="1" w:unhideWhenUsed="1"/>
-    <w:lsdException w:name="HTML Typewriter" w:semiHidden="1" w:unhideWhenUsed="1"/>
-    <w:lsdException w:name="HTML Variable" w:semiHidden="1" w:unhideWhenUsed="1"/>
-    <w:lsdException w:name="annotation subject" w:semiHidden="1" w:unhideWhenUsed="1"/>
-    <w:lsdException w:name="No List" w:semiHidden="1" w:unhideWhenUsed="1"/>
-    <w:lsdException w:name="Outline List 1" w:semiHidden="1" w:unhideWhenUsed="1"/>
-    <w:lsdException w:name="Outline List 2" w:semiHidden="1" w:unhideWhenUsed="1"/>
-    <w:lsdException w:name="Outline List 3" w:semiHidden="1" w:unhideWhenUsed="1"/>
-    <w:lsdException w:name="Table Simple 1" w:semiHidden="1" w:unhideWhenUsed="1"/>
-    <w:lsdException w:name="Table Simple 2" w:semiHidden="1" w:unhideWhenUsed="1"/>
-    <w:lsdException w:name="Table Simple 3" w:semiHidden="1" w:unhideWhenUsed="1"/>
-    <w:lsdException w:name="Table Classic 1" w:semiHidden="1" w:unhideWhenUsed="1"/>
-    <w:lsdException w:name="Table Classic 2" w:semiHidden="1" w:unhideWhenUsed="1"/>
-    <w:lsdException w:name="Table Classic 3" w:semiHidden="1" w:unhideWhenUsed="1"/>
-    <w:lsdException w:name="Table Classic 4" w:semiHidden="1" w:unhideWhenUsed="1"/>
-    <w:lsdException w:name="Table Colorful 1" w:semiHidden="1" w:unhideWhenUsed="1"/>
-    <w:lsdException w:name="Table Colorful 2" w:semiHidden="1" w:unhideWhenUsed="1"/>
-    <w:lsdException w:name="Table Colorful 3" w:semiHidden="1" w:unhideWhenUsed="1"/>
-    <w:lsdException w:name="Table Columns 1" w:semiHidden="1" w:unhideWhenUsed="1"/>
-    <w:lsdException w:name="Table Columns 2" w:semiHidden="1" w:unhideWhenUsed="1"/>
-    <w:lsdException w:name="Table Columns 3" w:semiHidden="1" w:unhideWhenUsed="1"/>
-    <w:lsdException w:name="Table Columns 4" w:semiHidden="1" w:unhideWhenUsed="1"/>
-    <w:lsdException w:name="Table Columns 5" w:semiHidden="1" w:unhideWhenUsed="1"/>
-    <w:lsdException w:name="Table Grid 1" w:semiHidden="1" w:unhideWhenUsed="1"/>
-    <w:lsdException w:name="Table Grid 2" w:semiHidden="1" w:unhideWhenUsed="1"/>
-    <w:lsdException w:name="Table Grid 3" w:semiHidden="1" w:unhideWhenUsed="1"/>
-    <w:lsdException w:name="Table Grid 4" w:semiHidden="1" w:unhideWhenUsed="1"/>
-    <w:lsdException w:name="Table Grid 5" w:semiHidden="1" w:unhideWhenUsed="1"/>
-    <w:lsdException w:name="Table Grid 6" w:semiHidden="1" w:unhideWhenUsed="1"/>
-    <w:lsdException w:name="Table Grid 7" w:semiHidden="1" w:unhideWhenUsed="1"/>
-    <w:lsdException w:name="Table Grid 8" w:semiHidden="1" w:unhideWhenUsed="1"/>
-    <w:lsdException w:name="Table List 1" w:semiHidden="1" w:unhideWhenUsed="1"/>
-    <w:lsdException w:name="Table List 2" w:semiHidden="1" w:unhideWhenUsed="1"/>
-    <w:lsdException w:name="Table List 3" w:semiHidden="1" w:unhideWhenUsed="1"/>
-    <w:lsdException w:name="Table List 4" w:semiHidden="1" w:unhideWhenUsed="1"/>
-    <w:lsdException w:name="Table List 5" w:semiHidden="1" w:unhideWhenUsed="1"/>
-    <w:lsdException w:name="Table List 6" w:semiHidden="1" w:unhideWhenUsed="1"/>
-    <w:lsdException w:name="Table List 7" w:semiHidden="1" w:unhideWhenUsed="1"/>
-    <w:lsdException w:name="Table List 8" w:semiHidden="1" w:unhideWhenUsed="1"/>
-    <w:lsdException w:name="Table 3D effects 1" w:semiHidden="1" w:unhideWhenUsed="1"/>
-    <w:lsdException w:name="Table 3D effects 2" w:semiHidden="1" w:unhideWhenUsed="1"/>
-    <w:lsdException w:name="Table 3D effects 3" w:semiHidden="1" w:unhideWhenUsed="1"/>
-    <w:lsdException w:name="Table Contemporary" w:semiHidden="1" w:unhideWhenUsed="1"/>
-    <w:lsdException w:name="Table Elegant" w:semiHidden="1" w:unhideWhenUsed="1"/>
-    <w:lsdException w:name="Table Professional" w:semiHidden="1" w:unhideWhenUsed="1"/>
-    <w:lsdException w:name="Table Subtle 1" w:semiHidden="1" w:unhideWhenUsed="1"/>
-    <w:lsdException w:name="Table Subtle 2" w:semiHidden="1" w:unhideWhenUsed="1"/>
-    <w:lsdException w:name="Table Web 1" w:semiHidden="1" w:unhideWhenUsed="1"/>
-    <w:lsdException w:name="Table Web 3" w:semiHidden="1" w:unhideWhenUsed="1"/>
-    <w:lsdException w:name="Balloon Text" w:semiHidden="1" w:unhideWhenUsed="1"/>
-    <w:lsdException w:name="Table Grid" w:uiPriority="39"/>
-    <w:lsdException w:name="Placeholder Text" w:semiHidden="1"/>
-    <w:lsdException w:name="No Spacing" w:uiPriority="1" w:qFormat="1"/>
-    <w:lsdException w:name="Light Shading" w:uiPriority="60"/>
-    <w:lsdException w:name="Light List" w:uiPriority="61"/>
-    <w:lsdException w:name="Light Grid" w:uiPriority="62"/>
-    <w:lsdException w:name="Medium Shading 1" w:uiPriority="63"/>
-    <w:lsdException w:name="Medium Shading 2" w:uiPriority="64"/>
-    <w:lsdException w:name="Medium List 1" w:uiPriority="65"/>
-    <w:lsdException w:name="Medium List 2" w:uiPriority="66"/>
-    <w:lsdException w:name="Medium Grid 1" w:uiPriority="67"/>
-    <w:lsdException w:name="Medium Grid 2" w:uiPriority="68"/>
-    <w:lsdException w:name="Medium Grid 3" w:uiPriority="69"/>
-    <w:lsdException w:name="Dark List" w:uiPriority="70"/>
-    <w:lsdException w:name="Colorful Shading" w:uiPriority="71"/>
-    <w:lsdException w:name="Colorful List" w:uiPriority="72"/>
-    <w:lsdException w:name="Colorful Grid" w:uiPriority="73"/>
-    <w:lsdException w:name="Light Shading Accent 1" w:uiPriority="60"/>
-    <w:lsdException w:name="Light List Accent 1" w:uiPriority="61"/>
-    <w:lsdException w:name="Light Grid Accent 1" w:uiPriority="62"/>
-    <w:lsdException w:name="Medium Shading 1 Accent 1" w:uiPriority="63"/>
-    <w:lsdException w:name="Medium Shading 2 Accent 1" w:uiPriority="64"/>
-    <w:lsdException w:name="Medium List 1 Accent 1" w:uiPriority="65"/>
-    <w:lsdException w:name="Revision" w:semiHidden="1"/>
-    <w:lsdException w:name="List Paragraph" w:uiPriority="34" w:qFormat="1"/>
-    <w:lsdException w:name="Quote" w:uiPriority="29" w:qFormat="1"/>
-    <w:lsdException w:name="Intense Quote" w:uiPriority="30" w:qFormat="1"/>
-    <w:lsdException w:name="Medium List 2 Accent 1" w:uiPriority="66"/>
-    <w:lsdException w:name="Medium Grid 1 Accent 1" w:uiPriority="67"/>
-    <w:lsdException w:name="Medium Grid 2 Accent 1" w:uiPriority="68"/>
-    <w:lsdException w:name="Medium Grid 3 Accent 1" w:uiPriority="69"/>
-    <w:lsdException w:name="Dark List Accent 1" w:uiPriority="70"/>
-    <w:lsdException w:name="Colorful Shading Accent 1" w:uiPriority="71"/>
-    <w:lsdException w:name="Colorful List Accent 1" w:uiPriority="72"/>
-    <w:lsdException w:name="Colorful Grid Accent 1" w:uiPriority="73"/>
-    <w:lsdException w:name="Light Shading Accent 2" w:uiPriority="60"/>
-    <w:lsdException w:name="Light List Accent 2" w:uiPriority="61"/>
-    <w:lsdException w:name="Light Grid Accent 2" w:uiPriority="62"/>
-    <w:lsdException w:name="Medium Shading 1 Accent 2" w:uiPriority="63"/>
-    <w:lsdException w:name="Medium Shading 2 Accent 2" w:uiPriority="64"/>
-    <w:lsdException w:name="Medium List 1 Accent 2" w:uiPriority="65"/>
-    <w:lsdException w:name="Medium List 2 Accent 2" w:uiPriority="66"/>
-    <w:lsdException w:name="Medium Grid 1 Accent 2" w:uiPriority="67"/>
-    <w:lsdException w:name="Medium Grid 2 Accent 2" w:uiPriority="68"/>
-    <w:lsdException w:name="Medium Grid 3 Accent 2" w:uiPriority="69"/>
-    <w:lsdException w:name="Dark List Accent 2" w:uiPriority="70"/>
-    <w:lsdException w:name="Colorful Shading Accent 2" w:uiPriority="71"/>
-    <w:lsdException w:name="Colorful List Accent 2" w:uiPriority="72"/>
-    <w:lsdException w:name="Colorful Grid Accent 2" w:uiPriority="73"/>
-    <w:lsdException w:name="Light Shading Accent 3" w:uiPriority="60"/>
-    <w:lsdException w:name="Light List Accent 3" w:uiPriority="61"/>
-    <w:lsdException w:name="Light Grid Accent 3" w:uiPriority="62"/>
-    <w:lsdException w:name="Medium Shading 1 Accent 3" w:uiPriority="63"/>
-    <w:lsdException w:name="Medium Shading 2 Accent 3" w:uiPriority="64"/>
-    <w:lsdException w:name="Medium List 1 Accent 3" w:uiPriority="65"/>
-    <w:lsdException w:name="Medium List 2 Accent 3" w:uiPriority="66"/>
-    <w:lsdException w:name="Medium Grid 1 Accent 3" w:uiPriority="67"/>
-    <w:lsdException w:name="Medium Grid 2 Accent 3" w:uiPriority="68"/>
-    <w:lsdException w:name="Medium Grid 3 Accent 3" w:uiPriority="69"/>
-    <w:lsdException w:name="Dark List Accent 3" w:uiPriority="70"/>
-    <w:lsdException w:name="Colorful Shading Accent 3" w:uiPriority="71"/>
-    <w:lsdException w:name="Colorful List Accent 3" w:uiPriority="72"/>
-    <w:lsdException w:name="Colorful Grid Accent 3" w:uiPriority="73"/>
-    <w:lsdException w:name="Light Shading Accent 4" w:uiPriority="60"/>
-    <w:lsdException w:name="Light List Accent 4" w:uiPriority="61"/>
-    <w:lsdException w:name="Light Grid Accent 4" w:uiPriority="62"/>
-    <w:lsdException w:name="Medium Shading 1 Accent 4" w:uiPriority="63"/>
-    <w:lsdException w:name="Medium Shading 2 Accent 4" w:uiPriority="64"/>
-    <w:lsdException w:name="Medium List 1 Accent 4" w:uiPriority="65"/>
-    <w:lsdException w:name="Medium List 2 Accent 4" w:uiPriority="66"/>
-    <w:lsdException w:name="Medium Grid 1 Accent 4" w:uiPriority="67"/>
-    <w:lsdException w:name="Medium Grid 2 Accent 4" w:uiPriority="68"/>
-    <w:lsdException w:name="Medium Grid 3 Accent 4" w:uiPriority="69"/>
-    <w:lsdException w:name="Dark List Accent 4" w:uiPriority="70"/>
-    <w:lsdException w:name="Colorful Shading Accent 4" w:uiPriority="71"/>
-    <w:lsdException w:name="Colorful List Accent 4" w:uiPriority="72"/>
-    <w:lsdException w:name="Colorful Grid Accent 4" w:uiPriority="73"/>
-    <w:lsdException w:name="Light Shading Accent 5" w:uiPriority="60"/>
-    <w:lsdException w:name="Light List Accent 5" w:uiPriority="61"/>
-    <w:lsdException w:name="Light Grid Accent 5" w:uiPriority="62"/>
-    <w:lsdException w:name="Medium Shading 1 Accent 5" w:uiPriority="63"/>
-    <w:lsdException w:name="Medium Shading 2 Accent 5" w:uiPriority="64"/>
-    <w:lsdException w:name="Medium List 1 Accent 5" w:uiPriority="65"/>
-    <w:lsdException w:name="Medium List 2 Accent 5" w:uiPriority="66"/>
-    <w:lsdException w:name="Medium Grid 1 Accent 5" w:uiPriority="67"/>
-    <w:lsdException w:name="Medium Grid 2 Accent 5" w:uiPriority="68"/>
-    <w:lsdException w:name="Medium Grid 3 Accent 5" w:uiPriority="69"/>
-    <w:lsdException w:name="Dark List Accent 5" w:uiPriority="70"/>
-    <w:lsdException w:name="Colorful Shading Accent 5" w:uiPriority="71"/>
-    <w:lsdException w:name="Colorful List Accent 5" w:uiPriority="72"/>
-    <w:lsdException w:name="Colorful Grid Accent 5" w:uiPriority="73"/>
-    <w:lsdException w:name="Light Shading Accent 6" w:uiPriority="60"/>
-    <w:lsdException w:name="Light List Accent 6" w:uiPriority="61"/>
-    <w:lsdException w:name="Light Grid Accent 6" w:uiPriority="62"/>
-    <w:lsdException w:name="Medium Shading 1 Accent 6" w:uiPriority="63"/>
-    <w:lsdException w:name="Medium Shading 2 Accent 6" w:uiPriority="64"/>
-    <w:lsdException w:name="Medium List 1 Accent 6" w:uiPriority="65"/>
-    <w:lsdException w:name="Medium List 2 Accent 6" w:uiPriority="66"/>
-    <w:lsdException w:name="Medium Grid 1 Accent 6" w:uiPriority="67"/>
-    <w:lsdException w:name="Medium Grid 2 Accent 6" w:uiPriority="68"/>
-    <w:lsdException w:name="Medium Grid 3 Accent 6" w:uiPriority="69"/>
-    <w:lsdException w:name="Dark List Accent 6" w:uiPriority="70"/>
-    <w:lsdException w:name="Colorful Shading Accent 6" w:uiPriority="71"/>
-    <w:lsdException w:name="Colorful List Accent 6" w:uiPriority="72"/>
-    <w:lsdException w:name="Colorful Grid Accent 6" w:uiPriority="73"/>
-    <w:lsdException w:name="Subtle Emphasis" w:uiPriority="19" w:qFormat="1"/>
-    <w:lsdException w:name="Intense Emphasis" w:uiPriority="21" w:qFormat="1"/>
-    <w:lsdException w:name="Subtle Reference" w:uiPriority="31" w:qFormat="1"/>
-    <w:lsdException w:name="Intense Reference" w:uiPriority="32" w:qFormat="1"/>
-    <w:lsdException w:name="Book Title" w:uiPriority="33" w:qFormat="1"/>
-    <w:lsdException w:name="Bibliography" w:semiHidden="1" w:uiPriority="37" w:unhideWhenUsed="1"/>
-    <w:lsdException w:name="TOC Heading" w:semiHidden="1" w:uiPriority="39" w:unhideWhenUsed="1" w:qFormat="1"/>
-    <w:lsdException w:name="Plain Table 1" w:uiPriority="41"/>
-    <w:lsdException w:name="Plain Table 2" w:uiPriority="42"/>
-    <w:lsdException w:name="Plain Table 3" w:uiPriority="43"/>
-    <w:lsdException w:name="Plain Table 4" w:uiPriority="44"/>
-    <w:lsdException w:name="Plain Table 5" w:uiPriority="45"/>
-    <w:lsdException w:name="Grid Table Light" w:uiPriority="40"/>
-    <w:lsdException w:name="Grid Table 1 Light" w:uiPriority="46"/>
-    <w:lsdException w:name="Grid Table 2" w:uiPriority="47"/>
-    <w:lsdException w:name="Grid Table 3" w:uiPriority="48"/>
-    <w:lsdException w:name="Grid Table 4" w:uiPriority="49"/>
-    <w:lsdException w:name="Grid Table 5 Dark" w:uiPriority="50"/>
-    <w:lsdException w:name="Grid Table 6 Colorful" w:uiPriority="51"/>
-    <w:lsdException w:name="Grid Table 7 Colorful" w:uiPriority="52"/>
-    <w:lsdException w:name="Grid Table 1 Light Accent 1" w:uiPriority="46"/>
-    <w:lsdException w:name="Grid Table 2 Accent 1" w:uiPriority="47"/>
-    <w:lsdException w:name="Grid Table 3 Accent 1" w:uiPriority="48"/>
-    <w:lsdException w:name="Grid Table 4 Accent 1" w:uiPriority="49"/>
-    <w:lsdException w:name="Grid Table 5 Dark Accent 1" w:uiPriority="50"/>
-    <w:lsdException w:name="Grid Table 6 Colorful Accent 1" w:uiPriority="51"/>
-    <w:lsdException w:name="Grid Table 7 Colorful Accent 1" w:uiPriority="52"/>
-    <w:lsdException w:name="Grid Table 1 Light Accent 2" w:uiPriority="46"/>
-    <w:lsdException w:name="Grid Table 2 Accent 2" w:uiPriority="47"/>
-    <w:lsdException w:name="Grid Table 3 Accent 2" w:uiPriority="48"/>
-    <w:lsdException w:name="Grid Table 4 Accent 2" w:uiPriority="49"/>
-    <w:lsdException w:name="Grid Table 5 Dark Accent 2" w:uiPriority="50"/>
-    <w:lsdException w:name="Grid Table 6 Colorful Accent 2" w:uiPriority="51"/>
-    <w:lsdException w:name="Grid Table 7 Colorful Accent 2" w:uiPriority="52"/>
-    <w:lsdException w:name="Grid Table 1 Light Accent 3" w:uiPriority="46"/>
-    <w:lsdException w:name="Grid Table 2 Accent 3" w:uiPriority="47"/>
-    <w:lsdException w:name="Grid Table 3 Accent 3" w:uiPriority="48"/>
-    <w:lsdException w:name="Grid Table 4 Accent 3" w:uiPriority="49"/>
-    <w:lsdException w:name="Grid Table 5 Dark Accent 3" w:uiPriority="50"/>
-    <w:lsdException w:name="Grid Table 6 Colorful Accent 3" w:uiPriority="51"/>
-    <w:lsdException w:name="Grid Table 7 Colorful Accent 3" w:uiPriority="52"/>
-    <w:lsdException w:name="Grid Table 1 Light Accent 4" w:uiPriority="46"/>
-    <w:lsdException w:name="Grid Table 2 Accent 4" w:uiPriority="47"/>
-    <w:lsdException w:name="Grid Table 3 Accent 4" w:uiPriority="48"/>
-    <w:lsdException w:name="Grid Table 4 Accent 4" w:uiPriority="49"/>
-    <w:lsdException w:name="Grid Table 5 Dark Accent 4" w:uiPriority="50"/>
-    <w:lsdException w:name="Grid Table 6 Colorful Accent 4" w:uiPriority="51"/>
-    <w:lsdException w:name="Grid Table 7 Colorful Accent 4" w:uiPriority="52"/>
-    <w:lsdException w:name="Grid Table 1 Light Accent 5" w:uiPriority="46"/>
-    <w:lsdException w:name="Grid Table 2 Accent 5" w:uiPriority="47"/>
-    <w:lsdException w:name="Grid Table 3 Accent 5" w:uiPriority="48"/>
-    <w:lsdException w:name="Grid Table 4 Accent 5" w:uiPriority="49"/>
-    <w:lsdException w:name="Grid Table 5 Dark Accent 5" w:uiPriority="50"/>
-    <w:lsdException w:name="Grid Table 6 Colorful Accent 5" w:uiPriority="51"/>
-    <w:lsdException w:name="Grid Table 7 Colorful Accent 5" w:uiPriority="52"/>
-    <w:lsdException w:name="Grid Table 1 Light Accent 6" w:uiPriority="46"/>
-    <w:lsdException w:name="Grid Table 2 Accent 6" w:uiPriority="47"/>
-    <w:lsdException w:name="Grid Table 3 Accent 6" w:uiPriority="48"/>
-    <w:lsdException w:name="Grid Table 4 Accent 6" w:uiPriority="49"/>
-    <w:lsdException w:name="Grid Table 5 Dark Accent 6" w:uiPriority="50"/>
-    <w:lsdException w:name="Grid Table 6 Colorful Accent 6" w:uiPriority="51"/>
-    <w:lsdException w:name="Grid Table 7 Colorful Accent 6" w:uiPriority="52"/>
-    <w:lsdException w:name="List Table 1 Light" w:uiPriority="46"/>
-    <w:lsdException w:name="List Table 2" w:uiPriority="47"/>
-    <w:lsdException w:name="List Table 3" w:uiPriority="48"/>
-    <w:lsdException w:name="List Table 4" w:uiPriority="49"/>
-    <w:lsdException w:name="List Table 5 Dark" w:uiPriority="50"/>
-    <w:lsdException w:name="List Table 6 Colorful" w:uiPriority="51"/>
-    <w:lsdException w:name="List Table 7 Colorful" w:uiPriority="52"/>
-    <w:lsdException w:name="List Table 1 Light Accent 1" w:uiPriority="46"/>
-    <w:lsdException w:name="List Table 2 Accent 1" w:uiPriority="47"/>
-    <w:lsdException w:name="List Table 3 Accent 1" w:uiPriority="48"/>
-    <w:lsdException w:name="List Table 4 Accent 1" w:uiPriority="49"/>
-    <w:lsdException w:name="List Table 5 Dark Accent 1" w:uiPriority="50"/>
-    <w:lsdException w:name="List Table 6 Colorful Accent 1" w:uiPriority="51"/>
-    <w:lsdException w:name="List Table 7 Colorful Accent 1" w:uiPriority="52"/>
-    <w:lsdException w:name="List Table 1 Light Accent 2" w:uiPriority="46"/>
-    <w:lsdException w:name="List Table 2 Accent 2" w:uiPriority="47"/>
-    <w:lsdException w:name="List Table 3 Accent 2" w:uiPriority="48"/>
-    <w:lsdException w:name="List Table 4 Accent 2" w:uiPriority="49"/>
-    <w:lsdException w:name="List Table 5 Dark Accent 2" w:uiPriority="50"/>
-    <w:lsdException w:name="List Table 6 Colorful Accent 2" w:uiPriority="51"/>
-    <w:lsdException w:name="List Table 7 Colorful Accent 2" w:uiPriority="52"/>
-    <w:lsdException w:name="List Table 1 Light Accent 3" w:uiPriority="46"/>
-    <w:lsdException w:name="List Table 2 Accent 3" w:uiPriority="47"/>
-    <w:lsdException w:name="List Table 3 Accent 3" w:uiPriority="48"/>
-    <w:lsdException w:name="List Table 4 Accent 3" w:uiPriority="49"/>
-    <w:lsdException w:name="List Table 5 Dark Accent 3" w:uiPriority="50"/>
-    <w:lsdException w:name="List Table 6 Colorful Accent 3" w:uiPriority="51"/>
-    <w:lsdException w:name="List Table 7 Colorful Accent 3" w:uiPriority="52"/>
-    <w:lsdException w:name="List Table 1 Light Accent 4" w:uiPriority="46"/>
-    <w:lsdException w:name="List Table 2 Accent 4" w:uiPriority="47"/>
-    <w:lsdException w:name="List Table 3 Accent 4" w:uiPriority="48"/>
-    <w:lsdException w:name="List Table 4 Accent 4" w:uiPriority="49"/>
-    <w:lsdException w:name="List Table 5 Dark Accent 4" w:uiPriority="50"/>
-    <w:lsdException w:name="List Table 6 Colorful Accent 4" w:uiPriority="51"/>
-    <w:lsdException w:name="List Table 7 Colorful Accent 4" w:uiPriority="52"/>
-    <w:lsdException w:name="List Table 1 Light Accent 5" w:uiPriority="46"/>
-    <w:lsdException w:name="List Table 2 Accent 5" w:uiPriority="47"/>
-    <w:lsdException w:name="List Table 3 Accent 5" w:uiPriority="48"/>
-    <w:lsdException w:name="List Table 4 Accent 5" w:uiPriority="49"/>
-    <w:lsdException w:name="List Table 5 Dark Accent 5" w:uiPriority="50"/>
-    <w:lsdException w:name="List Table 6 Colorful Accent 5" w:uiPriority="51"/>
-    <w:lsdException w:name="List Table 7 Colorful Accent 5" w:uiPriority="52"/>
-    <w:lsdException w:name="List Table 1 Light Accent 6" w:uiPriority="46"/>
-    <w:lsdException w:name="List Table 2 Accent 6" w:uiPriority="47"/>
-    <w:lsdException w:name="List Table 3 Accent 6" w:uiPriority="48"/>
-    <w:lsdException w:name="List Table 4 Accent 6" w:uiPriority="49"/>
-    <w:lsdException w:name="List Table 5 Dark Accent 6" w:uiPriority="50"/>
-    <w:lsdException w:name="List Table 6 Colorful Accent 6" w:uiPriority="51"/>
-    <w:lsdException w:name="List Table 7 Colorful Accent 6" w:uiPriority="52"/>
-    <w:lsdException w:name="Mention" w:semiHidden="1" w:unhideWhenUsed="1"/>
-    <w:lsdException w:name="Smart Hyperlink" w:semiHidden="1" w:unhideWhenUsed="1"/>
-    <w:lsdException w:name="Hashtag" w:semiHidden="1" w:unhideWhenUsed="1"/>
-    <w:lsdException w:name="Unresolved Mention" w:semiHidden="1" w:unhideWhenUsed="1"/>
-    <w:lsdException w:name="Smart Link" w:semiHidden="1" w:unhideWhenUsed="1"/>
-    <w:lsdException w:name="Smart Link Error" w:semiHidden="1" w:unhideWhenUsed="1"/>
-  </w:latentStyles>
-  <w:style w:type="paragraph" w:default="1" w:styleId="Normal">
-    <w:name w:val="Normal"/>
-    <w:qFormat/>
-    <w:rsid w:val="004343A2"/>
-  </w:style>
-  <w:style w:type="character" w:default="1" w:styleId="DefaultParagraphFont">
-    <w:name w:val="Default Paragraph Font"/>
-    <w:uiPriority w:val="1"/>
-    <w:semiHidden/>
-    <w:unhideWhenUsed/>
-  </w:style>
-  <w:style w:type="table" w:default="1" w:styleId="TableNormal">
-    <w:name w:val="Normal Table"/>
-    <w:uiPriority w:val="99"/>
-    <w:semiHidden/>
-    <w:unhideWhenUsed/>
-    <w:tblPr>
-      <w:tblInd w:w="0" w:type="dxa"/>
-      <w:tblCellMar>
-        <w:top w:w="0" w:type="dxa"/>
-        <w:left w:w="108" w:type="dxa"/>
-        <w:bottom w:w="0" w:type="dxa"/>
-        <w:right w:w="108" w:type="dxa"/>
-      </w:tblCellMar>
-    </w:tblPr>
-  </w:style>
-  <w:style w:type="numbering" w:default="1" w:styleId="NoList">
-    <w:name w:val="No List"/>
-    <w:uiPriority w:val="99"/>
-    <w:semiHidden/>
-    <w:unhideWhenUsed/>
-  </w:style>
-  <w:style w:type="paragraph" w:styleId="Header">
-    <w:name w:val="header"/>
-    <w:basedOn w:val="Normal"/>
-    <w:link w:val="HeaderChar"/>
-    <w:uiPriority w:val="99"/>
-    <w:unhideWhenUsed/>
-    <w:rsid w:val="004343A2"/>
-    <w:pPr>
-      <w:tabs>
-        <w:tab w:val="center" w:pos="4680"/>
-        <w:tab w:val="right" w:pos="9360"/>
-      </w:tabs>
-      <w:spacing w:after="0" w:line="240" w:lineRule="auto"/>
-    </w:pPr>
-  </w:style>
-  <w:style w:type="character" w:customStyle="1" w:styleId="HeaderChar">
-    <w:name w:val="Header Char"/>
-    <w:basedOn w:val="DefaultParagraphFont"/>
-    <w:link w:val="Header"/>
-    <w:uiPriority w:val="99"/>
-    <w:rsid w:val="004343A2"/>
-  </w:style>
-  <w:style w:type="paragraph" w:styleId="Footer">
-    <w:name w:val="footer"/>
-    <w:basedOn w:val="Normal"/>
-    <w:link w:val="FooterChar"/>
-    <w:uiPriority w:val="99"/>
-    <w:unhideWhenUsed/>
-    <w:rsid w:val="004343A2"/>
-    <w:pPr>
-      <w:tabs>
-        <w:tab w:val="center" w:pos="4680"/>
-        <w:tab w:val="right" w:pos="9360"/>
-      </w:tabs>
-      <w:spacing w:after="0" w:line="240" w:lineRule="auto"/>
-    </w:pPr>
-  </w:style>
-  <w:style w:type="character" w:customStyle="1" w:styleId="FooterChar">
-    <w:name w:val="Footer Char"/>
-    <w:basedOn w:val="DefaultParagraphFont"/>
-    <w:link w:val="Footer"/>
-    <w:uiPriority w:val="99"/>
-    <w:rsid w:val="004343A2"/>
-  </w:style>
-  <w:style w:type="character" w:styleId="PlaceholderText">
-    <w:name w:val="Placeholder Text"/>
-    <w:basedOn w:val="DefaultParagraphFont"/>
-    <w:uiPriority w:val="99"/>
-    <w:semiHidden/>
-    <w:rsid w:val="001007FF"/>
-    <w:rPr>
-      <w:color w:val="808080"/>
-    </w:rPr>
-  </w:style>
-  <w:style w:type="paragraph" w:styleId="ListParagraph">
-    <w:name w:val="List Paragraph"/>
-    <w:basedOn w:val="Normal"/>
-    <w:uiPriority w:val="34"/>
-    <w:qFormat/>
-    <w:rsid w:val="004B4D19"/>
-    <w:pPr>
-      <w:ind w:left="720"/>
-      <w:contextualSpacing/>
-    </w:pPr>
-  </w:style>
-</w:styles>
-</file>
-
-<file path=word/glossary/document.xml><?xml version="1.0" encoding="utf-8"?>
-<w:glossaryDocument xmlns:wpc="http://schemas.microsoft.com/office/word/2010/wordprocessingCanvas" xmlns:cx="http://schemas.microsoft.com/office/drawing/2014/chartex" xmlns:cx1="http://schemas.microsoft.com/office/drawing/2015/9/8/chartex" xmlns:cx2="http://schemas.microsoft.com/office/drawing/2015/10/21/chartex" xmlns:cx3="http://schemas.microsoft.com/office/drawing/2016/5/9/chartex" xmlns:cx4="http://schemas.microsoft.com/office/drawing/2016/5/10/chartex" xmlns:cx5="http://schemas.microsoft.com/office/drawing/2016/5/11/chartex" xmlns:cx6="http://schemas.microsoft.com/office/drawing/2016/5/12/chartex" xmlns:cx7="http://schemas.microsoft.com/office/drawing/2016/5/13/chartex" xmlns:cx8="http://schemas.microsoft.com/office/drawing/2016/5/14/chartex" xmlns:mc="http://schemas.openxmlformats.org/markup-compatibility/2006" xmlns:aink="http://schemas.microsoft.com/office/drawing/2016/ink" xmlns:am3d="http://schemas.microsoft.com/office/drawing/2017/model3d" xmlns:o="urn:schemas-microsoft-com:office:office" xmlns:r="http://schemas.openxmlformats.org/officeDocument/2006/relationships" xmlns:m="http://schemas.openxmlformats.org/officeDocument/2006/math" xmlns:v="urn:schemas-microsoft-com:vml" xmlns:wp14="http://schemas.microsoft.com/office/word/2010/wordprocessingDrawing" xmlns:wp="http://schemas.openxmlformats.org/drawingml/2006/wordprocessingDrawing" xmlns:w10="urn:schemas-microsoft-com:office:word" xmlns:w="http://schemas.openxmlformats.org/wordprocessingml/2006/main" xmlns:w14="http://schemas.microsoft.com/office/word/2010/wordml" xmlns:w15="http://schemas.microsoft.com/office/word/2012/wordml" xmlns:w16cid="http://schemas.microsoft.com/office/word/2016/wordml/cid" xmlns:w16se="http://schemas.microsoft.com/office/word/2015/wordml/symex" xmlns:wpg="http://schemas.microsoft.com/office/word/2010/wordprocessingGroup" xmlns:wpi="http://schemas.microsoft.com/office/word/2010/wordprocessingInk" xmlns:wne="http://schemas.microsoft.com/office/word/2006/wordml" xmlns:wps="http://schemas.microsoft.com/office/word/2010/wordprocessingShape" mc:Ignorable="w14 w15 w16se w16cid wp14">
-  <w:docParts>
-    <w:docPart>
-      <w:docPartPr>
-        <w:name w:val="39D7E3EE7AB84438A4E9117B33B12332"/>
-        <w:category>
-          <w:name w:val="General"/>
-          <w:gallery w:val="placeholder"/>
-        </w:category>
-        <w:types>
-          <w:type w:val="bbPlcHdr"/>
-        </w:types>
-        <w:behaviors>
-          <w:behavior w:val="content"/>
-        </w:behaviors>
-        <w:guid w:val="{0AE06369-C964-49F3-A44C-1343F83CF53F}"/>
-      </w:docPartPr>
-      <w:docPartBody>
-        <w:p>
-          <w:pPr>
-            <w:pStyle w:val="39D7E3EE7AB84438A4E9117B33B12332"/>
-          </w:pPr>
-          <w:r>
-            <w:rPr>
-              <w:rStyle w:val="PlaceholderText"/>
-            </w:rPr>
-            <w:t>[Date]</w:t>
-          </w:r>
-        </w:p>
-      </w:docPartBody>
-    </w:docPart>
-    <w:docPart>
-      <w:docPartPr>
-        <w:name w:val="9B1239C43CCD4CD2A102C0260D4205E2"/>
-        <w:category>
-          <w:name w:val="General"/>
-          <w:gallery w:val="placeholder"/>
-        </w:category>
-        <w:types>
-          <w:type w:val="bbPlcHdr"/>
-        </w:types>
-        <w:behaviors>
-          <w:behavior w:val="content"/>
-        </w:behaviors>
-        <w:guid w:val="{480AAE43-26C7-4777-9F25-ED5C8F21865A}"/>
-      </w:docPartPr>
-      <w:docPartBody>
-        <w:p>
-          <w:pPr>
-            <w:pStyle w:val="9B1239C43CCD4CD2A102C0260D4205E2"/>
-          </w:pPr>
-          <w:r>
-            <w:rPr>
-              <w:color w:val="44546A" w:themeColor="text2"/>
-              <w:sz w:val="20"/>
-              <w:szCs w:val="20"/>
-            </w:rPr>
-            <w:t>[Document title]</w:t>
-          </w:r>
-        </w:p>
-      </w:docPartBody>
-    </w:docPart>
-  </w:docParts>
-</w:glossaryDocument>
-</file>
-
-<file path=word/glossary/fontTable.xml><?xml version="1.0" encoding="utf-8"?>
-<w:fonts xmlns:mc="http://schemas.openxmlformats.org/markup-compatibility/2006" xmlns:r="http://schemas.openxmlformats.org/officeDocument/2006/relationships" xmlns:w="http://schemas.openxmlformats.org/wordprocessingml/2006/main" xmlns:w14="http://schemas.microsoft.com/office/word/2010/wordml" xmlns:w15="http://schemas.microsoft.com/office/word/2012/wordml" xmlns:w16cid="http://schemas.microsoft.com/office/word/2016/wordml/cid" xmlns:w16se="http://schemas.microsoft.com/office/word/2015/wordml/symex" mc:Ignorable="w14 w15 w16se w16cid">
-  <w:font w:name="Symbol">
-    <w:panose1 w:val="05050102010706020507"/>
-    <w:charset w:val="02"/>
-    <w:family w:val="roman"/>
-    <w:pitch w:val="variable"/>
-    <w:sig w:usb0="00000000" w:usb1="10000000" w:usb2="00000000" w:usb3="00000000" w:csb0="80000000" w:csb1="00000000"/>
-  </w:font>
-  <w:font w:name="Times New Roman">
-    <w:panose1 w:val="02020603050405020304"/>
-    <w:charset w:val="00"/>
-    <w:family w:val="roman"/>
-    <w:pitch w:val="variable"/>
-    <w:sig w:usb0="E0002EFF" w:usb1="C000785B" w:usb2="00000009" w:usb3="00000000" w:csb0="000001FF" w:csb1="00000000"/>
-  </w:font>
-  <w:font w:name="Courier New">
-    <w:panose1 w:val="02070309020205020404"/>
-    <w:charset w:val="00"/>
-    <w:family w:val="modern"/>
-    <w:pitch w:val="fixed"/>
-    <w:sig w:usb0="E0002EFF" w:usb1="C0007843" w:usb2="00000009" w:usb3="00000000" w:csb0="000001FF" w:csb1="00000000"/>
-  </w:font>
-  <w:font w:name="Wingdings">
-    <w:panose1 w:val="05000000000000000000"/>
-    <w:charset w:val="02"/>
-    <w:family w:val="auto"/>
-    <w:pitch w:val="variable"/>
-    <w:sig w:usb0="00000000" w:usb1="10000000" w:usb2="00000000" w:usb3="00000000" w:csb0="80000000" w:csb1="00000000"/>
-  </w:font>
-  <w:font w:name="Calibri">
-    <w:panose1 w:val="020F0502020204030204"/>
-    <w:charset w:val="00"/>
-    <w:family w:val="swiss"/>
-    <w:pitch w:val="variable"/>
-    <w:sig w:usb0="E4002EFF" w:usb1="C000247B" w:usb2="00000009" w:usb3="00000000" w:csb0="000001FF" w:csb1="00000000"/>
-  </w:font>
-  <w:font w:name="Calibri Light">
-    <w:panose1 w:val="020F0302020204030204"/>
-    <w:charset w:val="00"/>
-    <w:family w:val="swiss"/>
-    <w:pitch w:val="variable"/>
-    <w:sig w:usb0="E4002EFF" w:usb1="C000247B" w:usb2="00000009" w:usb3="00000000" w:csb0="000001FF" w:csb1="00000000"/>
-  </w:font>
-</w:fonts>
-</file>
-
-<file path=word/glossary/settings.xml><?xml version="1.0" encoding="utf-8"?>
-<w:settings xmlns:mc="http://schemas.openxmlformats.org/markup-compatibility/2006" xmlns:o="urn:schemas-microsoft-com:office:office" xmlns:r="http://schemas.openxmlformats.org/officeDocument/2006/relationships" xmlns:m="http://schemas.openxmlformats.org/officeDocument/2006/math" xmlns:v="urn:schemas-microsoft-com:vml" xmlns:w10="urn:schemas-microsoft-com:office:word" xmlns:w="http://schemas.openxmlformats.org/wordprocessingml/2006/main" xmlns:w14="http://schemas.microsoft.com/office/word/2010/wordml" xmlns:w15="http://schemas.microsoft.com/office/word/2012/wordml" xmlns:w16cid="http://schemas.microsoft.com/office/word/2016/wordml/cid" xmlns:w16se="http://schemas.microsoft.com/office/word/2015/wordml/symex" xmlns:sl="http://schemas.openxmlformats.org/schemaLibrary/2006/main" mc:Ignorable="w14 w15 w16se w16cid">
-  <w:view w:val="normal"/>
-  <w:defaultTabStop w:val="720"/>
-  <w:characterSpacingControl w:val="doNotCompress"/>
-  <w:compat>
-    <w:useFELayout/>
-    <w:compatSetting w:name="compatibilityMode" w:uri="http://schemas.microsoft.com/office/word" w:val="15"/>
-    <w:compatSetting w:name="overrideTableStyleFontSizeAndJustification" w:uri="http://schemas.microsoft.com/office/word" w:val="1"/>
-    <w:compatSetting w:name="enableOpenTypeFeatures" w:uri="http://schemas.microsoft.com/office/word" w:val="1"/>
-    <w:compatSetting w:name="doNotFlipMirrorIndents" w:uri="http://schemas.microsoft.com/office/word" w:val="1"/>
-    <w:compatSetting w:name="differentiateMultirowTableHeaders" w:uri="http://schemas.microsoft.com/office/word" w:val="1"/>
-    <w:compatSetting w:name="useWord2013TrackBottomHyphenation" w:uri="http://schemas.microsoft.com/office/word" w:val="0"/>
-  </w:compat>
-  <w:rsids>
-    <w:rsidRoot w:val="00917FE4"/>
-    <w:rsid w:val="001D3A14"/>
-    <w:rsid w:val="00917FE4"/>
-  </w:rsids>
-  <m:mathPr>
-    <m:mathFont m:val="Cambria Math"/>
-    <m:brkBin m:val="before"/>
-    <m:brkBinSub m:val="--"/>
-    <m:smallFrac m:val="0"/>
-    <m:dispDef/>
-    <m:lMargin m:val="0"/>
-    <m:rMargin m:val="0"/>
-    <m:defJc m:val="centerGroup"/>
-    <m:wrapIndent m:val="1440"/>
-    <m:intLim m:val="subSup"/>
-    <m:naryLim m:val="undOvr"/>
-  </m:mathPr>
-  <w:themeFontLang w:val="en-CA"/>
-  <w:clrSchemeMapping w:bg1="light1" w:t1="dark1" w:bg2="light2" w:t2="dark2" w:accent1="accent1" w:accent2="accent2" w:accent3="accent3" w:accent4="accent4" w:accent5="accent5" w:accent6="accent6" w:hyperlink="hyperlink" w:followedHyperlink="followedHyperlink"/>
-  <w:decimalSymbol w:val="."/>
-  <w:listSeparator w:val=","/>
-  <w15:chartTrackingRefBased/>
-</w:settings>
-</file>
-
-<file path=word/glossary/styles.xml><?xml version="1.0" encoding="utf-8"?>
-<w:styles xmlns:mc="http://schemas.openxmlformats.org/markup-compatibility/2006" xmlns:r="http://schemas.openxmlformats.org/officeDocument/2006/relationships" xmlns:w="http://schemas.openxmlformats.org/wordprocessingml/2006/main" xmlns:w14="http://schemas.microsoft.com/office/word/2010/wordml" xmlns:w15="http://schemas.microsoft.com/office/word/2012/wordml" xmlns:w16cid="http://schemas.microsoft.com/office/word/2016/wordml/cid" xmlns:w16se="http://schemas.microsoft.com/office/word/2015/wordml/symex" mc:Ignorable="w14 w15 w16se w16cid">
-  <w:docDefaults>
-    <w:rPrDefault>
-      <w:rPr>
-        <w:rFonts w:asciiTheme="minorHAnsi" w:eastAsiaTheme="minorEastAsia" w:hAnsiTheme="minorHAnsi" w:cstheme="minorBidi"/>
-        <w:sz w:val="22"/>
-        <w:szCs w:val="22"/>
-        <w:lang w:val="en-CA" w:eastAsia="en-CA" w:bidi="ar-SA"/>
-      </w:rPr>
-    </w:rPrDefault>
-    <w:pPrDefault>
-      <w:pPr>
-        <w:spacing w:after="160" w:line="259" w:lineRule="auto"/>
-      </w:pPr>
-    </w:pPrDefault>
-  </w:docDefaults>
-  <w:latentStyles w:defLockedState="0" w:defUIPriority="99" w:defSemiHidden="0" w:defUnhideWhenUsed="0" w:defQFormat="0" w:count="377">
+  <w:latentStyles w:defLockedState="0" w:defUIPriority="99" w:defSemiHidden="0" w:defUnhideWhenUsed="0" w:defQFormat="0" w:count="371">
     <w:lsdException w:name="Normal" w:uiPriority="0" w:qFormat="1"/>
     <w:lsdException w:name="heading 1" w:uiPriority="9" w:qFormat="1"/>
     <w:lsdException w:name="heading 2" w:semiHidden="1" w:uiPriority="9" w:unhideWhenUsed="1" w:qFormat="1"/>
@@ -5113,12 +4981,651 @@
     <w:lsdException w:name="List Table 5 Dark Accent 6" w:uiPriority="50"/>
     <w:lsdException w:name="List Table 6 Colorful Accent 6" w:uiPriority="51"/>
     <w:lsdException w:name="List Table 7 Colorful Accent 6" w:uiPriority="52"/>
-    <w:lsdException w:name="Mention" w:semiHidden="1" w:unhideWhenUsed="1"/>
-    <w:lsdException w:name="Smart Hyperlink" w:semiHidden="1" w:unhideWhenUsed="1"/>
-    <w:lsdException w:name="Hashtag" w:semiHidden="1" w:unhideWhenUsed="1"/>
-    <w:lsdException w:name="Unresolved Mention" w:semiHidden="1" w:unhideWhenUsed="1"/>
-    <w:lsdException w:name="Smart Link" w:semiHidden="1" w:unhideWhenUsed="1"/>
-    <w:lsdException w:name="Smart Link Error" w:semiHidden="1" w:unhideWhenUsed="1"/>
+  </w:latentStyles>
+  <w:style w:type="paragraph" w:default="1" w:styleId="Normal">
+    <w:name w:val="Normal"/>
+    <w:qFormat/>
+    <w:rsid w:val="004343A2"/>
+  </w:style>
+  <w:style w:type="character" w:default="1" w:styleId="DefaultParagraphFont">
+    <w:name w:val="Default Paragraph Font"/>
+    <w:uiPriority w:val="1"/>
+    <w:semiHidden/>
+    <w:unhideWhenUsed/>
+  </w:style>
+  <w:style w:type="table" w:default="1" w:styleId="TableNormal">
+    <w:name w:val="Normal Table"/>
+    <w:uiPriority w:val="99"/>
+    <w:semiHidden/>
+    <w:unhideWhenUsed/>
+    <w:tblPr>
+      <w:tblInd w:w="0" w:type="dxa"/>
+      <w:tblCellMar>
+        <w:top w:w="0" w:type="dxa"/>
+        <w:left w:w="108" w:type="dxa"/>
+        <w:bottom w:w="0" w:type="dxa"/>
+        <w:right w:w="108" w:type="dxa"/>
+      </w:tblCellMar>
+    </w:tblPr>
+  </w:style>
+  <w:style w:type="numbering" w:default="1" w:styleId="NoList">
+    <w:name w:val="No List"/>
+    <w:uiPriority w:val="99"/>
+    <w:semiHidden/>
+    <w:unhideWhenUsed/>
+  </w:style>
+  <w:style w:type="paragraph" w:styleId="Header">
+    <w:name w:val="header"/>
+    <w:basedOn w:val="Normal"/>
+    <w:link w:val="HeaderChar"/>
+    <w:uiPriority w:val="99"/>
+    <w:unhideWhenUsed/>
+    <w:rsid w:val="004343A2"/>
+    <w:pPr>
+      <w:tabs>
+        <w:tab w:val="center" w:pos="4680"/>
+        <w:tab w:val="right" w:pos="9360"/>
+      </w:tabs>
+      <w:spacing w:after="0" w:line="240" w:lineRule="auto"/>
+    </w:pPr>
+  </w:style>
+  <w:style w:type="character" w:customStyle="1" w:styleId="HeaderChar">
+    <w:name w:val="Header Char"/>
+    <w:basedOn w:val="DefaultParagraphFont"/>
+    <w:link w:val="Header"/>
+    <w:uiPriority w:val="99"/>
+    <w:rsid w:val="004343A2"/>
+  </w:style>
+  <w:style w:type="paragraph" w:styleId="Footer">
+    <w:name w:val="footer"/>
+    <w:basedOn w:val="Normal"/>
+    <w:link w:val="FooterChar"/>
+    <w:uiPriority w:val="99"/>
+    <w:unhideWhenUsed/>
+    <w:rsid w:val="004343A2"/>
+    <w:pPr>
+      <w:tabs>
+        <w:tab w:val="center" w:pos="4680"/>
+        <w:tab w:val="right" w:pos="9360"/>
+      </w:tabs>
+      <w:spacing w:after="0" w:line="240" w:lineRule="auto"/>
+    </w:pPr>
+  </w:style>
+  <w:style w:type="character" w:customStyle="1" w:styleId="FooterChar">
+    <w:name w:val="Footer Char"/>
+    <w:basedOn w:val="DefaultParagraphFont"/>
+    <w:link w:val="Footer"/>
+    <w:uiPriority w:val="99"/>
+    <w:rsid w:val="004343A2"/>
+  </w:style>
+  <w:style w:type="character" w:styleId="PlaceholderText">
+    <w:name w:val="Placeholder Text"/>
+    <w:basedOn w:val="DefaultParagraphFont"/>
+    <w:uiPriority w:val="99"/>
+    <w:semiHidden/>
+    <w:rsid w:val="001007FF"/>
+    <w:rPr>
+      <w:color w:val="808080"/>
+    </w:rPr>
+  </w:style>
+  <w:style w:type="paragraph" w:styleId="ListParagraph">
+    <w:name w:val="List Paragraph"/>
+    <w:basedOn w:val="Normal"/>
+    <w:uiPriority w:val="34"/>
+    <w:qFormat/>
+    <w:rsid w:val="004B4D19"/>
+    <w:pPr>
+      <w:ind w:left="720"/>
+      <w:contextualSpacing/>
+    </w:pPr>
+  </w:style>
+</w:styles>
+</file>
+
+<file path=word/glossary/document.xml><?xml version="1.0" encoding="utf-8"?>
+<w:glossaryDocument xmlns:wpc="http://schemas.microsoft.com/office/word/2010/wordprocessingCanvas" xmlns:cx="http://schemas.microsoft.com/office/drawing/2014/chartex" xmlns:mc="http://schemas.openxmlformats.org/markup-compatibility/2006" xmlns:o="urn:schemas-microsoft-com:office:office" xmlns:r="http://schemas.openxmlformats.org/officeDocument/2006/relationships" xmlns:m="http://schemas.openxmlformats.org/officeDocument/2006/math" xmlns:v="urn:schemas-microsoft-com:vml" xmlns:wp14="http://schemas.microsoft.com/office/word/2010/wordprocessingDrawing" xmlns:wp="http://schemas.openxmlformats.org/drawingml/2006/wordprocessingDrawing" xmlns:w10="urn:schemas-microsoft-com:office:word" xmlns:w="http://schemas.openxmlformats.org/wordprocessingml/2006/main" xmlns:w14="http://schemas.microsoft.com/office/word/2010/wordml" xmlns:w15="http://schemas.microsoft.com/office/word/2012/wordml" xmlns:w16se="http://schemas.microsoft.com/office/word/2015/wordml/symex" xmlns:wpg="http://schemas.microsoft.com/office/word/2010/wordprocessingGroup" xmlns:wpi="http://schemas.microsoft.com/office/word/2010/wordprocessingInk" xmlns:wne="http://schemas.microsoft.com/office/word/2006/wordml" xmlns:wps="http://schemas.microsoft.com/office/word/2010/wordprocessingShape" mc:Ignorable="w14 w15 w16se wp14">
+  <w:docParts>
+    <w:docPart>
+      <w:docPartPr>
+        <w:name w:val="39D7E3EE7AB84438A4E9117B33B12332"/>
+        <w:category>
+          <w:name w:val="General"/>
+          <w:gallery w:val="placeholder"/>
+        </w:category>
+        <w:types>
+          <w:type w:val="bbPlcHdr"/>
+        </w:types>
+        <w:behaviors>
+          <w:behavior w:val="content"/>
+        </w:behaviors>
+        <w:guid w:val="{0AE06369-C964-49F3-A44C-1343F83CF53F}"/>
+      </w:docPartPr>
+      <w:docPartBody>
+        <w:p>
+          <w:pPr>
+            <w:pStyle w:val="39D7E3EE7AB84438A4E9117B33B12332"/>
+          </w:pPr>
+          <w:r>
+            <w:rPr>
+              <w:rStyle w:val="PlaceholderText"/>
+            </w:rPr>
+            <w:t>[Date]</w:t>
+          </w:r>
+        </w:p>
+      </w:docPartBody>
+    </w:docPart>
+    <w:docPart>
+      <w:docPartPr>
+        <w:name w:val="9B1239C43CCD4CD2A102C0260D4205E2"/>
+        <w:category>
+          <w:name w:val="General"/>
+          <w:gallery w:val="placeholder"/>
+        </w:category>
+        <w:types>
+          <w:type w:val="bbPlcHdr"/>
+        </w:types>
+        <w:behaviors>
+          <w:behavior w:val="content"/>
+        </w:behaviors>
+        <w:guid w:val="{480AAE43-26C7-4777-9F25-ED5C8F21865A}"/>
+      </w:docPartPr>
+      <w:docPartBody>
+        <w:p>
+          <w:pPr>
+            <w:pStyle w:val="9B1239C43CCD4CD2A102C0260D4205E2"/>
+          </w:pPr>
+          <w:r>
+            <w:rPr>
+              <w:color w:val="44546A" w:themeColor="text2"/>
+              <w:sz w:val="20"/>
+              <w:szCs w:val="20"/>
+            </w:rPr>
+            <w:t>[Document title]</w:t>
+          </w:r>
+        </w:p>
+      </w:docPartBody>
+    </w:docPart>
+  </w:docParts>
+</w:glossaryDocument>
+</file>
+
+<file path=word/glossary/fontTable.xml><?xml version="1.0" encoding="utf-8"?>
+<w:fonts xmlns:mc="http://schemas.openxmlformats.org/markup-compatibility/2006" xmlns:r="http://schemas.openxmlformats.org/officeDocument/2006/relationships" xmlns:w="http://schemas.openxmlformats.org/wordprocessingml/2006/main" xmlns:w14="http://schemas.microsoft.com/office/word/2010/wordml" xmlns:w15="http://schemas.microsoft.com/office/word/2012/wordml" xmlns:w16se="http://schemas.microsoft.com/office/word/2015/wordml/symex" mc:Ignorable="w14 w15 w16se">
+  <w:font w:name="Symbol">
+    <w:panose1 w:val="05050102010706020507"/>
+    <w:charset w:val="02"/>
+    <w:family w:val="roman"/>
+    <w:pitch w:val="variable"/>
+    <w:sig w:usb0="00000000" w:usb1="10000000" w:usb2="00000000" w:usb3="00000000" w:csb0="80000000" w:csb1="00000000"/>
+  </w:font>
+  <w:font w:name="Times New Roman">
+    <w:panose1 w:val="02020603050405020304"/>
+    <w:charset w:val="00"/>
+    <w:family w:val="roman"/>
+    <w:pitch w:val="variable"/>
+    <w:sig w:usb0="E0002EFF" w:usb1="C000785B" w:usb2="00000009" w:usb3="00000000" w:csb0="000001FF" w:csb1="00000000"/>
+  </w:font>
+  <w:font w:name="Courier New">
+    <w:panose1 w:val="02070309020205020404"/>
+    <w:charset w:val="00"/>
+    <w:family w:val="modern"/>
+    <w:pitch w:val="fixed"/>
+    <w:sig w:usb0="E0002EFF" w:usb1="C0007843" w:usb2="00000009" w:usb3="00000000" w:csb0="000001FF" w:csb1="00000000"/>
+  </w:font>
+  <w:font w:name="Wingdings">
+    <w:panose1 w:val="05000000000000000000"/>
+    <w:charset w:val="02"/>
+    <w:family w:val="auto"/>
+    <w:pitch w:val="variable"/>
+    <w:sig w:usb0="00000000" w:usb1="10000000" w:usb2="00000000" w:usb3="00000000" w:csb0="80000000" w:csb1="00000000"/>
+  </w:font>
+  <w:font w:name="Calibri">
+    <w:panose1 w:val="020F0502020204030204"/>
+    <w:charset w:val="00"/>
+    <w:family w:val="swiss"/>
+    <w:pitch w:val="variable"/>
+    <w:sig w:usb0="E4002EFF" w:usb1="C000247B" w:usb2="00000009" w:usb3="00000000" w:csb0="000001FF" w:csb1="00000000"/>
+  </w:font>
+  <w:font w:name="Calibri Light">
+    <w:panose1 w:val="020F0302020204030204"/>
+    <w:charset w:val="00"/>
+    <w:family w:val="swiss"/>
+    <w:pitch w:val="variable"/>
+    <w:sig w:usb0="E4002EFF" w:usb1="C000247B" w:usb2="00000009" w:usb3="00000000" w:csb0="000001FF" w:csb1="00000000"/>
+  </w:font>
+</w:fonts>
+</file>
+
+<file path=word/glossary/settings.xml><?xml version="1.0" encoding="utf-8"?>
+<w:settings xmlns:mc="http://schemas.openxmlformats.org/markup-compatibility/2006" xmlns:o="urn:schemas-microsoft-com:office:office" xmlns:r="http://schemas.openxmlformats.org/officeDocument/2006/relationships" xmlns:m="http://schemas.openxmlformats.org/officeDocument/2006/math" xmlns:v="urn:schemas-microsoft-com:vml" xmlns:w10="urn:schemas-microsoft-com:office:word" xmlns:w="http://schemas.openxmlformats.org/wordprocessingml/2006/main" xmlns:w14="http://schemas.microsoft.com/office/word/2010/wordml" xmlns:w15="http://schemas.microsoft.com/office/word/2012/wordml" xmlns:w16se="http://schemas.microsoft.com/office/word/2015/wordml/symex" xmlns:sl="http://schemas.openxmlformats.org/schemaLibrary/2006/main" mc:Ignorable="w14 w15 w16se">
+  <w:view w:val="normal"/>
+  <w:defaultTabStop w:val="720"/>
+  <w:characterSpacingControl w:val="doNotCompress"/>
+  <w:compat>
+    <w:useFELayout/>
+    <w:compatSetting w:name="compatibilityMode" w:uri="http://schemas.microsoft.com/office/word" w:val="15"/>
+    <w:compatSetting w:name="overrideTableStyleFontSizeAndJustification" w:uri="http://schemas.microsoft.com/office/word" w:val="1"/>
+    <w:compatSetting w:name="enableOpenTypeFeatures" w:uri="http://schemas.microsoft.com/office/word" w:val="1"/>
+    <w:compatSetting w:name="doNotFlipMirrorIndents" w:uri="http://schemas.microsoft.com/office/word" w:val="1"/>
+    <w:compatSetting w:name="differentiateMultirowTableHeaders" w:uri="http://schemas.microsoft.com/office/word" w:val="1"/>
+  </w:compat>
+  <w:rsids>
+    <w:rsidRoot w:val="00917FE4"/>
+    <w:rsid w:val="001D3A14"/>
+    <w:rsid w:val="008F415A"/>
+    <w:rsid w:val="00917FE4"/>
+    <w:rsid w:val="00D80CD1"/>
+  </w:rsids>
+  <m:mathPr>
+    <m:mathFont m:val="Cambria Math"/>
+    <m:brkBin m:val="before"/>
+    <m:brkBinSub m:val="--"/>
+    <m:smallFrac m:val="0"/>
+    <m:dispDef/>
+    <m:lMargin m:val="0"/>
+    <m:rMargin m:val="0"/>
+    <m:defJc m:val="centerGroup"/>
+    <m:wrapIndent m:val="1440"/>
+    <m:intLim m:val="subSup"/>
+    <m:naryLim m:val="undOvr"/>
+  </m:mathPr>
+  <w:themeFontLang w:val="en-CA"/>
+  <w:clrSchemeMapping w:bg1="light1" w:t1="dark1" w:bg2="light2" w:t2="dark2" w:accent1="accent1" w:accent2="accent2" w:accent3="accent3" w:accent4="accent4" w:accent5="accent5" w:accent6="accent6" w:hyperlink="hyperlink" w:followedHyperlink="followedHyperlink"/>
+  <w:decimalSymbol w:val="."/>
+  <w:listSeparator w:val=","/>
+  <w15:chartTrackingRefBased/>
+</w:settings>
+</file>
+
+<file path=word/glossary/styles.xml><?xml version="1.0" encoding="utf-8"?>
+<w:styles xmlns:mc="http://schemas.openxmlformats.org/markup-compatibility/2006" xmlns:r="http://schemas.openxmlformats.org/officeDocument/2006/relationships" xmlns:w="http://schemas.openxmlformats.org/wordprocessingml/2006/main" xmlns:w14="http://schemas.microsoft.com/office/word/2010/wordml" xmlns:w15="http://schemas.microsoft.com/office/word/2012/wordml" xmlns:w16se="http://schemas.microsoft.com/office/word/2015/wordml/symex" mc:Ignorable="w14 w15 w16se">
+  <w:docDefaults>
+    <w:rPrDefault>
+      <w:rPr>
+        <w:rFonts w:asciiTheme="minorHAnsi" w:eastAsiaTheme="minorEastAsia" w:hAnsiTheme="minorHAnsi" w:cstheme="minorBidi"/>
+        <w:sz w:val="22"/>
+        <w:szCs w:val="22"/>
+        <w:lang w:val="en-CA" w:eastAsia="en-CA" w:bidi="ar-SA"/>
+      </w:rPr>
+    </w:rPrDefault>
+    <w:pPrDefault>
+      <w:pPr>
+        <w:spacing w:after="160" w:line="259" w:lineRule="auto"/>
+      </w:pPr>
+    </w:pPrDefault>
+  </w:docDefaults>
+  <w:latentStyles w:defLockedState="0" w:defUIPriority="99" w:defSemiHidden="0" w:defUnhideWhenUsed="0" w:defQFormat="0" w:count="371">
+    <w:lsdException w:name="Normal" w:uiPriority="0" w:qFormat="1"/>
+    <w:lsdException w:name="heading 1" w:uiPriority="9" w:qFormat="1"/>
+    <w:lsdException w:name="heading 2" w:semiHidden="1" w:uiPriority="9" w:unhideWhenUsed="1" w:qFormat="1"/>
+    <w:lsdException w:name="heading 3" w:semiHidden="1" w:uiPriority="9" w:unhideWhenUsed="1" w:qFormat="1"/>
+    <w:lsdException w:name="heading 4" w:semiHidden="1" w:uiPriority="9" w:unhideWhenUsed="1" w:qFormat="1"/>
+    <w:lsdException w:name="heading 5" w:semiHidden="1" w:uiPriority="9" w:unhideWhenUsed="1" w:qFormat="1"/>
+    <w:lsdException w:name="heading 6" w:semiHidden="1" w:uiPriority="9" w:unhideWhenUsed="1" w:qFormat="1"/>
+    <w:lsdException w:name="heading 7" w:semiHidden="1" w:uiPriority="9" w:unhideWhenUsed="1" w:qFormat="1"/>
+    <w:lsdException w:name="heading 8" w:semiHidden="1" w:uiPriority="9" w:unhideWhenUsed="1" w:qFormat="1"/>
+    <w:lsdException w:name="heading 9" w:semiHidden="1" w:uiPriority="9" w:unhideWhenUsed="1" w:qFormat="1"/>
+    <w:lsdException w:name="index 1" w:semiHidden="1" w:unhideWhenUsed="1"/>
+    <w:lsdException w:name="index 2" w:semiHidden="1" w:unhideWhenUsed="1"/>
+    <w:lsdException w:name="index 3" w:semiHidden="1" w:unhideWhenUsed="1"/>
+    <w:lsdException w:name="index 4" w:semiHidden="1" w:unhideWhenUsed="1"/>
+    <w:lsdException w:name="index 5" w:semiHidden="1" w:unhideWhenUsed="1"/>
+    <w:lsdException w:name="index 6" w:semiHidden="1" w:unhideWhenUsed="1"/>
+    <w:lsdException w:name="index 7" w:semiHidden="1" w:unhideWhenUsed="1"/>
+    <w:lsdException w:name="index 8" w:semiHidden="1" w:unhideWhenUsed="1"/>
+    <w:lsdException w:name="index 9" w:semiHidden="1" w:unhideWhenUsed="1"/>
+    <w:lsdException w:name="toc 1" w:semiHidden="1" w:uiPriority="39" w:unhideWhenUsed="1"/>
+    <w:lsdException w:name="toc 2" w:semiHidden="1" w:uiPriority="39" w:unhideWhenUsed="1"/>
+    <w:lsdException w:name="toc 3" w:semiHidden="1" w:uiPriority="39" w:unhideWhenUsed="1"/>
+    <w:lsdException w:name="toc 4" w:semiHidden="1" w:uiPriority="39" w:unhideWhenUsed="1"/>
+    <w:lsdException w:name="toc 5" w:semiHidden="1" w:uiPriority="39" w:unhideWhenUsed="1"/>
+    <w:lsdException w:name="toc 6" w:semiHidden="1" w:uiPriority="39" w:unhideWhenUsed="1"/>
+    <w:lsdException w:name="toc 7" w:semiHidden="1" w:uiPriority="39" w:unhideWhenUsed="1"/>
+    <w:lsdException w:name="toc 8" w:semiHidden="1" w:uiPriority="39" w:unhideWhenUsed="1"/>
+    <w:lsdException w:name="toc 9" w:semiHidden="1" w:uiPriority="39" w:unhideWhenUsed="1"/>
+    <w:lsdException w:name="Normal Indent" w:semiHidden="1" w:unhideWhenUsed="1"/>
+    <w:lsdException w:name="footnote text" w:semiHidden="1" w:unhideWhenUsed="1"/>
+    <w:lsdException w:name="annotation text" w:semiHidden="1" w:unhideWhenUsed="1"/>
+    <w:lsdException w:name="header" w:semiHidden="1" w:unhideWhenUsed="1"/>
+    <w:lsdException w:name="footer" w:semiHidden="1" w:unhideWhenUsed="1"/>
+    <w:lsdException w:name="index heading" w:semiHidden="1" w:unhideWhenUsed="1"/>
+    <w:lsdException w:name="caption" w:semiHidden="1" w:uiPriority="35" w:unhideWhenUsed="1" w:qFormat="1"/>
+    <w:lsdException w:name="table of figures" w:semiHidden="1" w:unhideWhenUsed="1"/>
+    <w:lsdException w:name="envelope address" w:semiHidden="1" w:unhideWhenUsed="1"/>
+    <w:lsdException w:name="envelope return" w:semiHidden="1" w:unhideWhenUsed="1"/>
+    <w:lsdException w:name="footnote reference" w:semiHidden="1" w:unhideWhenUsed="1"/>
+    <w:lsdException w:name="annotation reference" w:semiHidden="1" w:unhideWhenUsed="1"/>
+    <w:lsdException w:name="line number" w:semiHidden="1" w:unhideWhenUsed="1"/>
+    <w:lsdException w:name="page number" w:semiHidden="1" w:unhideWhenUsed="1"/>
+    <w:lsdException w:name="endnote reference" w:semiHidden="1" w:unhideWhenUsed="1"/>
+    <w:lsdException w:name="endnote text" w:semiHidden="1" w:unhideWhenUsed="1"/>
+    <w:lsdException w:name="table of authorities" w:semiHidden="1" w:unhideWhenUsed="1"/>
+    <w:lsdException w:name="macro" w:semiHidden="1" w:unhideWhenUsed="1"/>
+    <w:lsdException w:name="toa heading" w:semiHidden="1" w:unhideWhenUsed="1"/>
+    <w:lsdException w:name="List" w:semiHidden="1" w:unhideWhenUsed="1"/>
+    <w:lsdException w:name="List Bullet" w:semiHidden="1" w:unhideWhenUsed="1"/>
+    <w:lsdException w:name="List Number" w:semiHidden="1" w:unhideWhenUsed="1"/>
+    <w:lsdException w:name="List 2" w:semiHidden="1" w:unhideWhenUsed="1"/>
+    <w:lsdException w:name="List 3" w:semiHidden="1" w:unhideWhenUsed="1"/>
+    <w:lsdException w:name="List 4" w:semiHidden="1" w:unhideWhenUsed="1"/>
+    <w:lsdException w:name="List 5" w:semiHidden="1" w:unhideWhenUsed="1"/>
+    <w:lsdException w:name="List Bullet 2" w:semiHidden="1" w:unhideWhenUsed="1"/>
+    <w:lsdException w:name="List Bullet 3" w:semiHidden="1" w:unhideWhenUsed="1"/>
+    <w:lsdException w:name="List Bullet 4" w:semiHidden="1" w:unhideWhenUsed="1"/>
+    <w:lsdException w:name="List Bullet 5" w:semiHidden="1" w:unhideWhenUsed="1"/>
+    <w:lsdException w:name="List Number 2" w:semiHidden="1" w:unhideWhenUsed="1"/>
+    <w:lsdException w:name="List Number 3" w:semiHidden="1" w:unhideWhenUsed="1"/>
+    <w:lsdException w:name="List Number 4" w:semiHidden="1" w:unhideWhenUsed="1"/>
+    <w:lsdException w:name="List Number 5" w:semiHidden="1" w:unhideWhenUsed="1"/>
+    <w:lsdException w:name="Title" w:uiPriority="10" w:qFormat="1"/>
+    <w:lsdException w:name="Closing" w:semiHidden="1" w:unhideWhenUsed="1"/>
+    <w:lsdException w:name="Signature" w:semiHidden="1" w:unhideWhenUsed="1"/>
+    <w:lsdException w:name="Default Paragraph Font" w:semiHidden="1" w:uiPriority="1" w:unhideWhenUsed="1"/>
+    <w:lsdException w:name="Body Text" w:semiHidden="1" w:unhideWhenUsed="1"/>
+    <w:lsdException w:name="Body Text Indent" w:semiHidden="1" w:unhideWhenUsed="1"/>
+    <w:lsdException w:name="List Continue" w:semiHidden="1" w:unhideWhenUsed="1"/>
+    <w:lsdException w:name="List Continue 2" w:semiHidden="1" w:unhideWhenUsed="1"/>
+    <w:lsdException w:name="List Continue 3" w:semiHidden="1" w:unhideWhenUsed="1"/>
+    <w:lsdException w:name="List Continue 4" w:semiHidden="1" w:unhideWhenUsed="1"/>
+    <w:lsdException w:name="List Continue 5" w:semiHidden="1" w:unhideWhenUsed="1"/>
+    <w:lsdException w:name="Message Header" w:semiHidden="1" w:unhideWhenUsed="1"/>
+    <w:lsdException w:name="Subtitle" w:uiPriority="11" w:qFormat="1"/>
+    <w:lsdException w:name="Salutation" w:semiHidden="1" w:unhideWhenUsed="1"/>
+    <w:lsdException w:name="Date" w:semiHidden="1" w:unhideWhenUsed="1"/>
+    <w:lsdException w:name="Body Text First Indent" w:semiHidden="1" w:unhideWhenUsed="1"/>
+    <w:lsdException w:name="Body Text First Indent 2" w:semiHidden="1" w:unhideWhenUsed="1"/>
+    <w:lsdException w:name="Note Heading" w:semiHidden="1" w:unhideWhenUsed="1"/>
+    <w:lsdException w:name="Body Text 2" w:semiHidden="1" w:unhideWhenUsed="1"/>
+    <w:lsdException w:name="Body Text 3" w:semiHidden="1" w:unhideWhenUsed="1"/>
+    <w:lsdException w:name="Body Text Indent 2" w:semiHidden="1" w:unhideWhenUsed="1"/>
+    <w:lsdException w:name="Body Text Indent 3" w:semiHidden="1" w:unhideWhenUsed="1"/>
+    <w:lsdException w:name="Block Text" w:semiHidden="1" w:unhideWhenUsed="1"/>
+    <w:lsdException w:name="Hyperlink" w:semiHidden="1" w:unhideWhenUsed="1"/>
+    <w:lsdException w:name="FollowedHyperlink" w:semiHidden="1" w:unhideWhenUsed="1"/>
+    <w:lsdException w:name="Strong" w:uiPriority="22" w:qFormat="1"/>
+    <w:lsdException w:name="Emphasis" w:uiPriority="20" w:qFormat="1"/>
+    <w:lsdException w:name="Document Map" w:semiHidden="1" w:unhideWhenUsed="1"/>
+    <w:lsdException w:name="Plain Text" w:semiHidden="1" w:unhideWhenUsed="1"/>
+    <w:lsdException w:name="E-mail Signature" w:semiHidden="1" w:unhideWhenUsed="1"/>
+    <w:lsdException w:name="HTML Top of Form" w:semiHidden="1" w:unhideWhenUsed="1"/>
+    <w:lsdException w:name="HTML Bottom of Form" w:semiHidden="1" w:unhideWhenUsed="1"/>
+    <w:lsdException w:name="Normal (Web)" w:semiHidden="1" w:unhideWhenUsed="1"/>
+    <w:lsdException w:name="HTML Acronym" w:semiHidden="1" w:unhideWhenUsed="1"/>
+    <w:lsdException w:name="HTML Address" w:semiHidden="1" w:unhideWhenUsed="1"/>
+    <w:lsdException w:name="HTML Cite" w:semiHidden="1" w:unhideWhenUsed="1"/>
+    <w:lsdException w:name="HTML Code" w:semiHidden="1" w:unhideWhenUsed="1"/>
+    <w:lsdException w:name="HTML Definition" w:semiHidden="1" w:unhideWhenUsed="1"/>
+    <w:lsdException w:name="HTML Keyboard" w:semiHidden="1" w:unhideWhenUsed="1"/>
+    <w:lsdException w:name="HTML Preformatted" w:semiHidden="1" w:unhideWhenUsed="1"/>
+    <w:lsdException w:name="HTML Sample" w:semiHidden="1" w:unhideWhenUsed="1"/>
+    <w:lsdException w:name="HTML Typewriter" w:semiHidden="1" w:unhideWhenUsed="1"/>
+    <w:lsdException w:name="HTML Variable" w:semiHidden="1" w:unhideWhenUsed="1"/>
+    <w:lsdException w:name="Normal Table" w:semiHidden="1" w:unhideWhenUsed="1"/>
+    <w:lsdException w:name="annotation subject" w:semiHidden="1" w:unhideWhenUsed="1"/>
+    <w:lsdException w:name="No List" w:semiHidden="1" w:unhideWhenUsed="1"/>
+    <w:lsdException w:name="Outline List 1" w:semiHidden="1" w:unhideWhenUsed="1"/>
+    <w:lsdException w:name="Outline List 2" w:semiHidden="1" w:unhideWhenUsed="1"/>
+    <w:lsdException w:name="Outline List 3" w:semiHidden="1" w:unhideWhenUsed="1"/>
+    <w:lsdException w:name="Table Simple 1" w:semiHidden="1" w:unhideWhenUsed="1"/>
+    <w:lsdException w:name="Table Simple 2" w:semiHidden="1" w:unhideWhenUsed="1"/>
+    <w:lsdException w:name="Table Simple 3" w:semiHidden="1" w:unhideWhenUsed="1"/>
+    <w:lsdException w:name="Table Classic 1" w:semiHidden="1" w:unhideWhenUsed="1"/>
+    <w:lsdException w:name="Table Classic 2" w:semiHidden="1" w:unhideWhenUsed="1"/>
+    <w:lsdException w:name="Table Classic 3" w:semiHidden="1" w:unhideWhenUsed="1"/>
+    <w:lsdException w:name="Table Classic 4" w:semiHidden="1" w:unhideWhenUsed="1"/>
+    <w:lsdException w:name="Table Colorful 1" w:semiHidden="1" w:unhideWhenUsed="1"/>
+    <w:lsdException w:name="Table Colorful 2" w:semiHidden="1" w:unhideWhenUsed="1"/>
+    <w:lsdException w:name="Table Colorful 3" w:semiHidden="1" w:unhideWhenUsed="1"/>
+    <w:lsdException w:name="Table Columns 1" w:semiHidden="1" w:unhideWhenUsed="1"/>
+    <w:lsdException w:name="Table Columns 2" w:semiHidden="1" w:unhideWhenUsed="1"/>
+    <w:lsdException w:name="Table Columns 3" w:semiHidden="1" w:unhideWhenUsed="1"/>
+    <w:lsdException w:name="Table Columns 4" w:semiHidden="1" w:unhideWhenUsed="1"/>
+    <w:lsdException w:name="Table Columns 5" w:semiHidden="1" w:unhideWhenUsed="1"/>
+    <w:lsdException w:name="Table Grid 1" w:semiHidden="1" w:unhideWhenUsed="1"/>
+    <w:lsdException w:name="Table Grid 2" w:semiHidden="1" w:unhideWhenUsed="1"/>
+    <w:lsdException w:name="Table Grid 3" w:semiHidden="1" w:unhideWhenUsed="1"/>
+    <w:lsdException w:name="Table Grid 4" w:semiHidden="1" w:unhideWhenUsed="1"/>
+    <w:lsdException w:name="Table Grid 5" w:semiHidden="1" w:unhideWhenUsed="1"/>
+    <w:lsdException w:name="Table Grid 6" w:semiHidden="1" w:unhideWhenUsed="1"/>
+    <w:lsdException w:name="Table Grid 7" w:semiHidden="1" w:unhideWhenUsed="1"/>
+    <w:lsdException w:name="Table Grid 8" w:semiHidden="1" w:unhideWhenUsed="1"/>
+    <w:lsdException w:name="Table List 1" w:semiHidden="1" w:unhideWhenUsed="1"/>
+    <w:lsdException w:name="Table List 2" w:semiHidden="1" w:unhideWhenUsed="1"/>
+    <w:lsdException w:name="Table List 3" w:semiHidden="1" w:unhideWhenUsed="1"/>
+    <w:lsdException w:name="Table List 4" w:semiHidden="1" w:unhideWhenUsed="1"/>
+    <w:lsdException w:name="Table List 5" w:semiHidden="1" w:unhideWhenUsed="1"/>
+    <w:lsdException w:name="Table List 6" w:semiHidden="1" w:unhideWhenUsed="1"/>
+    <w:lsdException w:name="Table List 7" w:semiHidden="1" w:unhideWhenUsed="1"/>
+    <w:lsdException w:name="Table List 8" w:semiHidden="1" w:unhideWhenUsed="1"/>
+    <w:lsdException w:name="Table 3D effects 1" w:semiHidden="1" w:unhideWhenUsed="1"/>
+    <w:lsdException w:name="Table 3D effects 2" w:semiHidden="1" w:unhideWhenUsed="1"/>
+    <w:lsdException w:name="Table 3D effects 3" w:semiHidden="1" w:unhideWhenUsed="1"/>
+    <w:lsdException w:name="Table Contemporary" w:semiHidden="1" w:unhideWhenUsed="1"/>
+    <w:lsdException w:name="Table Elegant" w:semiHidden="1" w:unhideWhenUsed="1"/>
+    <w:lsdException w:name="Table Professional" w:semiHidden="1" w:unhideWhenUsed="1"/>
+    <w:lsdException w:name="Table Subtle 1" w:semiHidden="1" w:unhideWhenUsed="1"/>
+    <w:lsdException w:name="Table Subtle 2" w:semiHidden="1" w:unhideWhenUsed="1"/>
+    <w:lsdException w:name="Table Web 1" w:semiHidden="1" w:unhideWhenUsed="1"/>
+    <w:lsdException w:name="Table Web 2" w:semiHidden="1" w:unhideWhenUsed="1"/>
+    <w:lsdException w:name="Table Web 3" w:semiHidden="1" w:unhideWhenUsed="1"/>
+    <w:lsdException w:name="Balloon Text" w:semiHidden="1" w:unhideWhenUsed="1"/>
+    <w:lsdException w:name="Table Grid" w:uiPriority="39"/>
+    <w:lsdException w:name="Table Theme" w:semiHidden="1" w:unhideWhenUsed="1"/>
+    <w:lsdException w:name="Placeholder Text" w:semiHidden="1"/>
+    <w:lsdException w:name="No Spacing" w:uiPriority="1" w:qFormat="1"/>
+    <w:lsdException w:name="Light Shading" w:uiPriority="60"/>
+    <w:lsdException w:name="Light List" w:uiPriority="61"/>
+    <w:lsdException w:name="Light Grid" w:uiPriority="62"/>
+    <w:lsdException w:name="Medium Shading 1" w:uiPriority="63"/>
+    <w:lsdException w:name="Medium Shading 2" w:uiPriority="64"/>
+    <w:lsdException w:name="Medium List 1" w:uiPriority="65"/>
+    <w:lsdException w:name="Medium List 2" w:uiPriority="66"/>
+    <w:lsdException w:name="Medium Grid 1" w:uiPriority="67"/>
+    <w:lsdException w:name="Medium Grid 2" w:uiPriority="68"/>
+    <w:lsdException w:name="Medium Grid 3" w:uiPriority="69"/>
+    <w:lsdException w:name="Dark List" w:uiPriority="70"/>
+    <w:lsdException w:name="Colorful Shading" w:uiPriority="71"/>
+    <w:lsdException w:name="Colorful List" w:uiPriority="72"/>
+    <w:lsdException w:name="Colorful Grid" w:uiPriority="73"/>
+    <w:lsdException w:name="Light Shading Accent 1" w:uiPriority="60"/>
+    <w:lsdException w:name="Light List Accent 1" w:uiPriority="61"/>
+    <w:lsdException w:name="Light Grid Accent 1" w:uiPriority="62"/>
+    <w:lsdException w:name="Medium Shading 1 Accent 1" w:uiPriority="63"/>
+    <w:lsdException w:name="Medium Shading 2 Accent 1" w:uiPriority="64"/>
+    <w:lsdException w:name="Medium List 1 Accent 1" w:uiPriority="65"/>
+    <w:lsdException w:name="Revision" w:semiHidden="1"/>
+    <w:lsdException w:name="List Paragraph" w:uiPriority="34" w:qFormat="1"/>
+    <w:lsdException w:name="Quote" w:uiPriority="29" w:qFormat="1"/>
+    <w:lsdException w:name="Intense Quote" w:uiPriority="30" w:qFormat="1"/>
+    <w:lsdException w:name="Medium List 2 Accent 1" w:uiPriority="66"/>
+    <w:lsdException w:name="Medium Grid 1 Accent 1" w:uiPriority="67"/>
+    <w:lsdException w:name="Medium Grid 2 Accent 1" w:uiPriority="68"/>
+    <w:lsdException w:name="Medium Grid 3 Accent 1" w:uiPriority="69"/>
+    <w:lsdException w:name="Dark List Accent 1" w:uiPriority="70"/>
+    <w:lsdException w:name="Colorful Shading Accent 1" w:uiPriority="71"/>
+    <w:lsdException w:name="Colorful List Accent 1" w:uiPriority="72"/>
+    <w:lsdException w:name="Colorful Grid Accent 1" w:uiPriority="73"/>
+    <w:lsdException w:name="Light Shading Accent 2" w:uiPriority="60"/>
+    <w:lsdException w:name="Light List Accent 2" w:uiPriority="61"/>
+    <w:lsdException w:name="Light Grid Accent 2" w:uiPriority="62"/>
+    <w:lsdException w:name="Medium Shading 1 Accent 2" w:uiPriority="63"/>
+    <w:lsdException w:name="Medium Shading 2 Accent 2" w:uiPriority="64"/>
+    <w:lsdException w:name="Medium List 1 Accent 2" w:uiPriority="65"/>
+    <w:lsdException w:name="Medium List 2 Accent 2" w:uiPriority="66"/>
+    <w:lsdException w:name="Medium Grid 1 Accent 2" w:uiPriority="67"/>
+    <w:lsdException w:name="Medium Grid 2 Accent 2" w:uiPriority="68"/>
+    <w:lsdException w:name="Medium Grid 3 Accent 2" w:uiPriority="69"/>
+    <w:lsdException w:name="Dark List Accent 2" w:uiPriority="70"/>
+    <w:lsdException w:name="Colorful Shading Accent 2" w:uiPriority="71"/>
+    <w:lsdException w:name="Colorful List Accent 2" w:uiPriority="72"/>
+    <w:lsdException w:name="Colorful Grid Accent 2" w:uiPriority="73"/>
+    <w:lsdException w:name="Light Shading Accent 3" w:uiPriority="60"/>
+    <w:lsdException w:name="Light List Accent 3" w:uiPriority="61"/>
+    <w:lsdException w:name="Light Grid Accent 3" w:uiPriority="62"/>
+    <w:lsdException w:name="Medium Shading 1 Accent 3" w:uiPriority="63"/>
+    <w:lsdException w:name="Medium Shading 2 Accent 3" w:uiPriority="64"/>
+    <w:lsdException w:name="Medium List 1 Accent 3" w:uiPriority="65"/>
+    <w:lsdException w:name="Medium List 2 Accent 3" w:uiPriority="66"/>
+    <w:lsdException w:name="Medium Grid 1 Accent 3" w:uiPriority="67"/>
+    <w:lsdException w:name="Medium Grid 2 Accent 3" w:uiPriority="68"/>
+    <w:lsdException w:name="Medium Grid 3 Accent 3" w:uiPriority="69"/>
+    <w:lsdException w:name="Dark List Accent 3" w:uiPriority="70"/>
+    <w:lsdException w:name="Colorful Shading Accent 3" w:uiPriority="71"/>
+    <w:lsdException w:name="Colorful List Accent 3" w:uiPriority="72"/>
+    <w:lsdException w:name="Colorful Grid Accent 3" w:uiPriority="73"/>
+    <w:lsdException w:name="Light Shading Accent 4" w:uiPriority="60"/>
+    <w:lsdException w:name="Light List Accent 4" w:uiPriority="61"/>
+    <w:lsdException w:name="Light Grid Accent 4" w:uiPriority="62"/>
+    <w:lsdException w:name="Medium Shading 1 Accent 4" w:uiPriority="63"/>
+    <w:lsdException w:name="Medium Shading 2 Accent 4" w:uiPriority="64"/>
+    <w:lsdException w:name="Medium List 1 Accent 4" w:uiPriority="65"/>
+    <w:lsdException w:name="Medium List 2 Accent 4" w:uiPriority="66"/>
+    <w:lsdException w:name="Medium Grid 1 Accent 4" w:uiPriority="67"/>
+    <w:lsdException w:name="Medium Grid 2 Accent 4" w:uiPriority="68"/>
+    <w:lsdException w:name="Medium Grid 3 Accent 4" w:uiPriority="69"/>
+    <w:lsdException w:name="Dark List Accent 4" w:uiPriority="70"/>
+    <w:lsdException w:name="Colorful Shading Accent 4" w:uiPriority="71"/>
+    <w:lsdException w:name="Colorful List Accent 4" w:uiPriority="72"/>
+    <w:lsdException w:name="Colorful Grid Accent 4" w:uiPriority="73"/>
+    <w:lsdException w:name="Light Shading Accent 5" w:uiPriority="60"/>
+    <w:lsdException w:name="Light List Accent 5" w:uiPriority="61"/>
+    <w:lsdException w:name="Light Grid Accent 5" w:uiPriority="62"/>
+    <w:lsdException w:name="Medium Shading 1 Accent 5" w:uiPriority="63"/>
+    <w:lsdException w:name="Medium Shading 2 Accent 5" w:uiPriority="64"/>
+    <w:lsdException w:name="Medium List 1 Accent 5" w:uiPriority="65"/>
+    <w:lsdException w:name="Medium List 2 Accent 5" w:uiPriority="66"/>
+    <w:lsdException w:name="Medium Grid 1 Accent 5" w:uiPriority="67"/>
+    <w:lsdException w:name="Medium Grid 2 Accent 5" w:uiPriority="68"/>
+    <w:lsdException w:name="Medium Grid 3 Accent 5" w:uiPriority="69"/>
+    <w:lsdException w:name="Dark List Accent 5" w:uiPriority="70"/>
+    <w:lsdException w:name="Colorful Shading Accent 5" w:uiPriority="71"/>
+    <w:lsdException w:name="Colorful List Accent 5" w:uiPriority="72"/>
+    <w:lsdException w:name="Colorful Grid Accent 5" w:uiPriority="73"/>
+    <w:lsdException w:name="Light Shading Accent 6" w:uiPriority="60"/>
+    <w:lsdException w:name="Light List Accent 6" w:uiPriority="61"/>
+    <w:lsdException w:name="Light Grid Accent 6" w:uiPriority="62"/>
+    <w:lsdException w:name="Medium Shading 1 Accent 6" w:uiPriority="63"/>
+    <w:lsdException w:name="Medium Shading 2 Accent 6" w:uiPriority="64"/>
+    <w:lsdException w:name="Medium List 1 Accent 6" w:uiPriority="65"/>
+    <w:lsdException w:name="Medium List 2 Accent 6" w:uiPriority="66"/>
+    <w:lsdException w:name="Medium Grid 1 Accent 6" w:uiPriority="67"/>
+    <w:lsdException w:name="Medium Grid 2 Accent 6" w:uiPriority="68"/>
+    <w:lsdException w:name="Medium Grid 3 Accent 6" w:uiPriority="69"/>
+    <w:lsdException w:name="Dark List Accent 6" w:uiPriority="70"/>
+    <w:lsdException w:name="Colorful Shading Accent 6" w:uiPriority="71"/>
+    <w:lsdException w:name="Colorful List Accent 6" w:uiPriority="72"/>
+    <w:lsdException w:name="Colorful Grid Accent 6" w:uiPriority="73"/>
+    <w:lsdException w:name="Subtle Emphasis" w:uiPriority="19" w:qFormat="1"/>
+    <w:lsdException w:name="Intense Emphasis" w:uiPriority="21" w:qFormat="1"/>
+    <w:lsdException w:name="Subtle Reference" w:uiPriority="31" w:qFormat="1"/>
+    <w:lsdException w:name="Intense Reference" w:uiPriority="32" w:qFormat="1"/>
+    <w:lsdException w:name="Book Title" w:uiPriority="33" w:qFormat="1"/>
+    <w:lsdException w:name="Bibliography" w:semiHidden="1" w:uiPriority="37" w:unhideWhenUsed="1"/>
+    <w:lsdException w:name="TOC Heading" w:semiHidden="1" w:uiPriority="39" w:unhideWhenUsed="1" w:qFormat="1"/>
+    <w:lsdException w:name="Plain Table 1" w:uiPriority="41"/>
+    <w:lsdException w:name="Plain Table 2" w:uiPriority="42"/>
+    <w:lsdException w:name="Plain Table 3" w:uiPriority="43"/>
+    <w:lsdException w:name="Plain Table 4" w:uiPriority="44"/>
+    <w:lsdException w:name="Plain Table 5" w:uiPriority="45"/>
+    <w:lsdException w:name="Grid Table Light" w:uiPriority="40"/>
+    <w:lsdException w:name="Grid Table 1 Light" w:uiPriority="46"/>
+    <w:lsdException w:name="Grid Table 2" w:uiPriority="47"/>
+    <w:lsdException w:name="Grid Table 3" w:uiPriority="48"/>
+    <w:lsdException w:name="Grid Table 4" w:uiPriority="49"/>
+    <w:lsdException w:name="Grid Table 5 Dark" w:uiPriority="50"/>
+    <w:lsdException w:name="Grid Table 6 Colorful" w:uiPriority="51"/>
+    <w:lsdException w:name="Grid Table 7 Colorful" w:uiPriority="52"/>
+    <w:lsdException w:name="Grid Table 1 Light Accent 1" w:uiPriority="46"/>
+    <w:lsdException w:name="Grid Table 2 Accent 1" w:uiPriority="47"/>
+    <w:lsdException w:name="Grid Table 3 Accent 1" w:uiPriority="48"/>
+    <w:lsdException w:name="Grid Table 4 Accent 1" w:uiPriority="49"/>
+    <w:lsdException w:name="Grid Table 5 Dark Accent 1" w:uiPriority="50"/>
+    <w:lsdException w:name="Grid Table 6 Colorful Accent 1" w:uiPriority="51"/>
+    <w:lsdException w:name="Grid Table 7 Colorful Accent 1" w:uiPriority="52"/>
+    <w:lsdException w:name="Grid Table 1 Light Accent 2" w:uiPriority="46"/>
+    <w:lsdException w:name="Grid Table 2 Accent 2" w:uiPriority="47"/>
+    <w:lsdException w:name="Grid Table 3 Accent 2" w:uiPriority="48"/>
+    <w:lsdException w:name="Grid Table 4 Accent 2" w:uiPriority="49"/>
+    <w:lsdException w:name="Grid Table 5 Dark Accent 2" w:uiPriority="50"/>
+    <w:lsdException w:name="Grid Table 6 Colorful Accent 2" w:uiPriority="51"/>
+    <w:lsdException w:name="Grid Table 7 Colorful Accent 2" w:uiPriority="52"/>
+    <w:lsdException w:name="Grid Table 1 Light Accent 3" w:uiPriority="46"/>
+    <w:lsdException w:name="Grid Table 2 Accent 3" w:uiPriority="47"/>
+    <w:lsdException w:name="Grid Table 3 Accent 3" w:uiPriority="48"/>
+    <w:lsdException w:name="Grid Table 4 Accent 3" w:uiPriority="49"/>
+    <w:lsdException w:name="Grid Table 5 Dark Accent 3" w:uiPriority="50"/>
+    <w:lsdException w:name="Grid Table 6 Colorful Accent 3" w:uiPriority="51"/>
+    <w:lsdException w:name="Grid Table 7 Colorful Accent 3" w:uiPriority="52"/>
+    <w:lsdException w:name="Grid Table 1 Light Accent 4" w:uiPriority="46"/>
+    <w:lsdException w:name="Grid Table 2 Accent 4" w:uiPriority="47"/>
+    <w:lsdException w:name="Grid Table 3 Accent 4" w:uiPriority="48"/>
+    <w:lsdException w:name="Grid Table 4 Accent 4" w:uiPriority="49"/>
+    <w:lsdException w:name="Grid Table 5 Dark Accent 4" w:uiPriority="50"/>
+    <w:lsdException w:name="Grid Table 6 Colorful Accent 4" w:uiPriority="51"/>
+    <w:lsdException w:name="Grid Table 7 Colorful Accent 4" w:uiPriority="52"/>
+    <w:lsdException w:name="Grid Table 1 Light Accent 5" w:uiPriority="46"/>
+    <w:lsdException w:name="Grid Table 2 Accent 5" w:uiPriority="47"/>
+    <w:lsdException w:name="Grid Table 3 Accent 5" w:uiPriority="48"/>
+    <w:lsdException w:name="Grid Table 4 Accent 5" w:uiPriority="49"/>
+    <w:lsdException w:name="Grid Table 5 Dark Accent 5" w:uiPriority="50"/>
+    <w:lsdException w:name="Grid Table 6 Colorful Accent 5" w:uiPriority="51"/>
+    <w:lsdException w:name="Grid Table 7 Colorful Accent 5" w:uiPriority="52"/>
+    <w:lsdException w:name="Grid Table 1 Light Accent 6" w:uiPriority="46"/>
+    <w:lsdException w:name="Grid Table 2 Accent 6" w:uiPriority="47"/>
+    <w:lsdException w:name="Grid Table 3 Accent 6" w:uiPriority="48"/>
+    <w:lsdException w:name="Grid Table 4 Accent 6" w:uiPriority="49"/>
+    <w:lsdException w:name="Grid Table 5 Dark Accent 6" w:uiPriority="50"/>
+    <w:lsdException w:name="Grid Table 6 Colorful Accent 6" w:uiPriority="51"/>
+    <w:lsdException w:name="Grid Table 7 Colorful Accent 6" w:uiPriority="52"/>
+    <w:lsdException w:name="List Table 1 Light" w:uiPriority="46"/>
+    <w:lsdException w:name="List Table 2" w:uiPriority="47"/>
+    <w:lsdException w:name="List Table 3" w:uiPriority="48"/>
+    <w:lsdException w:name="List Table 4" w:uiPriority="49"/>
+    <w:lsdException w:name="List Table 5 Dark" w:uiPriority="50"/>
+    <w:lsdException w:name="List Table 6 Colorful" w:uiPriority="51"/>
+    <w:lsdException w:name="List Table 7 Colorful" w:uiPriority="52"/>
+    <w:lsdException w:name="List Table 1 Light Accent 1" w:uiPriority="46"/>
+    <w:lsdException w:name="List Table 2 Accent 1" w:uiPriority="47"/>
+    <w:lsdException w:name="List Table 3 Accent 1" w:uiPriority="48"/>
+    <w:lsdException w:name="List Table 4 Accent 1" w:uiPriority="49"/>
+    <w:lsdException w:name="List Table 5 Dark Accent 1" w:uiPriority="50"/>
+    <w:lsdException w:name="List Table 6 Colorful Accent 1" w:uiPriority="51"/>
+    <w:lsdException w:name="List Table 7 Colorful Accent 1" w:uiPriority="52"/>
+    <w:lsdException w:name="List Table 1 Light Accent 2" w:uiPriority="46"/>
+    <w:lsdException w:name="List Table 2 Accent 2" w:uiPriority="47"/>
+    <w:lsdException w:name="List Table 3 Accent 2" w:uiPriority="48"/>
+    <w:lsdException w:name="List Table 4 Accent 2" w:uiPriority="49"/>
+    <w:lsdException w:name="List Table 5 Dark Accent 2" w:uiPriority="50"/>
+    <w:lsdException w:name="List Table 6 Colorful Accent 2" w:uiPriority="51"/>
+    <w:lsdException w:name="List Table 7 Colorful Accent 2" w:uiPriority="52"/>
+    <w:lsdException w:name="List Table 1 Light Accent 3" w:uiPriority="46"/>
+    <w:lsdException w:name="List Table 2 Accent 3" w:uiPriority="47"/>
+    <w:lsdException w:name="List Table 3 Accent 3" w:uiPriority="48"/>
+    <w:lsdException w:name="List Table 4 Accent 3" w:uiPriority="49"/>
+    <w:lsdException w:name="List Table 5 Dark Accent 3" w:uiPriority="50"/>
+    <w:lsdException w:name="List Table 6 Colorful Accent 3" w:uiPriority="51"/>
+    <w:lsdException w:name="List Table 7 Colorful Accent 3" w:uiPriority="52"/>
+    <w:lsdException w:name="List Table 1 Light Accent 4" w:uiPriority="46"/>
+    <w:lsdException w:name="List Table 2 Accent 4" w:uiPriority="47"/>
+    <w:lsdException w:name="List Table 3 Accent 4" w:uiPriority="48"/>
+    <w:lsdException w:name="List Table 4 Accent 4" w:uiPriority="49"/>
+    <w:lsdException w:name="List Table 5 Dark Accent 4" w:uiPriority="50"/>
+    <w:lsdException w:name="List Table 6 Colorful Accent 4" w:uiPriority="51"/>
+    <w:lsdException w:name="List Table 7 Colorful Accent 4" w:uiPriority="52"/>
+    <w:lsdException w:name="List Table 1 Light Accent 5" w:uiPriority="46"/>
+    <w:lsdException w:name="List Table 2 Accent 5" w:uiPriority="47"/>
+    <w:lsdException w:name="List Table 3 Accent 5" w:uiPriority="48"/>
+    <w:lsdException w:name="List Table 4 Accent 5" w:uiPriority="49"/>
+    <w:lsdException w:name="List Table 5 Dark Accent 5" w:uiPriority="50"/>
+    <w:lsdException w:name="List Table 6 Colorful Accent 5" w:uiPriority="51"/>
+    <w:lsdException w:name="List Table 7 Colorful Accent 5" w:uiPriority="52"/>
+    <w:lsdException w:name="List Table 1 Light Accent 6" w:uiPriority="46"/>
+    <w:lsdException w:name="List Table 2 Accent 6" w:uiPriority="47"/>
+    <w:lsdException w:name="List Table 3 Accent 6" w:uiPriority="48"/>
+    <w:lsdException w:name="List Table 4 Accent 6" w:uiPriority="49"/>
+    <w:lsdException w:name="List Table 5 Dark Accent 6" w:uiPriority="50"/>
+    <w:lsdException w:name="List Table 6 Colorful Accent 6" w:uiPriority="51"/>
+    <w:lsdException w:name="List Table 7 Colorful Accent 6" w:uiPriority="52"/>
   </w:latentStyles>
   <w:style w:type="paragraph" w:default="1" w:styleId="Normal">
     <w:name w:val="Normal"/>
@@ -5177,7 +5684,7 @@
 </file>
 
 <file path=word/glossary/webSettings.xml><?xml version="1.0" encoding="utf-8"?>
-<w:webSettings xmlns:mc="http://schemas.openxmlformats.org/markup-compatibility/2006" xmlns:r="http://schemas.openxmlformats.org/officeDocument/2006/relationships" xmlns:w="http://schemas.openxmlformats.org/wordprocessingml/2006/main" xmlns:w14="http://schemas.microsoft.com/office/word/2010/wordml" xmlns:w15="http://schemas.microsoft.com/office/word/2012/wordml" xmlns:w16cid="http://schemas.microsoft.com/office/word/2016/wordml/cid" xmlns:w16se="http://schemas.microsoft.com/office/word/2015/wordml/symex" mc:Ignorable="w14 w15 w16se w16cid">
+<w:webSettings xmlns:mc="http://schemas.openxmlformats.org/markup-compatibility/2006" xmlns:r="http://schemas.openxmlformats.org/officeDocument/2006/relationships" xmlns:w="http://schemas.openxmlformats.org/wordprocessingml/2006/main" xmlns:w14="http://schemas.microsoft.com/office/word/2010/wordml" xmlns:w15="http://schemas.microsoft.com/office/word/2012/wordml" xmlns:w16se="http://schemas.microsoft.com/office/word/2015/wordml/symex" mc:Ignorable="w14 w15 w16se">
   <w:optimizeForBrowser/>
   <w:allowPNG/>
 </w:webSettings>

</xml_diff>

<commit_message>
fixed date, created pdf for iteration 1 doc
</commit_message>
<xml_diff>
--- a/CMPT276Iteration1_ckwright.docx
+++ b/CMPT276Iteration1_ckwright.docx
@@ -60,6 +60,7 @@
         </w:rPr>
         <w:t xml:space="preserve">This application, </w:t>
       </w:r>
+      <w:proofErr w:type="spellStart"/>
       <w:r>
         <w:rPr>
           <w:rFonts w:ascii="Times New Roman" w:hAnsi="Times New Roman" w:cs="Times New Roman"/>
@@ -70,6 +71,7 @@
         </w:rPr>
         <w:t>StudyScapes</w:t>
       </w:r>
+      <w:proofErr w:type="spellEnd"/>
       <w:r>
         <w:rPr>
           <w:rFonts w:ascii="Times New Roman" w:hAnsi="Times New Roman" w:cs="Times New Roman"/>
@@ -94,7 +96,17 @@
           <w:sz w:val="24"/>
           <w:szCs w:val="24"/>
         </w:rPr>
-        <w:t xml:space="preserve"> to their account and view the Simon Fraser University campus as a virtual map. Login </w:t>
+        <w:t xml:space="preserve"> to t</w:t>
+      </w:r>
+      <w:bookmarkStart w:id="0" w:name="_GoBack"/>
+      <w:bookmarkEnd w:id="0"/>
+      <w:r>
+        <w:rPr>
+          <w:rFonts w:ascii="Times New Roman" w:hAnsi="Times New Roman" w:cs="Times New Roman"/>
+          <w:sz w:val="24"/>
+          <w:szCs w:val="24"/>
+        </w:rPr>
+        <w:t xml:space="preserve">heir account and view the Simon Fraser University campus as a virtual map. Login </w:t>
       </w:r>
       <w:r>
         <w:rPr>
@@ -221,8 +233,6 @@
         </w:rPr>
         <w:t>s</w:t>
       </w:r>
-      <w:bookmarkStart w:id="0" w:name="_GoBack"/>
-      <w:bookmarkEnd w:id="0"/>
     </w:p>
     <w:p>
       <w:pPr>
@@ -374,7 +384,25 @@
           <w:sz w:val="24"/>
           <w:szCs w:val="24"/>
         </w:rPr>
-        <w:t xml:space="preserve">What makes StudyScapes so unique is that it applies specifically to the Simon Fraser University Burnaby Campus. It incorporates ideas from many other successful </w:t>
+        <w:t xml:space="preserve">What makes </w:t>
+      </w:r>
+      <w:proofErr w:type="spellStart"/>
+      <w:r>
+        <w:rPr>
+          <w:rFonts w:ascii="Times New Roman" w:hAnsi="Times New Roman" w:cs="Times New Roman"/>
+          <w:sz w:val="24"/>
+          <w:szCs w:val="24"/>
+        </w:rPr>
+        <w:t>StudyScapes</w:t>
+      </w:r>
+      <w:proofErr w:type="spellEnd"/>
+      <w:r>
+        <w:rPr>
+          <w:rFonts w:ascii="Times New Roman" w:hAnsi="Times New Roman" w:cs="Times New Roman"/>
+          <w:sz w:val="24"/>
+          <w:szCs w:val="24"/>
+        </w:rPr>
+        <w:t xml:space="preserve"> so unique is that it applies specifically to the Simon Fraser University Burnaby Campus. It incorporates ideas from many other successful </w:t>
       </w:r>
       <w:r>
         <w:rPr>
@@ -414,8 +442,18 @@
           <w:sz w:val="24"/>
           <w:szCs w:val="24"/>
         </w:rPr>
-        <w:t>Although Google Maps is useful, it does not provide a detailed view of the Burnaby Campus. StudyScapes</w:t>
-      </w:r>
+        <w:t xml:space="preserve">Although Google Maps is useful, it does not provide a detailed view of the Burnaby Campus. </w:t>
+      </w:r>
+      <w:proofErr w:type="spellStart"/>
+      <w:r>
+        <w:rPr>
+          <w:rFonts w:ascii="Times New Roman" w:hAnsi="Times New Roman" w:cs="Times New Roman"/>
+          <w:sz w:val="24"/>
+          <w:szCs w:val="24"/>
+        </w:rPr>
+        <w:t>StudyScapes</w:t>
+      </w:r>
+      <w:proofErr w:type="spellEnd"/>
       <w:r>
         <w:rPr>
           <w:rFonts w:ascii="Times New Roman" w:hAnsi="Times New Roman" w:cs="Times New Roman"/>
@@ -494,7 +532,25 @@
           <w:sz w:val="24"/>
           <w:szCs w:val="24"/>
         </w:rPr>
-        <w:t xml:space="preserve"> inspiration for this, as it helped students to search for and travel between rooms and buildings across campus. StudyScapes expands this to allow for scheduling events and meetings around campus with students and faculty alike.</w:t>
+        <w:t xml:space="preserve"> inspiration for this, as it helped students to search for and travel between rooms and buildings across campus. </w:t>
+      </w:r>
+      <w:proofErr w:type="spellStart"/>
+      <w:r>
+        <w:rPr>
+          <w:rFonts w:ascii="Times New Roman" w:hAnsi="Times New Roman" w:cs="Times New Roman"/>
+          <w:sz w:val="24"/>
+          <w:szCs w:val="24"/>
+        </w:rPr>
+        <w:t>StudyScapes</w:t>
+      </w:r>
+      <w:proofErr w:type="spellEnd"/>
+      <w:r>
+        <w:rPr>
+          <w:rFonts w:ascii="Times New Roman" w:hAnsi="Times New Roman" w:cs="Times New Roman"/>
+          <w:sz w:val="24"/>
+          <w:szCs w:val="24"/>
+        </w:rPr>
+        <w:t xml:space="preserve"> expands this to allow for scheduling events and meetings around campus with students and faculty alike.</w:t>
       </w:r>
       <w:r>
         <w:rPr>
@@ -935,15 +991,7 @@
           <w:sz w:val="24"/>
           <w:szCs w:val="24"/>
         </w:rPr>
-        <w:t>hashed</w:t>
-      </w:r>
-      <w:r>
-        <w:rPr>
-          <w:rFonts w:ascii="Times New Roman" w:hAnsi="Times New Roman" w:cs="Times New Roman"/>
-          <w:sz w:val="24"/>
-          <w:szCs w:val="24"/>
-        </w:rPr>
-        <w:t xml:space="preserve"> </w:t>
+        <w:t xml:space="preserve">hashed </w:t>
       </w:r>
       <w:r>
         <w:rPr>
@@ -1134,7 +1182,25 @@
           <w:sz w:val="24"/>
           <w:szCs w:val="24"/>
         </w:rPr>
-        <w:t>Sally logs in to StudyScapes and opens the map</w:t>
+        <w:t xml:space="preserve">Sally logs in to </w:t>
+      </w:r>
+      <w:proofErr w:type="spellStart"/>
+      <w:r>
+        <w:rPr>
+          <w:rFonts w:ascii="Times New Roman" w:hAnsi="Times New Roman" w:cs="Times New Roman"/>
+          <w:sz w:val="24"/>
+          <w:szCs w:val="24"/>
+        </w:rPr>
+        <w:t>StudyScapes</w:t>
+      </w:r>
+      <w:proofErr w:type="spellEnd"/>
+      <w:r>
+        <w:rPr>
+          <w:rFonts w:ascii="Times New Roman" w:hAnsi="Times New Roman" w:cs="Times New Roman"/>
+          <w:sz w:val="24"/>
+          <w:szCs w:val="24"/>
+        </w:rPr>
+        <w:t xml:space="preserve"> and opens the map</w:t>
       </w:r>
       <w:r>
         <w:rPr>
@@ -1552,7 +1618,25 @@
           <w:sz w:val="24"/>
           <w:szCs w:val="24"/>
         </w:rPr>
-        <w:t>All rows from the login database are displayed in a table on the page, including the columns uid, username, password, and role.</w:t>
+        <w:t xml:space="preserve">All rows from the login database are displayed in a table on the page, including the columns </w:t>
+      </w:r>
+      <w:proofErr w:type="spellStart"/>
+      <w:r>
+        <w:rPr>
+          <w:rFonts w:ascii="Times New Roman" w:hAnsi="Times New Roman" w:cs="Times New Roman"/>
+          <w:sz w:val="24"/>
+          <w:szCs w:val="24"/>
+        </w:rPr>
+        <w:t>uid</w:t>
+      </w:r>
+      <w:proofErr w:type="spellEnd"/>
+      <w:r>
+        <w:rPr>
+          <w:rFonts w:ascii="Times New Roman" w:hAnsi="Times New Roman" w:cs="Times New Roman"/>
+          <w:sz w:val="24"/>
+          <w:szCs w:val="24"/>
+        </w:rPr>
+        <w:t>, username, password, and role.</w:t>
       </w:r>
     </w:p>
     <w:p>
@@ -1797,15 +1881,7 @@
           <w:sz w:val="24"/>
           <w:szCs w:val="24"/>
         </w:rPr>
-        <w:t>A</w:t>
-      </w:r>
-      <w:r>
-        <w:rPr>
-          <w:rFonts w:ascii="Times New Roman" w:hAnsi="Times New Roman" w:cs="Times New Roman"/>
-          <w:sz w:val="24"/>
-          <w:szCs w:val="24"/>
-        </w:rPr>
-        <w:t xml:space="preserve"> student, </w:t>
+        <w:t xml:space="preserve">A student, </w:t>
       </w:r>
       <w:r>
         <w:rPr>
@@ -2084,15 +2160,7 @@
           <w:sz w:val="24"/>
           <w:szCs w:val="24"/>
         </w:rPr>
-        <w:t xml:space="preserve">A </w:t>
-      </w:r>
-      <w:r>
-        <w:rPr>
-          <w:rFonts w:ascii="Times New Roman" w:hAnsi="Times New Roman" w:cs="Times New Roman"/>
-          <w:sz w:val="24"/>
-          <w:szCs w:val="24"/>
-        </w:rPr>
-        <w:t>faculty member logs in to view his account information</w:t>
+        <w:t>A faculty member logs in to view his account information</w:t>
       </w:r>
     </w:p>
     <w:p>
@@ -2127,15 +2195,7 @@
           <w:sz w:val="24"/>
           <w:szCs w:val="24"/>
         </w:rPr>
-        <w:t xml:space="preserve">A </w:t>
-      </w:r>
-      <w:r>
-        <w:rPr>
-          <w:rFonts w:ascii="Times New Roman" w:hAnsi="Times New Roman" w:cs="Times New Roman"/>
-          <w:sz w:val="24"/>
-          <w:szCs w:val="24"/>
-        </w:rPr>
-        <w:t>faculty member, Professor Huck</w:t>
+        <w:t>A faculty member, Professor Huck</w:t>
       </w:r>
     </w:p>
     <w:p>
@@ -2189,7 +2249,25 @@
           <w:sz w:val="24"/>
           <w:szCs w:val="24"/>
         </w:rPr>
-        <w:t>The app loads the faculty home page and displays Professor Huck’s uid, username, and role.</w:t>
+        <w:t xml:space="preserve">The app loads the faculty home page and displays Professor Huck’s </w:t>
+      </w:r>
+      <w:proofErr w:type="spellStart"/>
+      <w:r>
+        <w:rPr>
+          <w:rFonts w:ascii="Times New Roman" w:hAnsi="Times New Roman" w:cs="Times New Roman"/>
+          <w:sz w:val="24"/>
+          <w:szCs w:val="24"/>
+        </w:rPr>
+        <w:t>uid</w:t>
+      </w:r>
+      <w:proofErr w:type="spellEnd"/>
+      <w:r>
+        <w:rPr>
+          <w:rFonts w:ascii="Times New Roman" w:hAnsi="Times New Roman" w:cs="Times New Roman"/>
+          <w:sz w:val="24"/>
+          <w:szCs w:val="24"/>
+        </w:rPr>
+        <w:t>, username, and role.</w:t>
       </w:r>
     </w:p>
     <w:p>
@@ -2556,7 +2634,25 @@
           <w:sz w:val="24"/>
           <w:szCs w:val="24"/>
         </w:rPr>
-        <w:t>The isCancelled attribute for that meeting is set to true</w:t>
+        <w:t xml:space="preserve">The </w:t>
+      </w:r>
+      <w:proofErr w:type="spellStart"/>
+      <w:r>
+        <w:rPr>
+          <w:rFonts w:ascii="Times New Roman" w:hAnsi="Times New Roman" w:cs="Times New Roman"/>
+          <w:sz w:val="24"/>
+          <w:szCs w:val="24"/>
+        </w:rPr>
+        <w:t>isCancelled</w:t>
+      </w:r>
+      <w:proofErr w:type="spellEnd"/>
+      <w:r>
+        <w:rPr>
+          <w:rFonts w:ascii="Times New Roman" w:hAnsi="Times New Roman" w:cs="Times New Roman"/>
+          <w:sz w:val="24"/>
+          <w:szCs w:val="24"/>
+        </w:rPr>
+        <w:t xml:space="preserve"> attribute for that meeting is set to true</w:t>
       </w:r>
     </w:p>
     <w:p>
@@ -2600,7 +2696,25 @@
           <w:sz w:val="24"/>
           <w:szCs w:val="24"/>
         </w:rPr>
-        <w:t>Erik is able to view the meetup as cancelled through his meetups page</w:t>
+        <w:t xml:space="preserve">Erik </w:t>
+      </w:r>
+      <w:proofErr w:type="gramStart"/>
+      <w:r>
+        <w:rPr>
+          <w:rFonts w:ascii="Times New Roman" w:hAnsi="Times New Roman" w:cs="Times New Roman"/>
+          <w:sz w:val="24"/>
+          <w:szCs w:val="24"/>
+        </w:rPr>
+        <w:t>is able to</w:t>
+      </w:r>
+      <w:proofErr w:type="gramEnd"/>
+      <w:r>
+        <w:rPr>
+          <w:rFonts w:ascii="Times New Roman" w:hAnsi="Times New Roman" w:cs="Times New Roman"/>
+          <w:sz w:val="24"/>
+          <w:szCs w:val="24"/>
+        </w:rPr>
+        <w:t xml:space="preserve"> view the meetup as cancelled through his meetups page</w:t>
       </w:r>
     </w:p>
     <w:p>
@@ -3574,18 +3688,7 @@
           <w:sz w:val="24"/>
           <w:szCs w:val="24"/>
         </w:rPr>
-        <w:t>iteration 0</w:t>
-      </w:r>
-      <w:r>
-        <w:rPr>
-          <w:rFonts w:ascii="Times New Roman" w:hAnsi="Times New Roman" w:cs="Times New Roman"/>
-          <w:i/>
-          <w:iCs/>
-          <w:color w:val="4472C4" w:themeColor="accent1"/>
-          <w:sz w:val="24"/>
-          <w:szCs w:val="24"/>
-        </w:rPr>
-        <w:t>02</w:t>
+        <w:t>iteration 002</w:t>
       </w:r>
     </w:p>
     <w:p>
@@ -3732,7 +3835,25 @@
           <w:sz w:val="24"/>
           <w:szCs w:val="24"/>
         </w:rPr>
-        <w:t>Shows a map allowing Justin to search for his classroom or view the entire university as a whole.</w:t>
+        <w:t xml:space="preserve">Shows a map allowing Justin to search for his classroom or view the entire </w:t>
+      </w:r>
+      <w:proofErr w:type="gramStart"/>
+      <w:r>
+        <w:rPr>
+          <w:rFonts w:ascii="Times New Roman" w:hAnsi="Times New Roman" w:cs="Times New Roman"/>
+          <w:sz w:val="24"/>
+          <w:szCs w:val="24"/>
+        </w:rPr>
+        <w:t>university as a whole</w:t>
+      </w:r>
+      <w:proofErr w:type="gramEnd"/>
+      <w:r>
+        <w:rPr>
+          <w:rFonts w:ascii="Times New Roman" w:hAnsi="Times New Roman" w:cs="Times New Roman"/>
+          <w:sz w:val="24"/>
+          <w:szCs w:val="24"/>
+        </w:rPr>
+        <w:t>.</w:t>
       </w:r>
     </w:p>
     <w:p>
@@ -5793,6 +5914,7 @@
         </w:rPr>
         <w:t>S</w:t>
       </w:r>
+      <w:proofErr w:type="spellStart"/>
       <w:r>
         <w:rPr>
           <w:rFonts w:ascii="Times New Roman" w:hAnsi="Times New Roman"/>
@@ -5800,7 +5922,37 @@
           <w:szCs w:val="24"/>
           <w:lang w:val="en-US"/>
         </w:rPr>
-        <w:t xml:space="preserve">tacey logs in to StudyScapes and opens the mini games </w:t>
+        <w:t>tacey</w:t>
+      </w:r>
+      <w:proofErr w:type="spellEnd"/>
+      <w:r>
+        <w:rPr>
+          <w:rFonts w:ascii="Times New Roman" w:hAnsi="Times New Roman"/>
+          <w:sz w:val="24"/>
+          <w:szCs w:val="24"/>
+          <w:lang w:val="en-US"/>
+        </w:rPr>
+        <w:t xml:space="preserve"> logs in to </w:t>
+      </w:r>
+      <w:proofErr w:type="spellStart"/>
+      <w:r>
+        <w:rPr>
+          <w:rFonts w:ascii="Times New Roman" w:hAnsi="Times New Roman"/>
+          <w:sz w:val="24"/>
+          <w:szCs w:val="24"/>
+          <w:lang w:val="en-US"/>
+        </w:rPr>
+        <w:t>StudyScapes</w:t>
+      </w:r>
+      <w:proofErr w:type="spellEnd"/>
+      <w:r>
+        <w:rPr>
+          <w:rFonts w:ascii="Times New Roman" w:hAnsi="Times New Roman"/>
+          <w:sz w:val="24"/>
+          <w:szCs w:val="24"/>
+          <w:lang w:val="en-US"/>
+        </w:rPr>
+        <w:t xml:space="preserve"> and opens the mini games </w:t>
       </w:r>
     </w:p>
     <w:p>
@@ -6055,7 +6207,27 @@
           <w:szCs w:val="24"/>
           <w:lang w:val="en-US"/>
         </w:rPr>
-        <w:t>Patrick logs in to StudyScapes and opens the events page</w:t>
+        <w:t xml:space="preserve">Patrick logs in to </w:t>
+      </w:r>
+      <w:proofErr w:type="spellStart"/>
+      <w:r>
+        <w:rPr>
+          <w:rFonts w:ascii="Times New Roman" w:hAnsi="Times New Roman"/>
+          <w:sz w:val="24"/>
+          <w:szCs w:val="24"/>
+          <w:lang w:val="en-US"/>
+        </w:rPr>
+        <w:t>StudyScapes</w:t>
+      </w:r>
+      <w:proofErr w:type="spellEnd"/>
+      <w:r>
+        <w:rPr>
+          <w:rFonts w:ascii="Times New Roman" w:hAnsi="Times New Roman"/>
+          <w:sz w:val="24"/>
+          <w:szCs w:val="24"/>
+          <w:lang w:val="en-US"/>
+        </w:rPr>
+        <w:t xml:space="preserve"> and opens the events page</w:t>
       </w:r>
     </w:p>
     <w:p>
@@ -6706,6 +6878,7 @@
                 <w:szCs w:val="28"/>
               </w:rPr>
             </w:pPr>
+            <w:proofErr w:type="spellStart"/>
             <w:r>
               <w:rPr>
                 <w:rFonts w:ascii="Times New Roman" w:hAnsi="Times New Roman" w:cs="Times New Roman"/>
@@ -6716,7 +6889,20 @@
                 <w:sz w:val="28"/>
                 <w:szCs w:val="28"/>
               </w:rPr>
-              <w:t>StudyScapes Database</w:t>
+              <w:t>StudyScapes</w:t>
+            </w:r>
+            <w:proofErr w:type="spellEnd"/>
+            <w:r>
+              <w:rPr>
+                <w:rFonts w:ascii="Times New Roman" w:hAnsi="Times New Roman" w:cs="Times New Roman"/>
+                <w:b/>
+                <w:bCs/>
+                <w:i/>
+                <w:iCs/>
+                <w:sz w:val="28"/>
+                <w:szCs w:val="28"/>
+              </w:rPr>
+              <w:t xml:space="preserve"> Database</w:t>
             </w:r>
           </w:p>
         </w:tc>
@@ -6812,6 +6998,7 @@
                 <w:szCs w:val="28"/>
               </w:rPr>
             </w:pPr>
+            <w:proofErr w:type="spellStart"/>
             <w:r>
               <w:rPr>
                 <w:rFonts w:ascii="Times New Roman" w:hAnsi="Times New Roman" w:cs="Times New Roman"/>
@@ -6822,6 +7009,7 @@
               </w:rPr>
               <w:t>meetup_user</w:t>
             </w:r>
+            <w:proofErr w:type="spellEnd"/>
           </w:p>
         </w:tc>
       </w:tr>
@@ -6844,12 +7032,14 @@
                 <w:rFonts w:ascii="Times New Roman" w:hAnsi="Times New Roman" w:cs="Times New Roman"/>
               </w:rPr>
             </w:pPr>
+            <w:proofErr w:type="spellStart"/>
             <w:r>
               <w:rPr>
                 <w:rFonts w:ascii="Times New Roman" w:hAnsi="Times New Roman" w:cs="Times New Roman"/>
               </w:rPr>
               <w:t>uid</w:t>
             </w:r>
+            <w:proofErr w:type="spellEnd"/>
           </w:p>
         </w:tc>
         <w:tc>
@@ -7024,11 +7214,19 @@
                 <w:rFonts w:ascii="Times New Roman" w:hAnsi="Times New Roman" w:cs="Times New Roman"/>
               </w:rPr>
             </w:pPr>
+            <w:proofErr w:type="gramStart"/>
             <w:r>
               <w:rPr>
                 <w:rFonts w:ascii="Times New Roman" w:hAnsi="Times New Roman" w:cs="Times New Roman"/>
               </w:rPr>
-              <w:t>char(20)</w:t>
+              <w:t>char(</w:t>
+            </w:r>
+            <w:proofErr w:type="gramEnd"/>
+            <w:r>
+              <w:rPr>
+                <w:rFonts w:ascii="Times New Roman" w:hAnsi="Times New Roman" w:cs="Times New Roman"/>
+              </w:rPr>
+              <w:t>20)</w:t>
             </w:r>
           </w:p>
         </w:tc>
@@ -7095,12 +7293,14 @@
                 <w:rFonts w:ascii="Times New Roman" w:hAnsi="Times New Roman" w:cs="Times New Roman"/>
               </w:rPr>
             </w:pPr>
+            <w:proofErr w:type="spellStart"/>
             <w:r>
               <w:rPr>
                 <w:rFonts w:ascii="Times New Roman" w:hAnsi="Times New Roman" w:cs="Times New Roman"/>
               </w:rPr>
               <w:t>uid</w:t>
             </w:r>
+            <w:proofErr w:type="spellEnd"/>
           </w:p>
         </w:tc>
         <w:tc>
@@ -7169,11 +7369,19 @@
                 <w:rFonts w:ascii="Times New Roman" w:hAnsi="Times New Roman" w:cs="Times New Roman"/>
               </w:rPr>
             </w:pPr>
+            <w:proofErr w:type="gramStart"/>
             <w:r>
               <w:rPr>
                 <w:rFonts w:ascii="Times New Roman" w:hAnsi="Times New Roman" w:cs="Times New Roman"/>
               </w:rPr>
-              <w:t>char(60)</w:t>
+              <w:t>char(</w:t>
+            </w:r>
+            <w:proofErr w:type="gramEnd"/>
+            <w:r>
+              <w:rPr>
+                <w:rFonts w:ascii="Times New Roman" w:hAnsi="Times New Roman" w:cs="Times New Roman"/>
+              </w:rPr>
+              <w:t>60)</w:t>
             </w:r>
           </w:p>
         </w:tc>
@@ -7302,11 +7510,19 @@
                 <w:rFonts w:ascii="Times New Roman" w:hAnsi="Times New Roman" w:cs="Times New Roman"/>
               </w:rPr>
             </w:pPr>
+            <w:proofErr w:type="gramStart"/>
             <w:r>
               <w:rPr>
                 <w:rFonts w:ascii="Times New Roman" w:hAnsi="Times New Roman" w:cs="Times New Roman"/>
               </w:rPr>
-              <w:t>char(20)</w:t>
+              <w:t>char(</w:t>
+            </w:r>
+            <w:proofErr w:type="gramEnd"/>
+            <w:r>
+              <w:rPr>
+                <w:rFonts w:ascii="Times New Roman" w:hAnsi="Times New Roman" w:cs="Times New Roman"/>
+              </w:rPr>
+              <w:t>20)</w:t>
             </w:r>
           </w:p>
         </w:tc>
@@ -7350,11 +7566,19 @@
                 <w:rFonts w:ascii="Times New Roman" w:hAnsi="Times New Roman" w:cs="Times New Roman"/>
               </w:rPr>
             </w:pPr>
+            <w:proofErr w:type="gramStart"/>
             <w:r>
               <w:rPr>
                 <w:rFonts w:ascii="Times New Roman" w:hAnsi="Times New Roman" w:cs="Times New Roman"/>
               </w:rPr>
-              <w:t>char(10)</w:t>
+              <w:t>char(</w:t>
+            </w:r>
+            <w:proofErr w:type="gramEnd"/>
+            <w:r>
+              <w:rPr>
+                <w:rFonts w:ascii="Times New Roman" w:hAnsi="Times New Roman" w:cs="Times New Roman"/>
+              </w:rPr>
+              <w:t>10)</w:t>
             </w:r>
           </w:p>
         </w:tc>
@@ -7447,12 +7671,14 @@
                 <w:rFonts w:ascii="Times New Roman" w:hAnsi="Times New Roman" w:cs="Times New Roman"/>
               </w:rPr>
             </w:pPr>
+            <w:proofErr w:type="spellStart"/>
             <w:r>
               <w:rPr>
                 <w:rFonts w:ascii="Times New Roman" w:hAnsi="Times New Roman" w:cs="Times New Roman"/>
               </w:rPr>
               <w:t>isPending</w:t>
             </w:r>
+            <w:proofErr w:type="spellEnd"/>
           </w:p>
         </w:tc>
         <w:tc>
@@ -7471,12 +7697,14 @@
                 <w:rFonts w:ascii="Times New Roman" w:hAnsi="Times New Roman" w:cs="Times New Roman"/>
               </w:rPr>
             </w:pPr>
+            <w:proofErr w:type="spellStart"/>
             <w:r>
               <w:rPr>
                 <w:rFonts w:ascii="Times New Roman" w:hAnsi="Times New Roman" w:cs="Times New Roman"/>
               </w:rPr>
               <w:t>boolean</w:t>
             </w:r>
+            <w:proofErr w:type="spellEnd"/>
           </w:p>
         </w:tc>
         <w:tc>
@@ -7571,12 +7799,14 @@
                 <w:rFonts w:ascii="Times New Roman" w:hAnsi="Times New Roman" w:cs="Times New Roman"/>
               </w:rPr>
             </w:pPr>
+            <w:proofErr w:type="spellStart"/>
             <w:r>
               <w:rPr>
                 <w:rFonts w:ascii="Times New Roman" w:hAnsi="Times New Roman" w:cs="Times New Roman"/>
               </w:rPr>
               <w:t>isCancelled</w:t>
             </w:r>
+            <w:proofErr w:type="spellEnd"/>
           </w:p>
         </w:tc>
         <w:tc>
@@ -7596,12 +7826,14 @@
                 <w:rFonts w:ascii="Times New Roman" w:hAnsi="Times New Roman" w:cs="Times New Roman"/>
               </w:rPr>
             </w:pPr>
+            <w:proofErr w:type="spellStart"/>
             <w:r>
               <w:rPr>
                 <w:rFonts w:ascii="Times New Roman" w:hAnsi="Times New Roman" w:cs="Times New Roman"/>
               </w:rPr>
               <w:t>boolean</w:t>
             </w:r>
+            <w:proofErr w:type="spellEnd"/>
           </w:p>
         </w:tc>
         <w:tc>
@@ -7760,8 +7992,18 @@
           <w:sz w:val="24"/>
           <w:szCs w:val="24"/>
         </w:rPr>
-        <w:t xml:space="preserve"> More research is needed regarding Room Finder and Esri</w:t>
-      </w:r>
+        <w:t xml:space="preserve"> More research is needed regarding Room Finder and </w:t>
+      </w:r>
+      <w:proofErr w:type="spellStart"/>
+      <w:r>
+        <w:rPr>
+          <w:rFonts w:ascii="Times New Roman" w:hAnsi="Times New Roman" w:cs="Times New Roman"/>
+          <w:sz w:val="24"/>
+          <w:szCs w:val="24"/>
+        </w:rPr>
+        <w:t>Esri</w:t>
+      </w:r>
+      <w:proofErr w:type="spellEnd"/>
       <w:r>
         <w:rPr>
           <w:rFonts w:ascii="Times New Roman" w:hAnsi="Times New Roman" w:cs="Times New Roman"/>
@@ -7850,7 +8092,43 @@
           <w:szCs w:val="24"/>
         </w:rPr>
         <w:tab/>
-        <w:t xml:space="preserve">The plan in iteration 2 will have Celina implement the Meeting Scheduling System, and Josh implement the Events database and integrate Events with the map. Parth plans to start designing minigames, and Mandeepa is looking into sockets </w:t>
+        <w:t xml:space="preserve">The plan in iteration 2 will have Celina implement the Meeting Scheduling System, and Josh implement the Events database and integrate Events with the map. </w:t>
+      </w:r>
+      <w:proofErr w:type="spellStart"/>
+      <w:r>
+        <w:rPr>
+          <w:rFonts w:ascii="Times New Roman" w:hAnsi="Times New Roman" w:cs="Times New Roman"/>
+          <w:sz w:val="24"/>
+          <w:szCs w:val="24"/>
+        </w:rPr>
+        <w:t>Parth</w:t>
+      </w:r>
+      <w:proofErr w:type="spellEnd"/>
+      <w:r>
+        <w:rPr>
+          <w:rFonts w:ascii="Times New Roman" w:hAnsi="Times New Roman" w:cs="Times New Roman"/>
+          <w:sz w:val="24"/>
+          <w:szCs w:val="24"/>
+        </w:rPr>
+        <w:t xml:space="preserve"> plans to start designing minigames, and </w:t>
+      </w:r>
+      <w:proofErr w:type="spellStart"/>
+      <w:r>
+        <w:rPr>
+          <w:rFonts w:ascii="Times New Roman" w:hAnsi="Times New Roman" w:cs="Times New Roman"/>
+          <w:sz w:val="24"/>
+          <w:szCs w:val="24"/>
+        </w:rPr>
+        <w:t>Mandeepa</w:t>
+      </w:r>
+      <w:proofErr w:type="spellEnd"/>
+      <w:r>
+        <w:rPr>
+          <w:rFonts w:ascii="Times New Roman" w:hAnsi="Times New Roman" w:cs="Times New Roman"/>
+          <w:sz w:val="24"/>
+          <w:szCs w:val="24"/>
+        </w:rPr>
+        <w:t xml:space="preserve"> is looking into sockets </w:t>
       </w:r>
       <w:r>
         <w:rPr>
@@ -8868,8 +9146,13 @@
     <w:p>
       <w:r>
         <w:lastRenderedPageBreak/>
-        <w:t>Study Scapes</w:t>
-      </w:r>
+        <w:t xml:space="preserve">Study </w:t>
+      </w:r>
+      <w:proofErr w:type="spellStart"/>
+      <w:r>
+        <w:t>Scapes</w:t>
+      </w:r>
+      <w:proofErr w:type="spellEnd"/>
     </w:p>
     <w:p>
       <w:r>
@@ -8888,8 +9171,16 @@
         <w:rPr>
           <w:highlight w:val="darkGray"/>
         </w:rPr>
-        <w:t>-guest homepage = ?</w:t>
-      </w:r>
+        <w:t xml:space="preserve">-guest homepage </w:t>
+      </w:r>
+      <w:proofErr w:type="gramStart"/>
+      <w:r>
+        <w:rPr>
+          <w:highlight w:val="darkGray"/>
+        </w:rPr>
+        <w:t>= ?</w:t>
+      </w:r>
+      <w:proofErr w:type="gramEnd"/>
     </w:p>
     <w:p>
       <w:r>
@@ -8902,8 +9193,16 @@
         <w:rPr>
           <w:highlight w:val="darkGray"/>
         </w:rPr>
-        <w:t>-user homepage = ?</w:t>
-      </w:r>
+        <w:t xml:space="preserve">-user homepage </w:t>
+      </w:r>
+      <w:proofErr w:type="gramStart"/>
+      <w:r>
+        <w:rPr>
+          <w:highlight w:val="darkGray"/>
+        </w:rPr>
+        <w:t>= ?</w:t>
+      </w:r>
+      <w:proofErr w:type="gramEnd"/>
     </w:p>
     <w:p>
       <w:r>
@@ -9192,7 +9491,15 @@
         <w:t>-place markers</w:t>
       </w:r>
       <w:r>
-        <w:t xml:space="preserve"> (locationArray acquired!)</w:t>
+        <w:t xml:space="preserve"> (</w:t>
+      </w:r>
+      <w:proofErr w:type="spellStart"/>
+      <w:r>
+        <w:t>locationArray</w:t>
+      </w:r>
+      <w:proofErr w:type="spellEnd"/>
+      <w:r>
+        <w:t xml:space="preserve"> acquired!)</w:t>
       </w:r>
     </w:p>
     <w:p>
@@ -9308,8 +9615,16 @@
         <w:rPr>
           <w:highlight w:val="magenta"/>
         </w:rPr>
-        <w:t>-meeting notifying maybe through email?</w:t>
-      </w:r>
+        <w:t xml:space="preserve">-meeting notifying maybe through </w:t>
+      </w:r>
+      <w:proofErr w:type="gramStart"/>
+      <w:r>
+        <w:rPr>
+          <w:highlight w:val="magenta"/>
+        </w:rPr>
+        <w:t>email?</w:t>
+      </w:r>
+      <w:proofErr w:type="gramEnd"/>
     </w:p>
     <w:p>
       <w:r>
@@ -9550,6 +9865,7 @@
         <w:color w:val="44546A" w:themeColor="text2"/>
       </w:rPr>
     </w:pPr>
+    <w:proofErr w:type="spellStart"/>
     <w:r>
       <w:rPr>
         <w:rFonts w:ascii="Times New Roman" w:hAnsi="Times New Roman" w:cs="Times New Roman"/>
@@ -9558,6 +9874,7 @@
       </w:rPr>
       <w:t>StudyScapes</w:t>
     </w:r>
+    <w:proofErr w:type="spellEnd"/>
     <w:r>
       <w:rPr>
         <w:rFonts w:ascii="Times New Roman" w:hAnsi="Times New Roman" w:cs="Times New Roman"/>
@@ -9591,7 +9908,7 @@
           <w:docPart w:val="39D7E3EE7AB84438A4E9117B33B12332"/>
         </w:placeholder>
         <w:dataBinding w:prefixMappings="xmlns:ns0='http://schemas.microsoft.com/office/2006/coverPageProps' " w:xpath="/ns0:CoverPageProperties[1]/ns0:PublishDate[1]" w:storeItemID="{55AF091B-3C7A-41E3-B477-F2FDAA23CFDA}"/>
-        <w:date w:fullDate="2020-07-06T00:00:00Z">
+        <w:date w:fullDate="2020-07-09T00:00:00Z">
           <w:dateFormat w:val="M/d/yy"/>
           <w:lid w:val="en-US"/>
           <w:storeMappedDataAs w:val="dateTime"/>
@@ -9607,7 +9924,7 @@
             <w:szCs w:val="24"/>
             <w:lang w:val="en-US"/>
           </w:rPr>
-          <w:t>7/6/20</w:t>
+          <w:t>7/9/20</w:t>
         </w:r>
       </w:sdtContent>
     </w:sdt>
@@ -10583,6 +10900,7 @@
     <w:lsdException w:name="HTML Sample" w:semiHidden="1" w:unhideWhenUsed="1"/>
     <w:lsdException w:name="HTML Typewriter" w:semiHidden="1" w:unhideWhenUsed="1"/>
     <w:lsdException w:name="HTML Variable" w:semiHidden="1" w:unhideWhenUsed="1"/>
+    <w:lsdException w:name="Normal Table" w:semiHidden="1" w:unhideWhenUsed="1"/>
     <w:lsdException w:name="annotation subject" w:semiHidden="1" w:unhideWhenUsed="1"/>
     <w:lsdException w:name="No List" w:semiHidden="1" w:unhideWhenUsed="1"/>
     <w:lsdException w:name="Outline List 1" w:semiHidden="1" w:unhideWhenUsed="1"/>
@@ -10629,8 +10947,10 @@
     <w:lsdException w:name="Table Subtle 2" w:semiHidden="1" w:unhideWhenUsed="1"/>
     <w:lsdException w:name="Table Web 1" w:semiHidden="1" w:unhideWhenUsed="1"/>
     <w:lsdException w:name="Table Web 2" w:semiHidden="1" w:unhideWhenUsed="1"/>
+    <w:lsdException w:name="Table Web 3" w:semiHidden="1" w:unhideWhenUsed="1"/>
     <w:lsdException w:name="Balloon Text" w:semiHidden="1" w:unhideWhenUsed="1"/>
     <w:lsdException w:name="Table Grid" w:uiPriority="39"/>
+    <w:lsdException w:name="Table Theme" w:semiHidden="1" w:unhideWhenUsed="1"/>
     <w:lsdException w:name="Placeholder Text" w:semiHidden="1"/>
     <w:lsdException w:name="No Spacing" w:uiPriority="1" w:qFormat="1"/>
     <w:lsdException w:name="Light Shading" w:uiPriority="60"/>
@@ -11079,7 +11399,7 @@
     <w:charset w:val="00"/>
     <w:family w:val="roman"/>
     <w:pitch w:val="variable"/>
-    <w:sig w:usb0="E0002AFF" w:usb1="C0007843" w:usb2="00000009" w:usb3="00000000" w:csb0="000001FF" w:csb1="00000000"/>
+    <w:sig w:usb0="E0002EFF" w:usb1="C000785B" w:usb2="00000009" w:usb3="00000000" w:csb0="000001FF" w:csb1="00000000"/>
   </w:font>
   <w:font w:name="Courier New">
     <w:panose1 w:val="02070309020205020404"/>
@@ -11107,14 +11427,14 @@
     <w:charset w:val="00"/>
     <w:family w:val="swiss"/>
     <w:pitch w:val="variable"/>
-    <w:sig w:usb0="E00002FF" w:usb1="4000ACFF" w:usb2="00000001" w:usb3="00000000" w:csb0="0000019F" w:csb1="00000000"/>
+    <w:sig w:usb0="E4002EFF" w:usb1="C000247B" w:usb2="00000009" w:usb3="00000000" w:csb0="000001FF" w:csb1="00000000"/>
   </w:font>
   <w:font w:name="Calibri Light">
     <w:panose1 w:val="020F0302020204030204"/>
     <w:charset w:val="00"/>
     <w:family w:val="swiss"/>
     <w:pitch w:val="variable"/>
-    <w:sig w:usb0="A00002EF" w:usb1="4000207B" w:usb2="00000000" w:usb3="00000000" w:csb0="0000009F" w:csb1="00000000"/>
+    <w:sig w:usb0="E4002EFF" w:usb1="C000247B" w:usb2="00000009" w:usb3="00000000" w:csb0="000001FF" w:csb1="00000000"/>
   </w:font>
 </w:fonts>
 </file>
@@ -11137,6 +11457,7 @@
     <w:rsidRoot w:val="00917FE4"/>
     <w:rsid w:val="001D3A14"/>
     <w:rsid w:val="002814A0"/>
+    <w:rsid w:val="0044026E"/>
     <w:rsid w:val="004E1BC0"/>
     <w:rsid w:val="008F415A"/>
     <w:rsid w:val="00917FE4"/>
@@ -11287,6 +11608,7 @@
     <w:lsdException w:name="HTML Sample" w:semiHidden="1" w:unhideWhenUsed="1"/>
     <w:lsdException w:name="HTML Typewriter" w:semiHidden="1" w:unhideWhenUsed="1"/>
     <w:lsdException w:name="HTML Variable" w:semiHidden="1" w:unhideWhenUsed="1"/>
+    <w:lsdException w:name="Normal Table" w:semiHidden="1" w:unhideWhenUsed="1"/>
     <w:lsdException w:name="annotation subject" w:semiHidden="1" w:unhideWhenUsed="1"/>
     <w:lsdException w:name="No List" w:semiHidden="1" w:unhideWhenUsed="1"/>
     <w:lsdException w:name="Outline List 1" w:semiHidden="1" w:unhideWhenUsed="1"/>
@@ -11333,8 +11655,10 @@
     <w:lsdException w:name="Table Subtle 2" w:semiHidden="1" w:unhideWhenUsed="1"/>
     <w:lsdException w:name="Table Web 1" w:semiHidden="1" w:unhideWhenUsed="1"/>
     <w:lsdException w:name="Table Web 2" w:semiHidden="1" w:unhideWhenUsed="1"/>
+    <w:lsdException w:name="Table Web 3" w:semiHidden="1" w:unhideWhenUsed="1"/>
     <w:lsdException w:name="Balloon Text" w:semiHidden="1" w:unhideWhenUsed="1"/>
     <w:lsdException w:name="Table Grid" w:uiPriority="39"/>
+    <w:lsdException w:name="Table Theme" w:semiHidden="1" w:unhideWhenUsed="1"/>
     <w:lsdException w:name="Placeholder Text" w:semiHidden="1"/>
     <w:lsdException w:name="No Spacing" w:uiPriority="1" w:qFormat="1"/>
     <w:lsdException w:name="Light Shading" w:uiPriority="60"/>
@@ -11921,7 +12245,7 @@
 
 <file path=customXml/item1.xml><?xml version="1.0" encoding="utf-8"?>
 <CoverPageProperties xmlns="http://schemas.microsoft.com/office/2006/coverPageProps">
-  <PublishDate>2020-07-06T00:00:00</PublishDate>
+  <PublishDate>2020-07-09T00:00:00</PublishDate>
   <Abstract/>
   <CompanyAddress/>
   <CompanyPhone/>

</xml_diff>